<commit_message>
Trabalho de Mag, Materiasis do site, Resumo da Apresentacao
</commit_message>
<xml_diff>
--- a/Resumo/Trabalho de EltroMag 1 parte.docx
+++ b/Resumo/Trabalho de EltroMag 1 parte.docx
@@ -1,6 +1,6 @@
 
 <file path=word/document.xml><?xml version="1.0" encoding="utf-8"?>
-<w:document xmlns:wpc="http://schemas.microsoft.com/office/word/2010/wordprocessingCanvas" xmlns:mc="http://schemas.openxmlformats.org/markup-compatibility/2006" xmlns:o="urn:schemas-microsoft-com:office:office" xmlns:r="http://schemas.openxmlformats.org/officeDocument/2006/relationships" xmlns:m="http://schemas.openxmlformats.org/officeDocument/2006/math" xmlns:v="urn:schemas-microsoft-com:vml" xmlns:wp14="http://schemas.microsoft.com/office/word/2010/wordprocessingDrawing" xmlns:wp="http://schemas.openxmlformats.org/drawingml/2006/wordprocessingDrawing" xmlns:w10="urn:schemas-microsoft-com:office:word" xmlns:w="http://schemas.openxmlformats.org/wordprocessingml/2006/main" xmlns:w14="http://schemas.microsoft.com/office/word/2010/wordml" xmlns:w15="http://schemas.microsoft.com/office/word/2012/wordml" xmlns:wpg="http://schemas.microsoft.com/office/word/2010/wordprocessingGroup" xmlns:wpi="http://schemas.microsoft.com/office/word/2010/wordprocessingInk" xmlns:wne="http://schemas.microsoft.com/office/word/2006/wordml" xmlns:wps="http://schemas.microsoft.com/office/word/2010/wordprocessingShape" mc:Ignorable="w14 w15 wp14">
+<w:document xmlns:wpc="http://schemas.microsoft.com/office/word/2010/wordprocessingCanvas" xmlns:mo="http://schemas.microsoft.com/office/mac/office/2008/main" xmlns:mc="http://schemas.openxmlformats.org/markup-compatibility/2006" xmlns:mv="urn:schemas-microsoft-com:mac:vml" xmlns:o="urn:schemas-microsoft-com:office:office" xmlns:r="http://schemas.openxmlformats.org/officeDocument/2006/relationships" xmlns:m="http://schemas.openxmlformats.org/officeDocument/2006/math" xmlns:v="urn:schemas-microsoft-com:vml" xmlns:wp14="http://schemas.microsoft.com/office/word/2010/wordprocessingDrawing" xmlns:wp="http://schemas.openxmlformats.org/drawingml/2006/wordprocessingDrawing" xmlns:w10="urn:schemas-microsoft-com:office:word" xmlns:w="http://schemas.openxmlformats.org/wordprocessingml/2006/main" xmlns:w14="http://schemas.microsoft.com/office/word/2010/wordml" xmlns:wpg="http://schemas.microsoft.com/office/word/2010/wordprocessingGroup" xmlns:wpi="http://schemas.microsoft.com/office/word/2010/wordprocessingInk" xmlns:wne="http://schemas.microsoft.com/office/word/2006/wordml" xmlns:wps="http://schemas.microsoft.com/office/word/2010/wordprocessingShape" mc:Ignorable="w14 wp14">
   <w:body>
     <w:tbl>
       <w:tblPr>
@@ -15,7 +15,7 @@
         <w:tblLook w:val="04A0" w:firstRow="1" w:lastRow="0" w:firstColumn="1" w:lastColumn="0" w:noHBand="0" w:noVBand="1"/>
       </w:tblPr>
       <w:tblGrid>
-        <w:gridCol w:w="9360"/>
+        <w:gridCol w:w="9576"/>
       </w:tblGrid>
       <w:tr>
         <w:tc>
@@ -56,14 +56,6 @@
       </w:sdtPr>
       <w:sdtEndPr/>
       <w:sdtContent>
-        <w:p>
-          <w:pPr>
-            <w:pStyle w:val="NoSpacing"/>
-            <w:rPr>
-              <w:lang w:val="pt-BR"/>
-            </w:rPr>
-          </w:pPr>
-        </w:p>
         <w:tbl>
           <w:tblPr>
             <w:tblW w:w="5000" w:type="pct"/>
@@ -83,8 +75,8 @@
             <w:tblLook w:val="04A0" w:firstRow="1" w:lastRow="0" w:firstColumn="1" w:lastColumn="0" w:noHBand="0" w:noVBand="1"/>
           </w:tblPr>
           <w:tblGrid>
-            <w:gridCol w:w="345"/>
-            <w:gridCol w:w="8999"/>
+            <w:gridCol w:w="365"/>
+            <w:gridCol w:w="9363"/>
           </w:tblGrid>
           <w:tr>
             <w:trPr>
@@ -147,7 +139,13 @@
                       <w:rPr>
                         <w:lang w:val="pt-BR"/>
                       </w:rPr>
-                      <w:t>Trabalho de Eletro Magnetismo</w:t>
+                      <w:t>Trabalho de Eletrom</w:t>
+                    </w:r>
+                    <w:r>
+                      <w:rPr>
+                        <w:lang w:val="pt-BR"/>
+                      </w:rPr>
+                      <w:t>agnetismo</w:t>
                     </w:r>
                   </w:sdtContent>
                 </w:sdt>
@@ -236,11 +234,11 @@
       </w:tblPr>
       <w:tblGrid>
         <w:gridCol w:w="365"/>
-        <w:gridCol w:w="8979"/>
+        <w:gridCol w:w="9363"/>
       </w:tblGrid>
       <w:tr>
         <w:trPr>
-          <w:trHeight w:val="6908"/>
+          <w:trHeight w:val="8042"/>
           <w:jc w:val="center"/>
         </w:trPr>
         <w:tc>
@@ -296,6 +294,7 @@
           <w:p>
             <w:pPr>
               <w:pStyle w:val="SubsectionText"/>
+              <w:jc w:val="both"/>
               <w:rPr>
                 <w:lang w:val="pt-BR"/>
               </w:rPr>
@@ -304,7 +303,77 @@
               <w:rPr>
                 <w:lang w:val="pt-BR"/>
               </w:rPr>
-              <w:t xml:space="preserve">Nesse grupo optamos pelo tema de integral de linha citado no plano de ensino da disciplina, dentro deste tema iremos analisar as diferentes métodos computacionais de cálculo da integral de linha tais como Euler, Verlet, Runge-Kutta. Para cada um dos métodos observado performance </w:t>
+              <w:t>O objetivo do trabalho proposto é estudar o tema</w:t>
+            </w:r>
+            <w:r>
+              <w:rPr>
+                <w:lang w:val="pt-BR"/>
+              </w:rPr>
+              <w:t xml:space="preserve"> integral de linha citado no</w:t>
+            </w:r>
+            <w:r>
+              <w:rPr>
+                <w:lang w:val="pt-BR"/>
+              </w:rPr>
+              <w:t xml:space="preserve"> plano de ensino da disciplina. Propomos a análise e comparação de</w:t>
+            </w:r>
+            <w:r>
+              <w:rPr>
+                <w:lang w:val="pt-BR"/>
+              </w:rPr>
+              <w:t xml:space="preserve"> diferentes métodos computacionais de cálculo da integral de linha</w:t>
+            </w:r>
+            <w:r>
+              <w:rPr>
+                <w:lang w:val="pt-BR"/>
+              </w:rPr>
+              <w:t>,</w:t>
+            </w:r>
+            <w:r>
+              <w:rPr>
+                <w:lang w:val="pt-BR"/>
+              </w:rPr>
+              <w:t xml:space="preserve"> tais como Euler, </w:t>
+            </w:r>
+            <w:proofErr w:type="spellStart"/>
+            <w:r>
+              <w:rPr>
+                <w:lang w:val="pt-BR"/>
+              </w:rPr>
+              <w:t>Verlet</w:t>
+            </w:r>
+            <w:proofErr w:type="spellEnd"/>
+            <w:r>
+              <w:rPr>
+                <w:lang w:val="pt-BR"/>
+              </w:rPr>
+              <w:t xml:space="preserve">, </w:t>
+            </w:r>
+            <w:proofErr w:type="spellStart"/>
+            <w:r>
+              <w:rPr>
+                <w:lang w:val="pt-BR"/>
+              </w:rPr>
+              <w:t>Runge-Kutta</w:t>
+            </w:r>
+            <w:proofErr w:type="spellEnd"/>
+            <w:r>
+              <w:rPr>
+                <w:lang w:val="pt-BR"/>
+              </w:rPr>
+              <w:t xml:space="preserve">. Para cada um dos métodos </w:t>
+            </w:r>
+            <w:r>
+              <w:rPr>
+                <w:lang w:val="pt-BR"/>
+              </w:rPr>
+              <w:t>escolhidos serão avaliados aspectos como</w:t>
+            </w:r>
+            <w:r>
+              <w:rPr>
+                <w:lang w:val="pt-BR"/>
+              </w:rPr>
+              <w:t xml:space="preserve"> performance </w:t>
             </w:r>
             <w:r>
               <w:rPr>
@@ -318,110 +387,6 @@
               </w:rPr>
               <w:t xml:space="preserve"> </w:t>
             </w:r>
-          </w:p>
-          <w:p>
-            <w:pPr>
-              <w:pStyle w:val="SubsectionText"/>
-              <w:rPr>
-                <w:lang w:val="pt-BR"/>
-              </w:rPr>
-            </w:pPr>
-          </w:p>
-          <w:p>
-            <w:pPr>
-              <w:pStyle w:val="SubsectionText"/>
-              <w:rPr>
-                <w:lang w:val="pt-BR"/>
-              </w:rPr>
-            </w:pPr>
-            <w:r>
-              <w:rPr>
-                <w:lang w:val="pt-BR"/>
-              </w:rPr>
-              <w:t>XX</w:t>
-            </w:r>
-          </w:p>
-          <w:p>
-            <w:pPr>
-              <w:pStyle w:val="SubsectionText"/>
-              <w:rPr>
-                <w:lang w:val="pt-BR"/>
-              </w:rPr>
-            </w:pPr>
-            <w:r>
-              <w:rPr>
-                <w:lang w:val="pt-BR"/>
-              </w:rPr>
-              <w:t xml:space="preserve">O Nosso trabalho se </w:t>
-            </w:r>
-            <w:r>
-              <w:rPr>
-                <w:lang w:val="pt-BR"/>
-              </w:rPr>
-              <w:t>diferenciar</w:t>
-            </w:r>
-            <w:r>
-              <w:rPr>
-                <w:lang w:val="pt-BR"/>
-              </w:rPr>
-              <w:t xml:space="preserve"> dos demais por propor uma implementação mais eficiente já que usaremos uma </w:t>
-            </w:r>
-            <w:r>
-              <w:rPr>
-                <w:lang w:val="pt-BR"/>
-              </w:rPr>
-              <w:t>linguagem</w:t>
-            </w:r>
-            <w:r>
-              <w:rPr>
-                <w:lang w:val="pt-BR"/>
-              </w:rPr>
-              <w:t xml:space="preserve"> baixo nível como c. Este  também </w:t>
-            </w:r>
-            <w:r>
-              <w:rPr>
-                <w:lang w:val="pt-BR"/>
-              </w:rPr>
-              <w:t>irá</w:t>
-            </w:r>
-            <w:r>
-              <w:rPr>
-                <w:lang w:val="pt-BR"/>
-              </w:rPr>
-              <w:t xml:space="preserve"> demostrar uma comparação tanto de eficiência quanto de </w:t>
-            </w:r>
-            <w:r>
-              <w:rPr>
-                <w:lang w:val="pt-BR"/>
-              </w:rPr>
-              <w:t>precisão</w:t>
-            </w:r>
-            <w:r>
-              <w:rPr>
-                <w:lang w:val="pt-BR"/>
-              </w:rPr>
-              <w:t xml:space="preserve"> </w:t>
-            </w:r>
-            <w:r>
-              <w:rPr>
-                <w:lang w:val="pt-BR"/>
-              </w:rPr>
-              <w:t>destes</w:t>
-            </w:r>
-            <w:r>
-              <w:rPr>
-                <w:lang w:val="pt-BR"/>
-              </w:rPr>
-              <w:t xml:space="preserve"> diversos algoritmos em uma visão de software.</w:t>
-            </w:r>
-          </w:p>
-          <w:p>
-            <w:pPr>
-              <w:pStyle w:val="SubsectionText"/>
-              <w:rPr>
-                <w:lang w:val="pt-BR"/>
-              </w:rPr>
-            </w:pPr>
           </w:p>
           <w:p>
             <w:pPr>
@@ -440,14 +405,6 @@
               </w:rPr>
               <w:t>Componentes</w:t>
             </w:r>
-            <w:r>
-              <w:rPr>
-                <w:rStyle w:val="Strong"/>
-                <w:sz w:val="32"/>
-                <w:lang w:val="pt-BR"/>
-              </w:rPr>
-              <w:t>/Contribuiçoes</w:t>
-            </w:r>
           </w:p>
           <w:p>
             <w:pPr>
@@ -459,7 +416,48 @@
               <w:rPr>
                 <w:lang w:val="pt-BR"/>
               </w:rPr>
-              <w:t>Tiago Pigatto Lenza</w:t>
+              <w:t xml:space="preserve">Tiago </w:t>
+            </w:r>
+            <w:proofErr w:type="spellStart"/>
+            <w:r>
+              <w:rPr>
+                <w:lang w:val="pt-BR"/>
+              </w:rPr>
+              <w:t>Pigatto</w:t>
+            </w:r>
+            <w:proofErr w:type="spellEnd"/>
+            <w:r>
+              <w:rPr>
+                <w:lang w:val="pt-BR"/>
+              </w:rPr>
+              <w:t xml:space="preserve"> </w:t>
+            </w:r>
+            <w:proofErr w:type="spellStart"/>
+            <w:r>
+              <w:rPr>
+                <w:lang w:val="pt-BR"/>
+              </w:rPr>
+              <w:t>Lenza</w:t>
+            </w:r>
+            <w:proofErr w:type="spellEnd"/>
+            <w:r>
+              <w:rPr>
+                <w:lang w:val="pt-BR"/>
+              </w:rPr>
+              <w:t xml:space="preserve"> </w:t>
+            </w:r>
+            <w:r>
+              <w:rPr>
+                <w:lang w:val="pt-BR"/>
+              </w:rPr>
+              <w:t>11/0020987</w:t>
+            </w:r>
+            <w:r>
+              <w:rPr>
+                <w:lang w:val="pt-BR"/>
+              </w:rPr>
+              <w:br/>
+              <w:t>Implementação do algoritmo Euler</w:t>
             </w:r>
           </w:p>
           <w:p>
@@ -472,8 +470,29 @@
               <w:rPr>
                 <w:lang w:val="pt-BR"/>
               </w:rPr>
-              <w:t xml:space="preserve">      Implementação de software</w:t>
-            </w:r>
+              <w:t xml:space="preserve">Daniel Assad Maia Sandoval </w:t>
+            </w:r>
+            <w:r>
+              <w:rPr>
+                <w:lang w:val="pt-BR"/>
+              </w:rPr>
+              <w:t>09/0109899</w:t>
+            </w:r>
+            <w:r>
+              <w:rPr>
+                <w:lang w:val="pt-BR"/>
+              </w:rPr>
+              <w:br/>
+              <w:t xml:space="preserve">Implementação do algoritmo </w:t>
+            </w:r>
+            <w:proofErr w:type="spellStart"/>
+            <w:r>
+              <w:rPr>
+                <w:lang w:val="pt-BR"/>
+              </w:rPr>
+              <w:t>Verlet</w:t>
+            </w:r>
+            <w:proofErr w:type="spellEnd"/>
           </w:p>
           <w:p>
             <w:pPr>
@@ -485,14 +504,43 @@
               <w:rPr>
                 <w:lang w:val="pt-BR"/>
               </w:rPr>
-              <w:t xml:space="preserve">Daniel Assad Maia Sandoval </w:t>
-            </w:r>
-            <w:r>
-              <w:rPr>
-                <w:lang w:val="pt-BR"/>
-              </w:rPr>
-              <w:t>09/0109899</w:t>
-            </w:r>
+              <w:t xml:space="preserve">Vitor de </w:t>
+            </w:r>
+            <w:proofErr w:type="spellStart"/>
+            <w:r>
+              <w:rPr>
+                <w:lang w:val="pt-BR"/>
+              </w:rPr>
+              <w:t>Araujo</w:t>
+            </w:r>
+            <w:proofErr w:type="spellEnd"/>
+            <w:r>
+              <w:rPr>
+                <w:lang w:val="pt-BR"/>
+              </w:rPr>
+              <w:t xml:space="preserve"> Vieira</w:t>
+            </w:r>
+            <w:r>
+              <w:rPr>
+                <w:lang w:val="pt-BR"/>
+              </w:rPr>
+              <w:t xml:space="preserve"> 11/0067151</w:t>
+            </w:r>
+            <w:r>
+              <w:rPr>
+                <w:lang w:val="pt-BR"/>
+              </w:rPr>
+              <w:br/>
+              <w:t xml:space="preserve">Implementação do algoritmo </w:t>
+            </w:r>
+            <w:proofErr w:type="spellStart"/>
+            <w:r>
+              <w:rPr>
+                <w:lang w:val="pt-BR"/>
+              </w:rPr>
+              <w:t>Runge-Kutta</w:t>
+            </w:r>
+            <w:proofErr w:type="spellEnd"/>
           </w:p>
           <w:p>
             <w:pPr>
@@ -504,12 +552,26 @@
               <w:rPr>
                 <w:lang w:val="pt-BR"/>
               </w:rPr>
-              <w:t>Implemantaçao de software</w:t>
+              <w:t>Matheus Rosendo Pedreira</w:t>
+            </w:r>
+            <w:r>
+              <w:rPr>
+                <w:lang w:val="pt-BR"/>
+              </w:rPr>
+              <w:t xml:space="preserve"> 11/0017749</w:t>
+            </w:r>
+            <w:r>
+              <w:rPr>
+                <w:lang w:val="pt-BR"/>
+              </w:rPr>
+              <w:br/>
+              <w:t>Relatório</w:t>
             </w:r>
           </w:p>
           <w:p>
             <w:pPr>
               <w:rPr>
+                <w:i/>
                 <w:lang w:val="pt-BR"/>
               </w:rPr>
             </w:pPr>
@@ -517,159 +579,176 @@
               <w:rPr>
                 <w:lang w:val="pt-BR"/>
               </w:rPr>
-              <w:t>Vitor de Araujo Vieira</w:t>
-            </w:r>
-            <w:r>
-              <w:rPr>
-                <w:lang w:val="pt-BR"/>
-              </w:rPr>
-              <w:t xml:space="preserve"> 11/0067151</w:t>
-            </w:r>
-          </w:p>
-          <w:p>
-            <w:pPr>
-              <w:rPr>
-                <w:lang w:val="pt-BR"/>
-              </w:rPr>
-            </w:pPr>
-            <w:r>
-              <w:rPr>
-                <w:lang w:val="pt-BR"/>
-              </w:rPr>
-              <w:t>Implemetaçao do software</w:t>
-            </w:r>
-          </w:p>
-          <w:p>
-            <w:pPr>
-              <w:rPr>
-                <w:lang w:val="pt-BR"/>
-              </w:rPr>
-            </w:pPr>
-            <w:r>
-              <w:rPr>
-                <w:lang w:val="pt-BR"/>
-              </w:rPr>
-              <w:t>Matheus Rosendo Pedreira</w:t>
-            </w:r>
-            <w:r>
-              <w:rPr>
-                <w:lang w:val="pt-BR"/>
-              </w:rPr>
-              <w:t xml:space="preserve"> 11/0017749</w:t>
-            </w:r>
-          </w:p>
-          <w:p>
-            <w:pPr>
-              <w:rPr>
-                <w:lang w:val="pt-BR"/>
-              </w:rPr>
-            </w:pPr>
-            <w:r>
-              <w:rPr>
-                <w:lang w:val="pt-BR"/>
-              </w:rPr>
-              <w:t>Relatorio</w:t>
-            </w:r>
-          </w:p>
-          <w:p>
-            <w:pPr>
-              <w:spacing w:after="0" w:line="240" w:lineRule="auto"/>
-              <w:rPr>
-                <w:i/>
-                <w:lang w:val="pt-BR"/>
-              </w:rPr>
-            </w:pPr>
-            <w:r>
-              <w:rPr>
-                <w:i/>
-                <w:lang w:val="pt-BR"/>
-              </w:rPr>
-              <w:t>Mateues Alves</w:t>
-            </w:r>
-          </w:p>
-          <w:p>
-            <w:pPr>
-              <w:spacing w:after="0" w:line="240" w:lineRule="auto"/>
-              <w:rPr>
-                <w:i/>
-                <w:lang w:val="pt-BR"/>
-              </w:rPr>
-            </w:pPr>
-          </w:p>
-          <w:p>
-            <w:pPr>
-              <w:spacing w:after="0" w:line="240" w:lineRule="auto"/>
-              <w:rPr>
-                <w:i/>
-                <w:lang w:val="pt-BR"/>
-              </w:rPr>
-            </w:pPr>
-            <w:r>
-              <w:rPr>
-                <w:i/>
-                <w:lang w:val="pt-BR"/>
-              </w:rPr>
-              <w:t>Seminario</w:t>
-            </w:r>
-            <w:bookmarkStart w:id="0" w:name="_GoBack"/>
-            <w:bookmarkEnd w:id="0"/>
+              <w:t>Mateus Alves Botelho 11/0017480</w:t>
+            </w:r>
+            <w:r>
+              <w:rPr>
+                <w:lang w:val="pt-BR"/>
+              </w:rPr>
+              <w:br/>
+              <w:t>Seminário</w:t>
+            </w:r>
           </w:p>
           <w:p>
             <w:pPr>
               <w:pStyle w:val="Section"/>
-              <w:spacing w:after="0"/>
-              <w:rPr>
-                <w:rFonts w:ascii="Adobe Garamond Pro Bold" w:hAnsi="Adobe Garamond Pro Bold"/>
-                <w:sz w:val="40"/>
-                <w:lang w:val="pt-BR"/>
-              </w:rPr>
-            </w:pPr>
-            <w:r>
               <w:rPr>
                 <w:rStyle w:val="Strong"/>
                 <w:sz w:val="32"/>
                 <w:lang w:val="pt-BR"/>
               </w:rPr>
-              <w:t>Referencias</w:t>
+            </w:pPr>
+            <w:r>
+              <w:rPr>
+                <w:rStyle w:val="Strong"/>
+                <w:sz w:val="32"/>
+                <w:lang w:val="pt-BR"/>
+              </w:rPr>
+              <w:t>Referências</w:t>
+            </w:r>
+          </w:p>
+          <w:p>
+            <w:proofErr w:type="spellStart"/>
+            <w:r>
+              <w:t>Sanyildiz</w:t>
+            </w:r>
+            <w:proofErr w:type="spellEnd"/>
+            <w:r>
+              <w:t xml:space="preserve">, E.; </w:t>
+            </w:r>
+            <w:proofErr w:type="spellStart"/>
+            <w:r>
+              <w:t>Temeltas</w:t>
+            </w:r>
+            <w:proofErr w:type="spellEnd"/>
+            <w:r>
+              <w:t>, H.</w:t>
+            </w:r>
+            <w:proofErr w:type="gramStart"/>
+            <w:r>
+              <w:t>; ,</w:t>
+            </w:r>
+            <w:proofErr w:type="gramEnd"/>
+            <w:r>
+              <w:t xml:space="preserve"> "A comparison study of the numerical integration methods in the trajectory tracking application of redundant robot manipulators," </w:t>
+            </w:r>
+            <w:r>
+              <w:rPr>
+                <w:i/>
+                <w:iCs/>
+              </w:rPr>
+              <w:t>Electrical and Electronics Engineering (ELECO), 2011 7th International Conference on</w:t>
+            </w:r>
+            <w:r>
+              <w:t xml:space="preserve"> , vol., no., pp.II-420-II-424, 1-4 Dec. 2011</w:t>
+            </w:r>
+            <w:r>
+              <w:t>.</w:t>
             </w:r>
           </w:p>
           <w:p>
             <w:pPr>
               <w:rPr>
-                <w:lang w:val="pt-BR"/>
+                <w:i/>
               </w:rPr>
             </w:pPr>
-            <w:r>
-              <w:rPr>
-                <w:lang w:val="pt-BR"/>
-              </w:rPr>
-              <w:t xml:space="preserve">Daniel Assad Maia Sandoval </w:t>
-            </w:r>
-            <w:r>
-              <w:rPr>
-                <w:lang w:val="pt-BR"/>
-              </w:rPr>
-              <w:t>09/0109899</w:t>
+            <w:proofErr w:type="spellStart"/>
+            <w:r>
+              <w:t>Boesch</w:t>
+            </w:r>
+            <w:proofErr w:type="spellEnd"/>
+            <w:r>
+              <w:t>, F.</w:t>
+            </w:r>
+            <w:proofErr w:type="gramStart"/>
+            <w:r>
+              <w:t>; ,</w:t>
+            </w:r>
+            <w:proofErr w:type="gramEnd"/>
+            <w:r>
+              <w:t xml:space="preserve"> "</w:t>
+            </w:r>
+            <w:r>
+              <w:t xml:space="preserve">Integration by Example - Euler </w:t>
+            </w:r>
+            <w:proofErr w:type="spellStart"/>
+            <w:r>
+              <w:t>vs</w:t>
+            </w:r>
+            <w:proofErr w:type="spellEnd"/>
+            <w:r>
+              <w:t xml:space="preserve"> </w:t>
+            </w:r>
+            <w:proofErr w:type="spellStart"/>
+            <w:r>
+              <w:t>Verlet</w:t>
+            </w:r>
+            <w:proofErr w:type="spellEnd"/>
+            <w:r>
+              <w:t xml:space="preserve"> </w:t>
+            </w:r>
+            <w:proofErr w:type="spellStart"/>
+            <w:r>
+              <w:t>vs</w:t>
+            </w:r>
+            <w:proofErr w:type="spellEnd"/>
+            <w:r>
+              <w:t xml:space="preserve"> </w:t>
+            </w:r>
+            <w:proofErr w:type="spellStart"/>
+            <w:r>
+              <w:t>Runge-Kutta</w:t>
+            </w:r>
+            <w:proofErr w:type="spellEnd"/>
+            <w:r>
+              <w:t xml:space="preserve">," </w:t>
+            </w:r>
+            <w:r>
+              <w:rPr>
+                <w:i/>
+              </w:rPr>
+              <w:t xml:space="preserve">Codeflow.org, 2010, </w:t>
+            </w:r>
+            <w:r>
+              <w:rPr>
+                <w:i/>
+              </w:rPr>
+              <w:t>http://codeflow.org/entries/2010/aug/28/integration-by-example-euler-vs-verlet-vs-runge-kutta/</w:t>
             </w:r>
           </w:p>
           <w:p>
             <w:pPr>
               <w:rPr>
-                <w:lang w:val="pt-BR"/>
+                <w:i/>
               </w:rPr>
             </w:pPr>
-            <w:r>
-              <w:rPr>
-                <w:lang w:val="pt-BR"/>
-              </w:rPr>
-              <w:lastRenderedPageBreak/>
-              <w:t xml:space="preserve">Daniel Assad Maia Sandoval </w:t>
-            </w:r>
-            <w:r>
-              <w:rPr>
-                <w:lang w:val="pt-BR"/>
-              </w:rPr>
-              <w:t>09/0109899</w:t>
+            <w:proofErr w:type="spellStart"/>
+            <w:r>
+              <w:t>Leithold</w:t>
+            </w:r>
+            <w:proofErr w:type="spellEnd"/>
+            <w:r>
+              <w:t>, L.</w:t>
+            </w:r>
+            <w:proofErr w:type="gramStart"/>
+            <w:r>
+              <w:t xml:space="preserve">; </w:t>
+            </w:r>
+            <w:r>
+              <w:t>,</w:t>
+            </w:r>
+            <w:proofErr w:type="gramEnd"/>
+            <w:r>
+              <w:t xml:space="preserve"> </w:t>
+            </w:r>
+            <w:r>
+              <w:t xml:space="preserve">"The Calculus with Analytic Geometry," 6ª Ed., </w:t>
+            </w:r>
+            <w:r>
+              <w:rPr>
+                <w:i/>
+              </w:rPr>
+              <w:t>HarperCollins Publishers, 1990.</w:t>
             </w:r>
           </w:p>
           <w:p>
@@ -682,74 +761,37 @@
               <w:rPr>
                 <w:lang w:val="pt-BR"/>
               </w:rPr>
-              <w:t xml:space="preserve">Daniel Assad Maia Sandoval </w:t>
-            </w:r>
-            <w:r>
-              <w:rPr>
-                <w:lang w:val="pt-BR"/>
-              </w:rPr>
-              <w:t>09/0109899</w:t>
-            </w:r>
-          </w:p>
-          <w:p>
-            <w:pPr>
-              <w:rPr>
-                <w:lang w:val="pt-BR"/>
-              </w:rPr>
-            </w:pPr>
-            <w:r>
-              <w:rPr>
-                <w:lang w:val="pt-BR"/>
-              </w:rPr>
-              <w:t xml:space="preserve">Daniel Assad Maia Sandoval </w:t>
-            </w:r>
-            <w:r>
-              <w:rPr>
-                <w:lang w:val="pt-BR"/>
-              </w:rPr>
-              <w:t>09/0109899</w:t>
-            </w:r>
-          </w:p>
-        </w:tc>
-      </w:tr>
-      <w:tr>
-        <w:trPr>
-          <w:trHeight w:val="20"/>
-          <w:jc w:val="center"/>
-        </w:trPr>
-        <w:tc>
-          <w:tcPr>
-            <w:tcW w:w="365" w:type="dxa"/>
-            <w:shd w:val="clear" w:color="auto" w:fill="AAB0C7" w:themeFill="accent1" w:themeFillTint="99"/>
-          </w:tcPr>
-          <w:p>
-            <w:pPr>
-              <w:spacing w:after="0" w:line="240" w:lineRule="auto"/>
-              <w:rPr>
-                <w:lang w:val="pt-BR"/>
-              </w:rPr>
-            </w:pPr>
-          </w:p>
-        </w:tc>
-        <w:tc>
-          <w:tcPr>
-            <w:tcW w:w="0" w:type="auto"/>
-            <w:tcMar>
-              <w:top w:w="360" w:type="dxa"/>
-              <w:left w:w="360" w:type="dxa"/>
-              <w:bottom w:w="360" w:type="dxa"/>
-              <w:right w:w="360" w:type="dxa"/>
-            </w:tcMar>
-          </w:tcPr>
-          <w:p>
-            <w:pPr>
-              <w:pStyle w:val="Section"/>
-              <w:rPr>
-                <w:rStyle w:val="Strong"/>
-                <w:sz w:val="32"/>
-                <w:lang w:val="pt-BR"/>
-              </w:rPr>
-            </w:pPr>
+              <w:t xml:space="preserve">TERADA, M. A. B.; , "Programa da Disciplina Eletromagnetismo 1 - ENE 167037" </w:t>
+            </w:r>
+            <w:r>
+              <w:rPr>
+                <w:i/>
+                <w:lang w:val="pt-BR"/>
+              </w:rPr>
+              <w:t>Departamento de Engenharia Elétrica da Universidade de Brasília (</w:t>
+            </w:r>
+            <w:proofErr w:type="spellStart"/>
+            <w:r>
+              <w:rPr>
+                <w:i/>
+                <w:lang w:val="pt-BR"/>
+              </w:rPr>
+              <w:t>EnE</w:t>
+            </w:r>
+            <w:proofErr w:type="spellEnd"/>
+            <w:r>
+              <w:rPr>
+                <w:i/>
+                <w:lang w:val="pt-BR"/>
+              </w:rPr>
+              <w:t>/UnB), 2011</w:t>
+            </w:r>
+            <w:r>
+              <w:rPr>
+                <w:lang w:val="pt-BR"/>
+              </w:rPr>
+              <w:t>.</w:t>
+            </w:r>
           </w:p>
         </w:tc>
       </w:tr>
@@ -767,7 +809,7 @@
         <w:tblLook w:val="04A0" w:firstRow="1" w:lastRow="0" w:firstColumn="1" w:lastColumn="0" w:noHBand="0" w:noVBand="1"/>
       </w:tblPr>
       <w:tblGrid>
-        <w:gridCol w:w="9360"/>
+        <w:gridCol w:w="9576"/>
       </w:tblGrid>
       <w:tr>
         <w:trPr>
@@ -794,19 +836,14 @@
           <w:lang w:val="pt-BR"/>
         </w:rPr>
       </w:pPr>
-    </w:p>
-    <w:p>
-      <w:pPr>
-        <w:rPr>
-          <w:lang w:val="pt-BR"/>
-        </w:rPr>
-      </w:pPr>
+      <w:bookmarkStart w:id="0" w:name="_GoBack"/>
+      <w:bookmarkEnd w:id="0"/>
     </w:p>
     <w:sectPr>
-      <w:headerReference w:type="even" r:id="rId8"/>
-      <w:headerReference w:type="default" r:id="rId9"/>
-      <w:footerReference w:type="even" r:id="rId10"/>
-      <w:footerReference w:type="default" r:id="rId11"/>
+      <w:headerReference w:type="even" r:id="rId9"/>
+      <w:headerReference w:type="default" r:id="rId10"/>
+      <w:footerReference w:type="even" r:id="rId11"/>
+      <w:footerReference w:type="default" r:id="rId12"/>
       <w:pgSz w:w="12240" w:h="15840"/>
       <w:pgMar w:top="1440" w:right="1440" w:bottom="1440" w:left="1440" w:header="720" w:footer="720" w:gutter="0"/>
       <w:cols w:space="720"/>
@@ -818,7 +855,7 @@
 </file>
 
 <file path=word/endnotes.xml><?xml version="1.0" encoding="utf-8"?>
-<w:endnotes xmlns:wpc="http://schemas.microsoft.com/office/word/2010/wordprocessingCanvas" xmlns:mc="http://schemas.openxmlformats.org/markup-compatibility/2006" xmlns:o="urn:schemas-microsoft-com:office:office" xmlns:r="http://schemas.openxmlformats.org/officeDocument/2006/relationships" xmlns:m="http://schemas.openxmlformats.org/officeDocument/2006/math" xmlns:v="urn:schemas-microsoft-com:vml" xmlns:wp14="http://schemas.microsoft.com/office/word/2010/wordprocessingDrawing" xmlns:wp="http://schemas.openxmlformats.org/drawingml/2006/wordprocessingDrawing" xmlns:w10="urn:schemas-microsoft-com:office:word" xmlns:w="http://schemas.openxmlformats.org/wordprocessingml/2006/main" xmlns:w14="http://schemas.microsoft.com/office/word/2010/wordml" xmlns:w15="http://schemas.microsoft.com/office/word/2012/wordml" xmlns:wpg="http://schemas.microsoft.com/office/word/2010/wordprocessingGroup" xmlns:wpi="http://schemas.microsoft.com/office/word/2010/wordprocessingInk" xmlns:wne="http://schemas.microsoft.com/office/word/2006/wordml" xmlns:wps="http://schemas.microsoft.com/office/word/2010/wordprocessingShape" mc:Ignorable="w14 w15 wp14">
+<w:endnotes xmlns:wpc="http://schemas.microsoft.com/office/word/2010/wordprocessingCanvas" xmlns:mo="http://schemas.microsoft.com/office/mac/office/2008/main" xmlns:mc="http://schemas.openxmlformats.org/markup-compatibility/2006" xmlns:mv="urn:schemas-microsoft-com:mac:vml" xmlns:o="urn:schemas-microsoft-com:office:office" xmlns:r="http://schemas.openxmlformats.org/officeDocument/2006/relationships" xmlns:m="http://schemas.openxmlformats.org/officeDocument/2006/math" xmlns:v="urn:schemas-microsoft-com:vml" xmlns:wp14="http://schemas.microsoft.com/office/word/2010/wordprocessingDrawing" xmlns:wp="http://schemas.openxmlformats.org/drawingml/2006/wordprocessingDrawing" xmlns:w10="urn:schemas-microsoft-com:office:word" xmlns:w="http://schemas.openxmlformats.org/wordprocessingml/2006/main" xmlns:w14="http://schemas.microsoft.com/office/word/2010/wordml" xmlns:wpg="http://schemas.microsoft.com/office/word/2010/wordprocessingGroup" xmlns:wpi="http://schemas.microsoft.com/office/word/2010/wordprocessingInk" xmlns:wne="http://schemas.microsoft.com/office/word/2006/wordml" xmlns:wps="http://schemas.microsoft.com/office/word/2010/wordprocessingShape" mc:Ignorable="w14 wp14">
   <w:endnote w:type="separator" w:id="-1">
     <w:p>
       <w:pPr>
@@ -843,7 +880,7 @@
 </file>
 
 <file path=word/footer1.xml><?xml version="1.0" encoding="utf-8"?>
-<w:ftr xmlns:wpc="http://schemas.microsoft.com/office/word/2010/wordprocessingCanvas" xmlns:mc="http://schemas.openxmlformats.org/markup-compatibility/2006" xmlns:o="urn:schemas-microsoft-com:office:office" xmlns:r="http://schemas.openxmlformats.org/officeDocument/2006/relationships" xmlns:m="http://schemas.openxmlformats.org/officeDocument/2006/math" xmlns:v="urn:schemas-microsoft-com:vml" xmlns:wp14="http://schemas.microsoft.com/office/word/2010/wordprocessingDrawing" xmlns:wp="http://schemas.openxmlformats.org/drawingml/2006/wordprocessingDrawing" xmlns:w10="urn:schemas-microsoft-com:office:word" xmlns:w="http://schemas.openxmlformats.org/wordprocessingml/2006/main" xmlns:w14="http://schemas.microsoft.com/office/word/2010/wordml" xmlns:w15="http://schemas.microsoft.com/office/word/2012/wordml" xmlns:wpg="http://schemas.microsoft.com/office/word/2010/wordprocessingGroup" xmlns:wpi="http://schemas.microsoft.com/office/word/2010/wordprocessingInk" xmlns:wne="http://schemas.microsoft.com/office/word/2006/wordml" xmlns:wps="http://schemas.microsoft.com/office/word/2010/wordprocessingShape" mc:Ignorable="w14 w15 wp14">
+<w:ftr xmlns:wpc="http://schemas.microsoft.com/office/word/2010/wordprocessingCanvas" xmlns:mo="http://schemas.microsoft.com/office/mac/office/2008/main" xmlns:mc="http://schemas.openxmlformats.org/markup-compatibility/2006" xmlns:mv="urn:schemas-microsoft-com:mac:vml" xmlns:o="urn:schemas-microsoft-com:office:office" xmlns:r="http://schemas.openxmlformats.org/officeDocument/2006/relationships" xmlns:m="http://schemas.openxmlformats.org/officeDocument/2006/math" xmlns:v="urn:schemas-microsoft-com:vml" xmlns:wp14="http://schemas.microsoft.com/office/word/2010/wordprocessingDrawing" xmlns:wp="http://schemas.openxmlformats.org/drawingml/2006/wordprocessingDrawing" xmlns:w10="urn:schemas-microsoft-com:office:word" xmlns:w="http://schemas.openxmlformats.org/wordprocessingml/2006/main" xmlns:w14="http://schemas.microsoft.com/office/word/2010/wordml" xmlns:wpg="http://schemas.microsoft.com/office/word/2010/wordprocessingGroup" xmlns:wpi="http://schemas.microsoft.com/office/word/2010/wordprocessingInk" xmlns:wne="http://schemas.microsoft.com/office/word/2006/wordml" xmlns:wps="http://schemas.microsoft.com/office/word/2010/wordprocessingShape" mc:Ignorable="w14 wp14">
   <w:p>
     <w:pPr>
       <w:pStyle w:val="FooterLeft"/>
@@ -899,7 +936,7 @@
 </file>
 
 <file path=word/footer2.xml><?xml version="1.0" encoding="utf-8"?>
-<w:ftr xmlns:wpc="http://schemas.microsoft.com/office/word/2010/wordprocessingCanvas" xmlns:mc="http://schemas.openxmlformats.org/markup-compatibility/2006" xmlns:o="urn:schemas-microsoft-com:office:office" xmlns:r="http://schemas.openxmlformats.org/officeDocument/2006/relationships" xmlns:m="http://schemas.openxmlformats.org/officeDocument/2006/math" xmlns:v="urn:schemas-microsoft-com:vml" xmlns:wp14="http://schemas.microsoft.com/office/word/2010/wordprocessingDrawing" xmlns:wp="http://schemas.openxmlformats.org/drawingml/2006/wordprocessingDrawing" xmlns:w10="urn:schemas-microsoft-com:office:word" xmlns:w="http://schemas.openxmlformats.org/wordprocessingml/2006/main" xmlns:w14="http://schemas.microsoft.com/office/word/2010/wordml" xmlns:w15="http://schemas.microsoft.com/office/word/2012/wordml" xmlns:wpg="http://schemas.microsoft.com/office/word/2010/wordprocessingGroup" xmlns:wpi="http://schemas.microsoft.com/office/word/2010/wordprocessingInk" xmlns:wne="http://schemas.microsoft.com/office/word/2006/wordml" xmlns:wps="http://schemas.microsoft.com/office/word/2010/wordprocessingShape" mc:Ignorable="w14 w15 wp14">
+<w:ftr xmlns:wpc="http://schemas.microsoft.com/office/word/2010/wordprocessingCanvas" xmlns:mo="http://schemas.microsoft.com/office/mac/office/2008/main" xmlns:mc="http://schemas.openxmlformats.org/markup-compatibility/2006" xmlns:mv="urn:schemas-microsoft-com:mac:vml" xmlns:o="urn:schemas-microsoft-com:office:office" xmlns:r="http://schemas.openxmlformats.org/officeDocument/2006/relationships" xmlns:m="http://schemas.openxmlformats.org/officeDocument/2006/math" xmlns:v="urn:schemas-microsoft-com:vml" xmlns:wp14="http://schemas.microsoft.com/office/word/2010/wordprocessingDrawing" xmlns:wp="http://schemas.openxmlformats.org/drawingml/2006/wordprocessingDrawing" xmlns:w10="urn:schemas-microsoft-com:office:word" xmlns:w="http://schemas.openxmlformats.org/wordprocessingml/2006/main" xmlns:w14="http://schemas.microsoft.com/office/word/2010/wordml" xmlns:wpg="http://schemas.microsoft.com/office/word/2010/wordprocessingGroup" xmlns:wpi="http://schemas.microsoft.com/office/word/2010/wordprocessingInk" xmlns:wne="http://schemas.microsoft.com/office/word/2006/wordml" xmlns:wps="http://schemas.microsoft.com/office/word/2010/wordprocessingShape" mc:Ignorable="w14 wp14">
   <w:p>
     <w:pPr>
       <w:pStyle w:val="FooterRight"/>
@@ -956,7 +993,7 @@
 </file>
 
 <file path=word/footnotes.xml><?xml version="1.0" encoding="utf-8"?>
-<w:footnotes xmlns:wpc="http://schemas.microsoft.com/office/word/2010/wordprocessingCanvas" xmlns:mc="http://schemas.openxmlformats.org/markup-compatibility/2006" xmlns:o="urn:schemas-microsoft-com:office:office" xmlns:r="http://schemas.openxmlformats.org/officeDocument/2006/relationships" xmlns:m="http://schemas.openxmlformats.org/officeDocument/2006/math" xmlns:v="urn:schemas-microsoft-com:vml" xmlns:wp14="http://schemas.microsoft.com/office/word/2010/wordprocessingDrawing" xmlns:wp="http://schemas.openxmlformats.org/drawingml/2006/wordprocessingDrawing" xmlns:w10="urn:schemas-microsoft-com:office:word" xmlns:w="http://schemas.openxmlformats.org/wordprocessingml/2006/main" xmlns:w14="http://schemas.microsoft.com/office/word/2010/wordml" xmlns:w15="http://schemas.microsoft.com/office/word/2012/wordml" xmlns:wpg="http://schemas.microsoft.com/office/word/2010/wordprocessingGroup" xmlns:wpi="http://schemas.microsoft.com/office/word/2010/wordprocessingInk" xmlns:wne="http://schemas.microsoft.com/office/word/2006/wordml" xmlns:wps="http://schemas.microsoft.com/office/word/2010/wordprocessingShape" mc:Ignorable="w14 w15 wp14">
+<w:footnotes xmlns:wpc="http://schemas.microsoft.com/office/word/2010/wordprocessingCanvas" xmlns:mo="http://schemas.microsoft.com/office/mac/office/2008/main" xmlns:mc="http://schemas.openxmlformats.org/markup-compatibility/2006" xmlns:mv="urn:schemas-microsoft-com:mac:vml" xmlns:o="urn:schemas-microsoft-com:office:office" xmlns:r="http://schemas.openxmlformats.org/officeDocument/2006/relationships" xmlns:m="http://schemas.openxmlformats.org/officeDocument/2006/math" xmlns:v="urn:schemas-microsoft-com:vml" xmlns:wp14="http://schemas.microsoft.com/office/word/2010/wordprocessingDrawing" xmlns:wp="http://schemas.openxmlformats.org/drawingml/2006/wordprocessingDrawing" xmlns:w10="urn:schemas-microsoft-com:office:word" xmlns:w="http://schemas.openxmlformats.org/wordprocessingml/2006/main" xmlns:w14="http://schemas.microsoft.com/office/word/2010/wordml" xmlns:wpg="http://schemas.microsoft.com/office/word/2010/wordprocessingGroup" xmlns:wpi="http://schemas.microsoft.com/office/word/2010/wordprocessingInk" xmlns:wne="http://schemas.microsoft.com/office/word/2006/wordml" xmlns:wps="http://schemas.microsoft.com/office/word/2010/wordprocessingShape" mc:Ignorable="w14 wp14">
   <w:footnote w:type="separator" w:id="-1">
     <w:p>
       <w:pPr>
@@ -981,7 +1018,7 @@
 </file>
 
 <file path=word/header1.xml><?xml version="1.0" encoding="utf-8"?>
-<w:hdr xmlns:wpc="http://schemas.microsoft.com/office/word/2010/wordprocessingCanvas" xmlns:mc="http://schemas.openxmlformats.org/markup-compatibility/2006" xmlns:o="urn:schemas-microsoft-com:office:office" xmlns:r="http://schemas.openxmlformats.org/officeDocument/2006/relationships" xmlns:m="http://schemas.openxmlformats.org/officeDocument/2006/math" xmlns:v="urn:schemas-microsoft-com:vml" xmlns:wp14="http://schemas.microsoft.com/office/word/2010/wordprocessingDrawing" xmlns:wp="http://schemas.openxmlformats.org/drawingml/2006/wordprocessingDrawing" xmlns:w10="urn:schemas-microsoft-com:office:word" xmlns:w="http://schemas.openxmlformats.org/wordprocessingml/2006/main" xmlns:w14="http://schemas.microsoft.com/office/word/2010/wordml" xmlns:w15="http://schemas.microsoft.com/office/word/2012/wordml" xmlns:wpg="http://schemas.microsoft.com/office/word/2010/wordprocessingGroup" xmlns:wpi="http://schemas.microsoft.com/office/word/2010/wordprocessingInk" xmlns:wne="http://schemas.microsoft.com/office/word/2006/wordml" xmlns:wps="http://schemas.microsoft.com/office/word/2010/wordprocessingShape" mc:Ignorable="w14 w15 wp14">
+<w:hdr xmlns:wpc="http://schemas.microsoft.com/office/word/2010/wordprocessingCanvas" xmlns:mo="http://schemas.microsoft.com/office/mac/office/2008/main" xmlns:mc="http://schemas.openxmlformats.org/markup-compatibility/2006" xmlns:mv="urn:schemas-microsoft-com:mac:vml" xmlns:o="urn:schemas-microsoft-com:office:office" xmlns:r="http://schemas.openxmlformats.org/officeDocument/2006/relationships" xmlns:m="http://schemas.openxmlformats.org/officeDocument/2006/math" xmlns:v="urn:schemas-microsoft-com:vml" xmlns:wp14="http://schemas.microsoft.com/office/word/2010/wordprocessingDrawing" xmlns:wp="http://schemas.openxmlformats.org/drawingml/2006/wordprocessingDrawing" xmlns:w10="urn:schemas-microsoft-com:office:word" xmlns:w="http://schemas.openxmlformats.org/wordprocessingml/2006/main" xmlns:w14="http://schemas.microsoft.com/office/word/2010/wordml" xmlns:wpg="http://schemas.microsoft.com/office/word/2010/wordprocessingGroup" xmlns:wpi="http://schemas.microsoft.com/office/word/2010/wordprocessingInk" xmlns:wne="http://schemas.microsoft.com/office/word/2006/wordml" xmlns:wps="http://schemas.microsoft.com/office/word/2010/wordprocessingShape" mc:Ignorable="w14 wp14">
   <w:p>
     <w:pPr>
       <w:pStyle w:val="HeaderLeft"/>
@@ -1004,12 +1041,19 @@
       </w:sdtPr>
       <w:sdtEndPr/>
       <w:sdtContent>
+        <w:proofErr w:type="spellStart"/>
         <w:r>
-          <w:rPr>
-            <w:lang w:val="pt-BR"/>
-          </w:rPr>
-          <w:t>Trabalho de Eletro Magnetismo</w:t>
+          <w:t>Trabalho</w:t>
         </w:r>
+        <w:proofErr w:type="spellEnd"/>
+        <w:r>
+          <w:t xml:space="preserve"> de </w:t>
+        </w:r>
+        <w:proofErr w:type="spellStart"/>
+        <w:r>
+          <w:t>Eletromagnetismo</w:t>
+        </w:r>
+        <w:proofErr w:type="spellEnd"/>
       </w:sdtContent>
     </w:sdt>
   </w:p>
@@ -1017,7 +1061,7 @@
 </file>
 
 <file path=word/header2.xml><?xml version="1.0" encoding="utf-8"?>
-<w:hdr xmlns:wpc="http://schemas.microsoft.com/office/word/2010/wordprocessingCanvas" xmlns:mc="http://schemas.openxmlformats.org/markup-compatibility/2006" xmlns:o="urn:schemas-microsoft-com:office:office" xmlns:r="http://schemas.openxmlformats.org/officeDocument/2006/relationships" xmlns:m="http://schemas.openxmlformats.org/officeDocument/2006/math" xmlns:v="urn:schemas-microsoft-com:vml" xmlns:wp14="http://schemas.microsoft.com/office/word/2010/wordprocessingDrawing" xmlns:wp="http://schemas.openxmlformats.org/drawingml/2006/wordprocessingDrawing" xmlns:w10="urn:schemas-microsoft-com:office:word" xmlns:w="http://schemas.openxmlformats.org/wordprocessingml/2006/main" xmlns:w14="http://schemas.microsoft.com/office/word/2010/wordml" xmlns:w15="http://schemas.microsoft.com/office/word/2012/wordml" xmlns:wpg="http://schemas.microsoft.com/office/word/2010/wordprocessingGroup" xmlns:wpi="http://schemas.microsoft.com/office/word/2010/wordprocessingInk" xmlns:wne="http://schemas.microsoft.com/office/word/2006/wordml" xmlns:wps="http://schemas.microsoft.com/office/word/2010/wordprocessingShape" mc:Ignorable="w14 w15 wp14">
+<w:hdr xmlns:wpc="http://schemas.microsoft.com/office/word/2010/wordprocessingCanvas" xmlns:mo="http://schemas.microsoft.com/office/mac/office/2008/main" xmlns:mc="http://schemas.openxmlformats.org/markup-compatibility/2006" xmlns:mv="urn:schemas-microsoft-com:mac:vml" xmlns:o="urn:schemas-microsoft-com:office:office" xmlns:r="http://schemas.openxmlformats.org/officeDocument/2006/relationships" xmlns:m="http://schemas.openxmlformats.org/officeDocument/2006/math" xmlns:v="urn:schemas-microsoft-com:vml" xmlns:wp14="http://schemas.microsoft.com/office/word/2010/wordprocessingDrawing" xmlns:wp="http://schemas.openxmlformats.org/drawingml/2006/wordprocessingDrawing" xmlns:w10="urn:schemas-microsoft-com:office:word" xmlns:w="http://schemas.openxmlformats.org/wordprocessingml/2006/main" xmlns:w14="http://schemas.microsoft.com/office/word/2010/wordml" xmlns:wpg="http://schemas.microsoft.com/office/word/2010/wordprocessingGroup" xmlns:wpi="http://schemas.microsoft.com/office/word/2010/wordprocessingInk" xmlns:wne="http://schemas.microsoft.com/office/word/2006/wordml" xmlns:wps="http://schemas.microsoft.com/office/word/2010/wordprocessingShape" mc:Ignorable="w14 wp14">
   <w:p>
     <w:pPr>
       <w:pStyle w:val="HeaderRight"/>
@@ -1040,12 +1084,19 @@
       </w:sdtPr>
       <w:sdtEndPr/>
       <w:sdtContent>
+        <w:proofErr w:type="spellStart"/>
         <w:r>
-          <w:rPr>
-            <w:lang w:val="pt-BR"/>
-          </w:rPr>
-          <w:t>Trabalho de Eletro Magnetismo</w:t>
+          <w:t>Trabalho</w:t>
         </w:r>
+        <w:proofErr w:type="spellEnd"/>
+        <w:r>
+          <w:t xml:space="preserve"> de </w:t>
+        </w:r>
+        <w:proofErr w:type="spellStart"/>
+        <w:r>
+          <w:t>Eletromagnetismo</w:t>
+        </w:r>
+        <w:proofErr w:type="spellEnd"/>
       </w:sdtContent>
     </w:sdt>
   </w:p>
@@ -1053,7 +1104,7 @@
 </file>
 
 <file path=word/numbering.xml><?xml version="1.0" encoding="utf-8"?>
-<w:numbering xmlns:wpc="http://schemas.microsoft.com/office/word/2010/wordprocessingCanvas" xmlns:mc="http://schemas.openxmlformats.org/markup-compatibility/2006" xmlns:o="urn:schemas-microsoft-com:office:office" xmlns:r="http://schemas.openxmlformats.org/officeDocument/2006/relationships" xmlns:m="http://schemas.openxmlformats.org/officeDocument/2006/math" xmlns:v="urn:schemas-microsoft-com:vml" xmlns:wp14="http://schemas.microsoft.com/office/word/2010/wordprocessingDrawing" xmlns:wp="http://schemas.openxmlformats.org/drawingml/2006/wordprocessingDrawing" xmlns:w10="urn:schemas-microsoft-com:office:word" xmlns:w="http://schemas.openxmlformats.org/wordprocessingml/2006/main" xmlns:w14="http://schemas.microsoft.com/office/word/2010/wordml" xmlns:w15="http://schemas.microsoft.com/office/word/2012/wordml" xmlns:wpg="http://schemas.microsoft.com/office/word/2010/wordprocessingGroup" xmlns:wpi="http://schemas.microsoft.com/office/word/2010/wordprocessingInk" xmlns:wne="http://schemas.microsoft.com/office/word/2006/wordml" xmlns:wps="http://schemas.microsoft.com/office/word/2010/wordprocessingShape" mc:Ignorable="w14 w15 wp14">
+<w:numbering xmlns:wpc="http://schemas.microsoft.com/office/word/2010/wordprocessingCanvas" xmlns:mo="http://schemas.microsoft.com/office/mac/office/2008/main" xmlns:mc="http://schemas.openxmlformats.org/markup-compatibility/2006" xmlns:mv="urn:schemas-microsoft-com:mac:vml" xmlns:o="urn:schemas-microsoft-com:office:office" xmlns:r="http://schemas.openxmlformats.org/officeDocument/2006/relationships" xmlns:m="http://schemas.openxmlformats.org/officeDocument/2006/math" xmlns:v="urn:schemas-microsoft-com:vml" xmlns:wp14="http://schemas.microsoft.com/office/word/2010/wordprocessingDrawing" xmlns:wp="http://schemas.openxmlformats.org/drawingml/2006/wordprocessingDrawing" xmlns:w10="urn:schemas-microsoft-com:office:word" xmlns:w="http://schemas.openxmlformats.org/wordprocessingml/2006/main" xmlns:w14="http://schemas.microsoft.com/office/word/2010/wordml" xmlns:wpg="http://schemas.microsoft.com/office/word/2010/wordprocessingGroup" xmlns:wpi="http://schemas.microsoft.com/office/word/2010/wordprocessingInk" xmlns:wne="http://schemas.microsoft.com/office/word/2006/wordml" xmlns:wps="http://schemas.microsoft.com/office/word/2010/wordprocessingShape" mc:Ignorable="w14 wp14">
   <w:abstractNum w:abstractNumId="0">
     <w:nsid w:val="FFFFFF7C"/>
     <w:multiLevelType w:val="singleLevel"/>
@@ -1340,7 +1391,7 @@
 </file>
 
 <file path=word/styles.xml><?xml version="1.0" encoding="utf-8"?>
-<w:styles xmlns:mc="http://schemas.openxmlformats.org/markup-compatibility/2006" xmlns:r="http://schemas.openxmlformats.org/officeDocument/2006/relationships" xmlns:w="http://schemas.openxmlformats.org/wordprocessingml/2006/main" xmlns:w14="http://schemas.microsoft.com/office/word/2010/wordml" xmlns:w15="http://schemas.microsoft.com/office/word/2012/wordml" mc:Ignorable="w14 w15">
+<w:styles xmlns:mc="http://schemas.openxmlformats.org/markup-compatibility/2006" xmlns:r="http://schemas.openxmlformats.org/officeDocument/2006/relationships" xmlns:w="http://schemas.openxmlformats.org/wordprocessingml/2006/main" xmlns:w14="http://schemas.microsoft.com/office/word/2010/wordml" mc:Ignorable="w14">
   <w:docDefaults>
     <w:rPrDefault>
       <w:rPr>
@@ -1356,378 +1407,159 @@
       </w:pPr>
     </w:pPrDefault>
   </w:docDefaults>
-  <w:latentStyles w:defLockedState="0" w:defUIPriority="99" w:defSemiHidden="0" w:defUnhideWhenUsed="0" w:defQFormat="0" w:count="371">
-    <w:lsdException w:name="Normal" w:uiPriority="0" w:qFormat="1"/>
-    <w:lsdException w:name="heading 1" w:uiPriority="9" w:qFormat="1"/>
-    <w:lsdException w:name="heading 2" w:uiPriority="9" w:qFormat="1"/>
-    <w:lsdException w:name="heading 3" w:uiPriority="9" w:qFormat="1"/>
-    <w:lsdException w:name="heading 4" w:semiHidden="1" w:uiPriority="9" w:unhideWhenUsed="1" w:qFormat="1"/>
-    <w:lsdException w:name="heading 5" w:semiHidden="1" w:uiPriority="9" w:unhideWhenUsed="1" w:qFormat="1"/>
-    <w:lsdException w:name="heading 6" w:semiHidden="1" w:uiPriority="9" w:unhideWhenUsed="1" w:qFormat="1"/>
-    <w:lsdException w:name="heading 7" w:semiHidden="1" w:uiPriority="9" w:unhideWhenUsed="1" w:qFormat="1"/>
-    <w:lsdException w:name="heading 8" w:semiHidden="1" w:uiPriority="9" w:unhideWhenUsed="1" w:qFormat="1"/>
-    <w:lsdException w:name="heading 9" w:semiHidden="1" w:uiPriority="9" w:unhideWhenUsed="1" w:qFormat="1"/>
-    <w:lsdException w:name="index 1" w:semiHidden="1" w:unhideWhenUsed="1"/>
-    <w:lsdException w:name="index 2" w:semiHidden="1" w:unhideWhenUsed="1"/>
-    <w:lsdException w:name="index 3" w:semiHidden="1" w:unhideWhenUsed="1"/>
-    <w:lsdException w:name="index 4" w:semiHidden="1" w:unhideWhenUsed="1"/>
-    <w:lsdException w:name="index 5" w:semiHidden="1" w:unhideWhenUsed="1"/>
-    <w:lsdException w:name="index 6" w:semiHidden="1" w:unhideWhenUsed="1"/>
-    <w:lsdException w:name="index 7" w:semiHidden="1" w:unhideWhenUsed="1"/>
-    <w:lsdException w:name="index 8" w:semiHidden="1" w:unhideWhenUsed="1"/>
-    <w:lsdException w:name="index 9" w:semiHidden="1" w:unhideWhenUsed="1"/>
-    <w:lsdException w:name="toc 1" w:semiHidden="1" w:unhideWhenUsed="1" w:qFormat="1"/>
-    <w:lsdException w:name="toc 2" w:semiHidden="1" w:unhideWhenUsed="1" w:qFormat="1"/>
-    <w:lsdException w:name="toc 3" w:semiHidden="1" w:unhideWhenUsed="1" w:qFormat="1"/>
-    <w:lsdException w:name="toc 4" w:semiHidden="1" w:unhideWhenUsed="1" w:qFormat="1"/>
-    <w:lsdException w:name="toc 5" w:semiHidden="1" w:unhideWhenUsed="1" w:qFormat="1"/>
-    <w:lsdException w:name="toc 6" w:semiHidden="1" w:unhideWhenUsed="1" w:qFormat="1"/>
-    <w:lsdException w:name="toc 7" w:semiHidden="1" w:unhideWhenUsed="1" w:qFormat="1"/>
-    <w:lsdException w:name="toc 8" w:semiHidden="1" w:unhideWhenUsed="1" w:qFormat="1"/>
-    <w:lsdException w:name="toc 9" w:semiHidden="1" w:unhideWhenUsed="1" w:qFormat="1"/>
-    <w:lsdException w:name="Normal Indent" w:semiHidden="1" w:unhideWhenUsed="1"/>
-    <w:lsdException w:name="footnote text" w:semiHidden="1" w:unhideWhenUsed="1"/>
-    <w:lsdException w:name="annotation text" w:semiHidden="1" w:unhideWhenUsed="1"/>
-    <w:lsdException w:name="header" w:semiHidden="1" w:unhideWhenUsed="1"/>
-    <w:lsdException w:name="footer" w:semiHidden="1" w:unhideWhenUsed="1"/>
-    <w:lsdException w:name="index heading" w:semiHidden="1" w:unhideWhenUsed="1"/>
-    <w:lsdException w:name="caption" w:uiPriority="35" w:qFormat="1"/>
-    <w:lsdException w:name="table of figures" w:semiHidden="1" w:unhideWhenUsed="1"/>
-    <w:lsdException w:name="envelope address" w:semiHidden="1" w:unhideWhenUsed="1"/>
-    <w:lsdException w:name="envelope return" w:semiHidden="1" w:unhideWhenUsed="1"/>
-    <w:lsdException w:name="footnote reference" w:semiHidden="1" w:unhideWhenUsed="1"/>
-    <w:lsdException w:name="annotation reference" w:semiHidden="1" w:unhideWhenUsed="1"/>
-    <w:lsdException w:name="line number" w:semiHidden="1" w:unhideWhenUsed="1"/>
-    <w:lsdException w:name="page number" w:semiHidden="1" w:unhideWhenUsed="1"/>
-    <w:lsdException w:name="endnote reference" w:semiHidden="1" w:unhideWhenUsed="1"/>
-    <w:lsdException w:name="endnote text" w:semiHidden="1" w:unhideWhenUsed="1"/>
-    <w:lsdException w:name="table of authorities" w:semiHidden="1" w:unhideWhenUsed="1"/>
-    <w:lsdException w:name="macro" w:semiHidden="1" w:unhideWhenUsed="1"/>
-    <w:lsdException w:name="toa heading" w:semiHidden="1" w:unhideWhenUsed="1"/>
-    <w:lsdException w:name="List" w:semiHidden="1" w:unhideWhenUsed="1"/>
-    <w:lsdException w:name="List Bullet" w:semiHidden="1" w:uiPriority="36" w:unhideWhenUsed="1" w:qFormat="1"/>
-    <w:lsdException w:name="List Number" w:semiHidden="1" w:unhideWhenUsed="1"/>
-    <w:lsdException w:name="List 2" w:semiHidden="1" w:unhideWhenUsed="1"/>
-    <w:lsdException w:name="List 3" w:semiHidden="1" w:unhideWhenUsed="1"/>
-    <w:lsdException w:name="List 4" w:semiHidden="1" w:unhideWhenUsed="1"/>
-    <w:lsdException w:name="List 5" w:semiHidden="1" w:unhideWhenUsed="1"/>
-    <w:lsdException w:name="List Bullet 2" w:semiHidden="1" w:uiPriority="36" w:unhideWhenUsed="1" w:qFormat="1"/>
-    <w:lsdException w:name="List Bullet 3" w:semiHidden="1" w:uiPriority="36" w:unhideWhenUsed="1" w:qFormat="1"/>
-    <w:lsdException w:name="List Bullet 4" w:semiHidden="1" w:uiPriority="36" w:unhideWhenUsed="1" w:qFormat="1"/>
-    <w:lsdException w:name="List Bullet 5" w:semiHidden="1" w:uiPriority="36" w:unhideWhenUsed="1" w:qFormat="1"/>
-    <w:lsdException w:name="List Number 2" w:semiHidden="1" w:unhideWhenUsed="1"/>
-    <w:lsdException w:name="List Number 3" w:semiHidden="1" w:unhideWhenUsed="1"/>
-    <w:lsdException w:name="List Number 4" w:semiHidden="1" w:unhideWhenUsed="1"/>
-    <w:lsdException w:name="List Number 5" w:semiHidden="1" w:unhideWhenUsed="1"/>
-    <w:lsdException w:name="Title" w:uiPriority="10" w:qFormat="1"/>
-    <w:lsdException w:name="Closing" w:semiHidden="1" w:unhideWhenUsed="1"/>
-    <w:lsdException w:name="Signature" w:semiHidden="1" w:unhideWhenUsed="1"/>
-    <w:lsdException w:name="Default Paragraph Font" w:semiHidden="1" w:uiPriority="1" w:unhideWhenUsed="1"/>
-    <w:lsdException w:name="Body Text" w:semiHidden="1" w:unhideWhenUsed="1"/>
-    <w:lsdException w:name="Body Text Indent" w:semiHidden="1" w:unhideWhenUsed="1"/>
-    <w:lsdException w:name="List Continue" w:semiHidden="1" w:unhideWhenUsed="1"/>
-    <w:lsdException w:name="List Continue 2" w:semiHidden="1" w:unhideWhenUsed="1"/>
-    <w:lsdException w:name="List Continue 3" w:semiHidden="1" w:unhideWhenUsed="1"/>
-    <w:lsdException w:name="List Continue 4" w:semiHidden="1" w:unhideWhenUsed="1"/>
-    <w:lsdException w:name="List Continue 5" w:semiHidden="1" w:unhideWhenUsed="1"/>
-    <w:lsdException w:name="Message Header" w:semiHidden="1" w:unhideWhenUsed="1"/>
-    <w:lsdException w:name="Subtitle" w:uiPriority="11" w:qFormat="1"/>
-    <w:lsdException w:name="Salutation" w:semiHidden="1" w:unhideWhenUsed="1"/>
-    <w:lsdException w:name="Date" w:semiHidden="1" w:unhideWhenUsed="1"/>
-    <w:lsdException w:name="Body Text First Indent" w:semiHidden="1" w:unhideWhenUsed="1"/>
-    <w:lsdException w:name="Body Text First Indent 2" w:semiHidden="1" w:unhideWhenUsed="1"/>
-    <w:lsdException w:name="Note Heading" w:semiHidden="1" w:unhideWhenUsed="1"/>
-    <w:lsdException w:name="Body Text 2" w:semiHidden="1" w:unhideWhenUsed="1"/>
-    <w:lsdException w:name="Body Text 3" w:semiHidden="1" w:unhideWhenUsed="1"/>
-    <w:lsdException w:name="Body Text Indent 2" w:semiHidden="1" w:unhideWhenUsed="1"/>
-    <w:lsdException w:name="Body Text Indent 3" w:semiHidden="1" w:unhideWhenUsed="1"/>
-    <w:lsdException w:name="Block Text" w:semiHidden="1" w:uiPriority="40" w:unhideWhenUsed="1"/>
-    <w:lsdException w:name="Hyperlink" w:semiHidden="1" w:unhideWhenUsed="1"/>
-    <w:lsdException w:name="FollowedHyperlink" w:semiHidden="1" w:unhideWhenUsed="1"/>
-    <w:lsdException w:name="Strong" w:uiPriority="22" w:qFormat="1"/>
-    <w:lsdException w:name="Emphasis" w:uiPriority="20" w:qFormat="1"/>
-    <w:lsdException w:name="Document Map" w:semiHidden="1" w:unhideWhenUsed="1"/>
-    <w:lsdException w:name="Plain Text" w:semiHidden="1" w:unhideWhenUsed="1"/>
-    <w:lsdException w:name="E-mail Signature" w:semiHidden="1" w:unhideWhenUsed="1"/>
-    <w:lsdException w:name="HTML Top of Form" w:semiHidden="1" w:unhideWhenUsed="1"/>
-    <w:lsdException w:name="HTML Bottom of Form" w:semiHidden="1" w:unhideWhenUsed="1"/>
-    <w:lsdException w:name="Normal (Web)" w:semiHidden="1" w:unhideWhenUsed="1"/>
-    <w:lsdException w:name="HTML Acronym" w:semiHidden="1" w:unhideWhenUsed="1"/>
-    <w:lsdException w:name="HTML Address" w:semiHidden="1" w:unhideWhenUsed="1"/>
-    <w:lsdException w:name="HTML Cite" w:semiHidden="1" w:unhideWhenUsed="1"/>
-    <w:lsdException w:name="HTML Code" w:semiHidden="1" w:unhideWhenUsed="1"/>
-    <w:lsdException w:name="HTML Definition" w:semiHidden="1" w:unhideWhenUsed="1"/>
-    <w:lsdException w:name="HTML Keyboard" w:semiHidden="1" w:unhideWhenUsed="1"/>
-    <w:lsdException w:name="HTML Preformatted" w:semiHidden="1" w:unhideWhenUsed="1"/>
-    <w:lsdException w:name="HTML Sample" w:semiHidden="1" w:unhideWhenUsed="1"/>
-    <w:lsdException w:name="HTML Typewriter" w:semiHidden="1" w:unhideWhenUsed="1"/>
-    <w:lsdException w:name="HTML Variable" w:semiHidden="1" w:unhideWhenUsed="1"/>
-    <w:lsdException w:name="Normal Table" w:semiHidden="1" w:unhideWhenUsed="1"/>
-    <w:lsdException w:name="annotation subject" w:semiHidden="1" w:unhideWhenUsed="1"/>
-    <w:lsdException w:name="No List" w:semiHidden="1" w:unhideWhenUsed="1"/>
-    <w:lsdException w:name="Outline List 1" w:semiHidden="1" w:unhideWhenUsed="1"/>
-    <w:lsdException w:name="Outline List 2" w:semiHidden="1" w:unhideWhenUsed="1"/>
-    <w:lsdException w:name="Outline List 3" w:semiHidden="1" w:unhideWhenUsed="1"/>
-    <w:lsdException w:name="Table Simple 1" w:semiHidden="1" w:unhideWhenUsed="1"/>
-    <w:lsdException w:name="Table Simple 2" w:semiHidden="1" w:unhideWhenUsed="1"/>
-    <w:lsdException w:name="Table Simple 3" w:semiHidden="1" w:unhideWhenUsed="1"/>
-    <w:lsdException w:name="Table Classic 1" w:semiHidden="1" w:unhideWhenUsed="1"/>
-    <w:lsdException w:name="Table Classic 2" w:semiHidden="1" w:unhideWhenUsed="1"/>
-    <w:lsdException w:name="Table Classic 3" w:semiHidden="1" w:unhideWhenUsed="1"/>
-    <w:lsdException w:name="Table Classic 4" w:semiHidden="1" w:unhideWhenUsed="1"/>
-    <w:lsdException w:name="Table Colorful 1" w:semiHidden="1" w:unhideWhenUsed="1"/>
-    <w:lsdException w:name="Table Colorful 2" w:semiHidden="1" w:unhideWhenUsed="1"/>
-    <w:lsdException w:name="Table Colorful 3" w:semiHidden="1" w:unhideWhenUsed="1"/>
-    <w:lsdException w:name="Table Columns 1" w:semiHidden="1" w:unhideWhenUsed="1"/>
-    <w:lsdException w:name="Table Columns 2" w:semiHidden="1" w:unhideWhenUsed="1"/>
-    <w:lsdException w:name="Table Columns 3" w:semiHidden="1" w:unhideWhenUsed="1"/>
-    <w:lsdException w:name="Table Columns 4" w:semiHidden="1" w:unhideWhenUsed="1"/>
-    <w:lsdException w:name="Table Columns 5" w:semiHidden="1" w:unhideWhenUsed="1"/>
-    <w:lsdException w:name="Table Grid 1" w:semiHidden="1" w:unhideWhenUsed="1"/>
-    <w:lsdException w:name="Table Grid 2" w:semiHidden="1" w:unhideWhenUsed="1"/>
-    <w:lsdException w:name="Table Grid 3" w:semiHidden="1" w:unhideWhenUsed="1"/>
-    <w:lsdException w:name="Table Grid 4" w:semiHidden="1" w:unhideWhenUsed="1"/>
-    <w:lsdException w:name="Table Grid 5" w:semiHidden="1" w:unhideWhenUsed="1"/>
-    <w:lsdException w:name="Table Grid 6" w:semiHidden="1" w:unhideWhenUsed="1"/>
-    <w:lsdException w:name="Table Grid 7" w:semiHidden="1" w:unhideWhenUsed="1"/>
-    <w:lsdException w:name="Table Grid 8" w:semiHidden="1" w:unhideWhenUsed="1"/>
-    <w:lsdException w:name="Table List 1" w:semiHidden="1" w:unhideWhenUsed="1"/>
-    <w:lsdException w:name="Table List 2" w:semiHidden="1" w:unhideWhenUsed="1"/>
-    <w:lsdException w:name="Table List 3" w:semiHidden="1" w:unhideWhenUsed="1"/>
-    <w:lsdException w:name="Table List 4" w:semiHidden="1" w:unhideWhenUsed="1"/>
-    <w:lsdException w:name="Table List 5" w:semiHidden="1" w:unhideWhenUsed="1"/>
-    <w:lsdException w:name="Table List 6" w:semiHidden="1" w:unhideWhenUsed="1"/>
-    <w:lsdException w:name="Table List 7" w:semiHidden="1" w:unhideWhenUsed="1"/>
-    <w:lsdException w:name="Table List 8" w:semiHidden="1" w:unhideWhenUsed="1"/>
-    <w:lsdException w:name="Table 3D effects 1" w:semiHidden="1" w:unhideWhenUsed="1"/>
-    <w:lsdException w:name="Table 3D effects 2" w:semiHidden="1" w:unhideWhenUsed="1"/>
-    <w:lsdException w:name="Table 3D effects 3" w:semiHidden="1" w:unhideWhenUsed="1"/>
-    <w:lsdException w:name="Table Contemporary" w:semiHidden="1" w:unhideWhenUsed="1"/>
-    <w:lsdException w:name="Table Elegant" w:semiHidden="1" w:unhideWhenUsed="1"/>
-    <w:lsdException w:name="Table Professional" w:semiHidden="1" w:unhideWhenUsed="1"/>
-    <w:lsdException w:name="Table Subtle 1" w:semiHidden="1" w:unhideWhenUsed="1"/>
-    <w:lsdException w:name="Table Subtle 2" w:semiHidden="1" w:unhideWhenUsed="1"/>
-    <w:lsdException w:name="Table Web 1" w:semiHidden="1" w:unhideWhenUsed="1"/>
-    <w:lsdException w:name="Table Web 2" w:semiHidden="1" w:unhideWhenUsed="1"/>
-    <w:lsdException w:name="Table Web 3" w:semiHidden="1" w:unhideWhenUsed="1"/>
-    <w:lsdException w:name="Balloon Text" w:semiHidden="1" w:unhideWhenUsed="1"/>
-    <w:lsdException w:name="Table Grid" w:uiPriority="1"/>
-    <w:lsdException w:name="Table Theme" w:semiHidden="1" w:unhideWhenUsed="1"/>
-    <w:lsdException w:name="Placeholder Text" w:semiHidden="1"/>
-    <w:lsdException w:name="No Spacing" w:qFormat="1"/>
-    <w:lsdException w:name="Light Shading" w:uiPriority="40"/>
-    <w:lsdException w:name="Light List" w:uiPriority="40"/>
-    <w:lsdException w:name="Light Grid" w:uiPriority="40"/>
-    <w:lsdException w:name="Medium Shading 1" w:uiPriority="40"/>
-    <w:lsdException w:name="Medium Shading 2" w:uiPriority="40"/>
-    <w:lsdException w:name="Medium List 1" w:uiPriority="40"/>
-    <w:lsdException w:name="Medium List 2" w:uiPriority="40"/>
-    <w:lsdException w:name="Medium Grid 1" w:uiPriority="40"/>
-    <w:lsdException w:name="Medium Grid 2" w:uiPriority="40"/>
-    <w:lsdException w:name="Medium Grid 3" w:uiPriority="40"/>
-    <w:lsdException w:name="Dark List" w:uiPriority="40"/>
-    <w:lsdException w:name="Colorful Shading" w:uiPriority="40"/>
-    <w:lsdException w:name="Colorful List" w:uiPriority="40"/>
-    <w:lsdException w:name="Colorful Grid" w:uiPriority="40"/>
-    <w:lsdException w:name="Light Shading Accent 1" w:uiPriority="41"/>
-    <w:lsdException w:name="Light List Accent 1" w:uiPriority="41"/>
-    <w:lsdException w:name="Light Grid Accent 1" w:uiPriority="41"/>
-    <w:lsdException w:name="Medium Shading 1 Accent 1" w:uiPriority="41"/>
-    <w:lsdException w:name="Medium Shading 2 Accent 1" w:uiPriority="41"/>
-    <w:lsdException w:name="Medium List 1 Accent 1" w:uiPriority="41"/>
-    <w:lsdException w:name="Revision" w:semiHidden="1"/>
-    <w:lsdException w:name="List Paragraph" w:uiPriority="34" w:qFormat="1"/>
-    <w:lsdException w:name="Quote" w:uiPriority="29" w:qFormat="1"/>
-    <w:lsdException w:name="Intense Quote" w:uiPriority="30" w:qFormat="1"/>
-    <w:lsdException w:name="Medium List 2 Accent 1" w:uiPriority="41"/>
-    <w:lsdException w:name="Medium Grid 1 Accent 1" w:uiPriority="41"/>
-    <w:lsdException w:name="Medium Grid 2 Accent 1" w:uiPriority="41"/>
-    <w:lsdException w:name="Medium Grid 3 Accent 1" w:uiPriority="41"/>
-    <w:lsdException w:name="Dark List Accent 1" w:uiPriority="41"/>
-    <w:lsdException w:name="Colorful Shading Accent 1" w:uiPriority="41"/>
-    <w:lsdException w:name="Colorful List Accent 1" w:uiPriority="41"/>
-    <w:lsdException w:name="Colorful Grid Accent 1" w:uiPriority="41"/>
-    <w:lsdException w:name="Light Shading Accent 2" w:uiPriority="42"/>
-    <w:lsdException w:name="Light List Accent 2" w:uiPriority="42"/>
-    <w:lsdException w:name="Light Grid Accent 2" w:uiPriority="42"/>
-    <w:lsdException w:name="Medium Shading 1 Accent 2" w:uiPriority="42"/>
-    <w:lsdException w:name="Medium Shading 2 Accent 2" w:uiPriority="42"/>
-    <w:lsdException w:name="Medium List 1 Accent 2" w:uiPriority="42"/>
-    <w:lsdException w:name="Medium List 2 Accent 2" w:uiPriority="42"/>
-    <w:lsdException w:name="Medium Grid 1 Accent 2" w:uiPriority="42"/>
-    <w:lsdException w:name="Medium Grid 2 Accent 2" w:uiPriority="42"/>
-    <w:lsdException w:name="Medium Grid 3 Accent 2" w:uiPriority="42"/>
-    <w:lsdException w:name="Dark List Accent 2" w:uiPriority="42"/>
-    <w:lsdException w:name="Colorful Shading Accent 2" w:uiPriority="42"/>
-    <w:lsdException w:name="Colorful List Accent 2" w:uiPriority="42"/>
-    <w:lsdException w:name="Colorful Grid Accent 2" w:uiPriority="42"/>
-    <w:lsdException w:name="Light Shading Accent 3" w:uiPriority="43"/>
-    <w:lsdException w:name="Light List Accent 3" w:uiPriority="43"/>
-    <w:lsdException w:name="Light Grid Accent 3" w:uiPriority="43"/>
-    <w:lsdException w:name="Medium Shading 1 Accent 3" w:uiPriority="43"/>
-    <w:lsdException w:name="Medium Shading 2 Accent 3" w:uiPriority="43"/>
-    <w:lsdException w:name="Medium List 1 Accent 3" w:uiPriority="43"/>
-    <w:lsdException w:name="Medium List 2 Accent 3" w:uiPriority="43"/>
-    <w:lsdException w:name="Medium Grid 1 Accent 3" w:uiPriority="43"/>
-    <w:lsdException w:name="Medium Grid 2 Accent 3" w:uiPriority="43"/>
-    <w:lsdException w:name="Medium Grid 3 Accent 3" w:uiPriority="43"/>
-    <w:lsdException w:name="Dark List Accent 3" w:uiPriority="43"/>
-    <w:lsdException w:name="Colorful Shading Accent 3" w:uiPriority="43"/>
-    <w:lsdException w:name="Colorful List Accent 3" w:uiPriority="43"/>
-    <w:lsdException w:name="Colorful Grid Accent 3" w:uiPriority="43"/>
-    <w:lsdException w:name="Light Shading Accent 4" w:uiPriority="44"/>
-    <w:lsdException w:name="Light List Accent 4" w:uiPriority="44"/>
-    <w:lsdException w:name="Light Grid Accent 4" w:uiPriority="44"/>
-    <w:lsdException w:name="Medium Shading 1 Accent 4" w:uiPriority="44"/>
-    <w:lsdException w:name="Medium Shading 2 Accent 4" w:uiPriority="44"/>
-    <w:lsdException w:name="Medium List 1 Accent 4" w:uiPriority="44"/>
-    <w:lsdException w:name="Medium List 2 Accent 4" w:uiPriority="44"/>
-    <w:lsdException w:name="Medium Grid 1 Accent 4" w:uiPriority="44"/>
-    <w:lsdException w:name="Medium Grid 2 Accent 4" w:uiPriority="44"/>
-    <w:lsdException w:name="Medium Grid 3 Accent 4" w:uiPriority="44"/>
-    <w:lsdException w:name="Dark List Accent 4" w:uiPriority="44"/>
-    <w:lsdException w:name="Colorful Shading Accent 4" w:uiPriority="44"/>
-    <w:lsdException w:name="Colorful List Accent 4" w:uiPriority="44"/>
-    <w:lsdException w:name="Colorful Grid Accent 4" w:uiPriority="44"/>
-    <w:lsdException w:name="Light Shading Accent 5" w:uiPriority="45"/>
-    <w:lsdException w:name="Light List Accent 5" w:uiPriority="45"/>
-    <w:lsdException w:name="Light Grid Accent 5" w:uiPriority="45"/>
-    <w:lsdException w:name="Medium Shading 1 Accent 5" w:uiPriority="45"/>
-    <w:lsdException w:name="Medium Shading 2 Accent 5" w:uiPriority="45"/>
-    <w:lsdException w:name="Medium List 1 Accent 5" w:uiPriority="45"/>
-    <w:lsdException w:name="Medium List 2 Accent 5" w:uiPriority="45"/>
-    <w:lsdException w:name="Medium Grid 1 Accent 5" w:uiPriority="45"/>
-    <w:lsdException w:name="Medium Grid 2 Accent 5" w:uiPriority="45"/>
-    <w:lsdException w:name="Medium Grid 3 Accent 5" w:uiPriority="45"/>
-    <w:lsdException w:name="Dark List Accent 5" w:uiPriority="45"/>
-    <w:lsdException w:name="Colorful Shading Accent 5" w:uiPriority="45"/>
-    <w:lsdException w:name="Colorful List Accent 5" w:uiPriority="45"/>
-    <w:lsdException w:name="Colorful Grid Accent 5" w:uiPriority="45"/>
-    <w:lsdException w:name="Light Shading Accent 6" w:uiPriority="46"/>
-    <w:lsdException w:name="Light List Accent 6" w:uiPriority="46"/>
-    <w:lsdException w:name="Light Grid Accent 6" w:uiPriority="46"/>
-    <w:lsdException w:name="Medium Shading 1 Accent 6" w:uiPriority="46"/>
-    <w:lsdException w:name="Medium Shading 2 Accent 6" w:uiPriority="46"/>
-    <w:lsdException w:name="Medium List 1 Accent 6" w:uiPriority="46"/>
-    <w:lsdException w:name="Medium List 2 Accent 6" w:uiPriority="46"/>
-    <w:lsdException w:name="Medium Grid 1 Accent 6" w:uiPriority="46"/>
-    <w:lsdException w:name="Medium Grid 2 Accent 6" w:uiPriority="46"/>
-    <w:lsdException w:name="Medium Grid 3 Accent 6" w:uiPriority="46"/>
-    <w:lsdException w:name="Dark List Accent 6" w:uiPriority="46"/>
-    <w:lsdException w:name="Colorful Shading Accent 6" w:uiPriority="46"/>
-    <w:lsdException w:name="Colorful List Accent 6" w:uiPriority="46"/>
-    <w:lsdException w:name="Colorful Grid Accent 6" w:uiPriority="46"/>
-    <w:lsdException w:name="Subtle Emphasis" w:uiPriority="19" w:qFormat="1"/>
-    <w:lsdException w:name="Intense Emphasis" w:uiPriority="21" w:qFormat="1"/>
-    <w:lsdException w:name="Subtle Reference" w:uiPriority="31" w:qFormat="1"/>
-    <w:lsdException w:name="Intense Reference" w:uiPriority="32" w:qFormat="1"/>
-    <w:lsdException w:name="Book Title" w:uiPriority="33" w:qFormat="1"/>
-    <w:lsdException w:name="Bibliography" w:semiHidden="1" w:uiPriority="37" w:unhideWhenUsed="1"/>
-    <w:lsdException w:name="TOC Heading" w:semiHidden="1" w:uiPriority="39" w:unhideWhenUsed="1" w:qFormat="1"/>
-    <w:lsdException w:name="Plain Table 1" w:uiPriority="41"/>
-    <w:lsdException w:name="Plain Table 2" w:uiPriority="42"/>
-    <w:lsdException w:name="Plain Table 3" w:uiPriority="43"/>
-    <w:lsdException w:name="Plain Table 4" w:uiPriority="44"/>
-    <w:lsdException w:name="Plain Table 5" w:uiPriority="45"/>
-    <w:lsdException w:name="Grid Table Light" w:uiPriority="40"/>
-    <w:lsdException w:name="Grid Table 1 Light" w:uiPriority="46"/>
-    <w:lsdException w:name="Grid Table 2" w:uiPriority="47"/>
-    <w:lsdException w:name="Grid Table 3" w:uiPriority="48"/>
-    <w:lsdException w:name="Grid Table 4" w:uiPriority="49"/>
-    <w:lsdException w:name="Grid Table 5 Dark" w:uiPriority="50"/>
-    <w:lsdException w:name="Grid Table 6 Colorful" w:uiPriority="51"/>
-    <w:lsdException w:name="Grid Table 7 Colorful" w:uiPriority="52"/>
-    <w:lsdException w:name="Grid Table 1 Light Accent 1" w:uiPriority="46"/>
-    <w:lsdException w:name="Grid Table 2 Accent 1" w:uiPriority="47"/>
-    <w:lsdException w:name="Grid Table 3 Accent 1" w:uiPriority="48"/>
-    <w:lsdException w:name="Grid Table 4 Accent 1" w:uiPriority="49"/>
-    <w:lsdException w:name="Grid Table 5 Dark Accent 1" w:uiPriority="50"/>
-    <w:lsdException w:name="Grid Table 6 Colorful Accent 1" w:uiPriority="51"/>
-    <w:lsdException w:name="Grid Table 7 Colorful Accent 1" w:uiPriority="52"/>
-    <w:lsdException w:name="Grid Table 1 Light Accent 2" w:uiPriority="46"/>
-    <w:lsdException w:name="Grid Table 2 Accent 2" w:uiPriority="47"/>
-    <w:lsdException w:name="Grid Table 3 Accent 2" w:uiPriority="48"/>
-    <w:lsdException w:name="Grid Table 4 Accent 2" w:uiPriority="49"/>
-    <w:lsdException w:name="Grid Table 5 Dark Accent 2" w:uiPriority="50"/>
-    <w:lsdException w:name="Grid Table 6 Colorful Accent 2" w:uiPriority="51"/>
-    <w:lsdException w:name="Grid Table 7 Colorful Accent 2" w:uiPriority="52"/>
-    <w:lsdException w:name="Grid Table 1 Light Accent 3" w:uiPriority="46"/>
-    <w:lsdException w:name="Grid Table 2 Accent 3" w:uiPriority="47"/>
-    <w:lsdException w:name="Grid Table 3 Accent 3" w:uiPriority="48"/>
-    <w:lsdException w:name="Grid Table 4 Accent 3" w:uiPriority="49"/>
-    <w:lsdException w:name="Grid Table 5 Dark Accent 3" w:uiPriority="50"/>
-    <w:lsdException w:name="Grid Table 6 Colorful Accent 3" w:uiPriority="51"/>
-    <w:lsdException w:name="Grid Table 7 Colorful Accent 3" w:uiPriority="52"/>
-    <w:lsdException w:name="Grid Table 1 Light Accent 4" w:uiPriority="46"/>
-    <w:lsdException w:name="Grid Table 2 Accent 4" w:uiPriority="47"/>
-    <w:lsdException w:name="Grid Table 3 Accent 4" w:uiPriority="48"/>
-    <w:lsdException w:name="Grid Table 4 Accent 4" w:uiPriority="49"/>
-    <w:lsdException w:name="Grid Table 5 Dark Accent 4" w:uiPriority="50"/>
-    <w:lsdException w:name="Grid Table 6 Colorful Accent 4" w:uiPriority="51"/>
-    <w:lsdException w:name="Grid Table 7 Colorful Accent 4" w:uiPriority="52"/>
-    <w:lsdException w:name="Grid Table 1 Light Accent 5" w:uiPriority="46"/>
-    <w:lsdException w:name="Grid Table 2 Accent 5" w:uiPriority="47"/>
-    <w:lsdException w:name="Grid Table 3 Accent 5" w:uiPriority="48"/>
-    <w:lsdException w:name="Grid Table 4 Accent 5" w:uiPriority="49"/>
-    <w:lsdException w:name="Grid Table 5 Dark Accent 5" w:uiPriority="50"/>
-    <w:lsdException w:name="Grid Table 6 Colorful Accent 5" w:uiPriority="51"/>
-    <w:lsdException w:name="Grid Table 7 Colorful Accent 5" w:uiPriority="52"/>
-    <w:lsdException w:name="Grid Table 1 Light Accent 6" w:uiPriority="46"/>
-    <w:lsdException w:name="Grid Table 2 Accent 6" w:uiPriority="47"/>
-    <w:lsdException w:name="Grid Table 3 Accent 6" w:uiPriority="48"/>
-    <w:lsdException w:name="Grid Table 4 Accent 6" w:uiPriority="49"/>
-    <w:lsdException w:name="Grid Table 5 Dark Accent 6" w:uiPriority="50"/>
-    <w:lsdException w:name="Grid Table 6 Colorful Accent 6" w:uiPriority="51"/>
-    <w:lsdException w:name="Grid Table 7 Colorful Accent 6" w:uiPriority="52"/>
-    <w:lsdException w:name="List Table 1 Light" w:uiPriority="46"/>
-    <w:lsdException w:name="List Table 2" w:uiPriority="47"/>
-    <w:lsdException w:name="List Table 3" w:uiPriority="48"/>
-    <w:lsdException w:name="List Table 4" w:uiPriority="49"/>
-    <w:lsdException w:name="List Table 5 Dark" w:uiPriority="50"/>
-    <w:lsdException w:name="List Table 6 Colorful" w:uiPriority="51"/>
-    <w:lsdException w:name="List Table 7 Colorful" w:uiPriority="52"/>
-    <w:lsdException w:name="List Table 1 Light Accent 1" w:uiPriority="46"/>
-    <w:lsdException w:name="List Table 2 Accent 1" w:uiPriority="47"/>
-    <w:lsdException w:name="List Table 3 Accent 1" w:uiPriority="48"/>
-    <w:lsdException w:name="List Table 4 Accent 1" w:uiPriority="49"/>
-    <w:lsdException w:name="List Table 5 Dark Accent 1" w:uiPriority="50"/>
-    <w:lsdException w:name="List Table 6 Colorful Accent 1" w:uiPriority="51"/>
-    <w:lsdException w:name="List Table 7 Colorful Accent 1" w:uiPriority="52"/>
-    <w:lsdException w:name="List Table 1 Light Accent 2" w:uiPriority="46"/>
-    <w:lsdException w:name="List Table 2 Accent 2" w:uiPriority="47"/>
-    <w:lsdException w:name="List Table 3 Accent 2" w:uiPriority="48"/>
-    <w:lsdException w:name="List Table 4 Accent 2" w:uiPriority="49"/>
-    <w:lsdException w:name="List Table 5 Dark Accent 2" w:uiPriority="50"/>
-    <w:lsdException w:name="List Table 6 Colorful Accent 2" w:uiPriority="51"/>
-    <w:lsdException w:name="List Table 7 Colorful Accent 2" w:uiPriority="52"/>
-    <w:lsdException w:name="List Table 1 Light Accent 3" w:uiPriority="46"/>
-    <w:lsdException w:name="List Table 2 Accent 3" w:uiPriority="47"/>
-    <w:lsdException w:name="List Table 3 Accent 3" w:uiPriority="48"/>
-    <w:lsdException w:name="List Table 4 Accent 3" w:uiPriority="49"/>
-    <w:lsdException w:name="List Table 5 Dark Accent 3" w:uiPriority="50"/>
-    <w:lsdException w:name="List Table 6 Colorful Accent 3" w:uiPriority="51"/>
-    <w:lsdException w:name="List Table 7 Colorful Accent 3" w:uiPriority="52"/>
-    <w:lsdException w:name="List Table 1 Light Accent 4" w:uiPriority="46"/>
-    <w:lsdException w:name="List Table 2 Accent 4" w:uiPriority="47"/>
-    <w:lsdException w:name="List Table 3 Accent 4" w:uiPriority="48"/>
-    <w:lsdException w:name="List Table 4 Accent 4" w:uiPriority="49"/>
-    <w:lsdException w:name="List Table 5 Dark Accent 4" w:uiPriority="50"/>
-    <w:lsdException w:name="List Table 6 Colorful Accent 4" w:uiPriority="51"/>
-    <w:lsdException w:name="List Table 7 Colorful Accent 4" w:uiPriority="52"/>
-    <w:lsdException w:name="List Table 1 Light Accent 5" w:uiPriority="46"/>
-    <w:lsdException w:name="List Table 2 Accent 5" w:uiPriority="47"/>
-    <w:lsdException w:name="List Table 3 Accent 5" w:uiPriority="48"/>
-    <w:lsdException w:name="List Table 4 Accent 5" w:uiPriority="49"/>
-    <w:lsdException w:name="List Table 5 Dark Accent 5" w:uiPriority="50"/>
-    <w:lsdException w:name="List Table 6 Colorful Accent 5" w:uiPriority="51"/>
-    <w:lsdException w:name="List Table 7 Colorful Accent 5" w:uiPriority="52"/>
-    <w:lsdException w:name="List Table 1 Light Accent 6" w:uiPriority="46"/>
-    <w:lsdException w:name="List Table 2 Accent 6" w:uiPriority="47"/>
-    <w:lsdException w:name="List Table 3 Accent 6" w:uiPriority="48"/>
-    <w:lsdException w:name="List Table 4 Accent 6" w:uiPriority="49"/>
-    <w:lsdException w:name="List Table 5 Dark Accent 6" w:uiPriority="50"/>
-    <w:lsdException w:name="List Table 6 Colorful Accent 6" w:uiPriority="51"/>
-    <w:lsdException w:name="List Table 7 Colorful Accent 6" w:uiPriority="52"/>
+  <w:latentStyles w:defLockedState="0" w:defUIPriority="99" w:defSemiHidden="1" w:defUnhideWhenUsed="1" w:defQFormat="0" w:count="276">
+    <w:lsdException w:name="Normal" w:semiHidden="0" w:uiPriority="0" w:unhideWhenUsed="0" w:qFormat="1"/>
+    <w:lsdException w:name="heading 1" w:semiHidden="0" w:uiPriority="9" w:unhideWhenUsed="0" w:qFormat="1"/>
+    <w:lsdException w:name="heading 2" w:semiHidden="0" w:uiPriority="9" w:unhideWhenUsed="0" w:qFormat="1"/>
+    <w:lsdException w:name="heading 3" w:semiHidden="0" w:uiPriority="9" w:unhideWhenUsed="0" w:qFormat="1"/>
+    <w:lsdException w:name="heading 4" w:uiPriority="9" w:qFormat="1"/>
+    <w:lsdException w:name="heading 5" w:uiPriority="9" w:qFormat="1"/>
+    <w:lsdException w:name="heading 6" w:uiPriority="9" w:qFormat="1"/>
+    <w:lsdException w:name="heading 7" w:uiPriority="9" w:qFormat="1"/>
+    <w:lsdException w:name="heading 8" w:uiPriority="9" w:qFormat="1"/>
+    <w:lsdException w:name="heading 9" w:uiPriority="9" w:qFormat="1"/>
+    <w:lsdException w:name="toc 1" w:qFormat="1"/>
+    <w:lsdException w:name="toc 2" w:qFormat="1"/>
+    <w:lsdException w:name="toc 3" w:qFormat="1"/>
+    <w:lsdException w:name="toc 4" w:qFormat="1"/>
+    <w:lsdException w:name="toc 5" w:qFormat="1"/>
+    <w:lsdException w:name="toc 6" w:qFormat="1"/>
+    <w:lsdException w:name="toc 7" w:qFormat="1"/>
+    <w:lsdException w:name="toc 8" w:qFormat="1"/>
+    <w:lsdException w:name="toc 9" w:qFormat="1"/>
+    <w:lsdException w:name="caption" w:semiHidden="0" w:uiPriority="35" w:unhideWhenUsed="0" w:qFormat="1"/>
+    <w:lsdException w:name="List Bullet" w:uiPriority="36" w:qFormat="1"/>
+    <w:lsdException w:name="List Bullet 2" w:uiPriority="36" w:qFormat="1"/>
+    <w:lsdException w:name="List Bullet 3" w:uiPriority="36" w:qFormat="1"/>
+    <w:lsdException w:name="List Bullet 4" w:uiPriority="36" w:qFormat="1"/>
+    <w:lsdException w:name="List Bullet 5" w:uiPriority="36" w:qFormat="1"/>
+    <w:lsdException w:name="Title" w:semiHidden="0" w:uiPriority="10" w:unhideWhenUsed="0" w:qFormat="1"/>
+    <w:lsdException w:name="Default Paragraph Font" w:uiPriority="1"/>
+    <w:lsdException w:name="Subtitle" w:semiHidden="0" w:uiPriority="11" w:unhideWhenUsed="0" w:qFormat="1"/>
+    <w:lsdException w:name="Block Text" w:uiPriority="40"/>
+    <w:lsdException w:name="Strong" w:semiHidden="0" w:uiPriority="22" w:unhideWhenUsed="0" w:qFormat="1"/>
+    <w:lsdException w:name="Emphasis" w:semiHidden="0" w:uiPriority="20" w:unhideWhenUsed="0" w:qFormat="1"/>
+    <w:lsdException w:name="Table Grid" w:semiHidden="0" w:uiPriority="1" w:unhideWhenUsed="0"/>
+    <w:lsdException w:name="Note Level 1" w:semiHidden="0" w:unhideWhenUsed="0"/>
+    <w:lsdException w:name="Note Level 2" w:semiHidden="0" w:unhideWhenUsed="0"/>
+    <w:lsdException w:name="Note Level 3" w:semiHidden="0" w:unhideWhenUsed="0"/>
+    <w:lsdException w:name="Note Level 4" w:semiHidden="0" w:unhideWhenUsed="0"/>
+    <w:lsdException w:name="Note Level 5" w:semiHidden="0" w:unhideWhenUsed="0"/>
+    <w:lsdException w:name="Note Level 6" w:semiHidden="0" w:unhideWhenUsed="0"/>
+    <w:lsdException w:name="Note Level 7" w:semiHidden="0" w:unhideWhenUsed="0"/>
+    <w:lsdException w:name="Note Level 8" w:semiHidden="0" w:unhideWhenUsed="0"/>
+    <w:lsdException w:name="Note Level 9" w:semiHidden="0" w:unhideWhenUsed="0"/>
+    <w:lsdException w:name="Placeholder Text" w:unhideWhenUsed="0"/>
+    <w:lsdException w:name="No Spacing" w:semiHidden="0" w:unhideWhenUsed="0" w:qFormat="1"/>
+    <w:lsdException w:name="Light Shading" w:semiHidden="0" w:uiPriority="40" w:unhideWhenUsed="0"/>
+    <w:lsdException w:name="Light List" w:semiHidden="0" w:uiPriority="40" w:unhideWhenUsed="0"/>
+    <w:lsdException w:name="Light Grid" w:semiHidden="0" w:uiPriority="40" w:unhideWhenUsed="0"/>
+    <w:lsdException w:name="Medium Shading 1" w:semiHidden="0" w:uiPriority="40" w:unhideWhenUsed="0"/>
+    <w:lsdException w:name="Medium Shading 2" w:semiHidden="0" w:uiPriority="40" w:unhideWhenUsed="0"/>
+    <w:lsdException w:name="Medium List 1" w:semiHidden="0" w:uiPriority="40" w:unhideWhenUsed="0"/>
+    <w:lsdException w:name="Medium List 2" w:semiHidden="0" w:uiPriority="40" w:unhideWhenUsed="0"/>
+    <w:lsdException w:name="Medium Grid 1" w:semiHidden="0" w:uiPriority="40" w:unhideWhenUsed="0"/>
+    <w:lsdException w:name="Medium Grid 2" w:semiHidden="0" w:uiPriority="40" w:unhideWhenUsed="0"/>
+    <w:lsdException w:name="Medium Grid 3" w:semiHidden="0" w:uiPriority="40" w:unhideWhenUsed="0"/>
+    <w:lsdException w:name="Dark List" w:semiHidden="0" w:uiPriority="40" w:unhideWhenUsed="0"/>
+    <w:lsdException w:name="Colorful Shading" w:semiHidden="0" w:uiPriority="40" w:unhideWhenUsed="0"/>
+    <w:lsdException w:name="Colorful List" w:semiHidden="0" w:uiPriority="40" w:unhideWhenUsed="0"/>
+    <w:lsdException w:name="Colorful Grid" w:semiHidden="0" w:uiPriority="40" w:unhideWhenUsed="0"/>
+    <w:lsdException w:name="Light Shading Accent 1" w:semiHidden="0" w:uiPriority="41" w:unhideWhenUsed="0"/>
+    <w:lsdException w:name="Light List Accent 1" w:semiHidden="0" w:uiPriority="41" w:unhideWhenUsed="0"/>
+    <w:lsdException w:name="Light Grid Accent 1" w:semiHidden="0" w:uiPriority="41" w:unhideWhenUsed="0"/>
+    <w:lsdException w:name="Medium Shading 1 Accent 1" w:semiHidden="0" w:uiPriority="41" w:unhideWhenUsed="0"/>
+    <w:lsdException w:name="Medium Shading 2 Accent 1" w:semiHidden="0" w:uiPriority="41" w:unhideWhenUsed="0"/>
+    <w:lsdException w:name="Medium List 1 Accent 1" w:semiHidden="0" w:uiPriority="41" w:unhideWhenUsed="0"/>
+    <w:lsdException w:name="Revision" w:unhideWhenUsed="0"/>
+    <w:lsdException w:name="List Paragraph" w:semiHidden="0" w:uiPriority="34" w:unhideWhenUsed="0" w:qFormat="1"/>
+    <w:lsdException w:name="Quote" w:semiHidden="0" w:uiPriority="29" w:unhideWhenUsed="0" w:qFormat="1"/>
+    <w:lsdException w:name="Intense Quote" w:semiHidden="0" w:uiPriority="30" w:unhideWhenUsed="0" w:qFormat="1"/>
+    <w:lsdException w:name="Medium List 2 Accent 1" w:semiHidden="0" w:uiPriority="41" w:unhideWhenUsed="0"/>
+    <w:lsdException w:name="Medium Grid 1 Accent 1" w:semiHidden="0" w:uiPriority="41" w:unhideWhenUsed="0"/>
+    <w:lsdException w:name="Medium Grid 2 Accent 1" w:semiHidden="0" w:uiPriority="41" w:unhideWhenUsed="0"/>
+    <w:lsdException w:name="Medium Grid 3 Accent 1" w:semiHidden="0" w:uiPriority="41" w:unhideWhenUsed="0"/>
+    <w:lsdException w:name="Dark List Accent 1" w:semiHidden="0" w:uiPriority="41" w:unhideWhenUsed="0"/>
+    <w:lsdException w:name="Colorful Shading Accent 1" w:semiHidden="0" w:uiPriority="41" w:unhideWhenUsed="0"/>
+    <w:lsdException w:name="Colorful List Accent 1" w:semiHidden="0" w:uiPriority="41" w:unhideWhenUsed="0"/>
+    <w:lsdException w:name="Colorful Grid Accent 1" w:semiHidden="0" w:uiPriority="41" w:unhideWhenUsed="0"/>
+    <w:lsdException w:name="Light Shading Accent 2" w:semiHidden="0" w:uiPriority="42" w:unhideWhenUsed="0"/>
+    <w:lsdException w:name="Light List Accent 2" w:semiHidden="0" w:uiPriority="42" w:unhideWhenUsed="0"/>
+    <w:lsdException w:name="Light Grid Accent 2" w:semiHidden="0" w:uiPriority="42" w:unhideWhenUsed="0"/>
+    <w:lsdException w:name="Medium Shading 1 Accent 2" w:semiHidden="0" w:uiPriority="42" w:unhideWhenUsed="0"/>
+    <w:lsdException w:name="Medium Shading 2 Accent 2" w:semiHidden="0" w:uiPriority="42" w:unhideWhenUsed="0"/>
+    <w:lsdException w:name="Medium List 1 Accent 2" w:semiHidden="0" w:uiPriority="42" w:unhideWhenUsed="0"/>
+    <w:lsdException w:name="Medium List 2 Accent 2" w:semiHidden="0" w:uiPriority="42" w:unhideWhenUsed="0"/>
+    <w:lsdException w:name="Medium Grid 1 Accent 2" w:semiHidden="0" w:uiPriority="42" w:unhideWhenUsed="0"/>
+    <w:lsdException w:name="Medium Grid 2 Accent 2" w:semiHidden="0" w:uiPriority="42" w:unhideWhenUsed="0"/>
+    <w:lsdException w:name="Medium Grid 3 Accent 2" w:semiHidden="0" w:uiPriority="42" w:unhideWhenUsed="0"/>
+    <w:lsdException w:name="Dark List Accent 2" w:semiHidden="0" w:uiPriority="42" w:unhideWhenUsed="0"/>
+    <w:lsdException w:name="Colorful Shading Accent 2" w:semiHidden="0" w:uiPriority="42" w:unhideWhenUsed="0"/>
+    <w:lsdException w:name="Colorful List Accent 2" w:semiHidden="0" w:uiPriority="42" w:unhideWhenUsed="0"/>
+    <w:lsdException w:name="Colorful Grid Accent 2" w:semiHidden="0" w:uiPriority="42" w:unhideWhenUsed="0"/>
+    <w:lsdException w:name="Light Shading Accent 3" w:semiHidden="0" w:uiPriority="43" w:unhideWhenUsed="0"/>
+    <w:lsdException w:name="Light List Accent 3" w:semiHidden="0" w:uiPriority="43" w:unhideWhenUsed="0"/>
+    <w:lsdException w:name="Light Grid Accent 3" w:semiHidden="0" w:uiPriority="43" w:unhideWhenUsed="0"/>
+    <w:lsdException w:name="Medium Shading 1 Accent 3" w:semiHidden="0" w:uiPriority="43" w:unhideWhenUsed="0"/>
+    <w:lsdException w:name="Medium Shading 2 Accent 3" w:semiHidden="0" w:uiPriority="43" w:unhideWhenUsed="0"/>
+    <w:lsdException w:name="Medium List 1 Accent 3" w:semiHidden="0" w:uiPriority="43" w:unhideWhenUsed="0"/>
+    <w:lsdException w:name="Medium List 2 Accent 3" w:semiHidden="0" w:uiPriority="43" w:unhideWhenUsed="0"/>
+    <w:lsdException w:name="Medium Grid 1 Accent 3" w:semiHidden="0" w:uiPriority="43" w:unhideWhenUsed="0"/>
+    <w:lsdException w:name="Medium Grid 2 Accent 3" w:semiHidden="0" w:uiPriority="43" w:unhideWhenUsed="0"/>
+    <w:lsdException w:name="Medium Grid 3 Accent 3" w:semiHidden="0" w:uiPriority="43" w:unhideWhenUsed="0"/>
+    <w:lsdException w:name="Dark List Accent 3" w:semiHidden="0" w:uiPriority="43" w:unhideWhenUsed="0"/>
+    <w:lsdException w:name="Colorful Shading Accent 3" w:semiHidden="0" w:uiPriority="43" w:unhideWhenUsed="0"/>
+    <w:lsdException w:name="Colorful List Accent 3" w:semiHidden="0" w:uiPriority="43" w:unhideWhenUsed="0"/>
+    <w:lsdException w:name="Colorful Grid Accent 3" w:semiHidden="0" w:uiPriority="43" w:unhideWhenUsed="0"/>
+    <w:lsdException w:name="Light Shading Accent 4" w:semiHidden="0" w:uiPriority="44" w:unhideWhenUsed="0"/>
+    <w:lsdException w:name="Light List Accent 4" w:semiHidden="0" w:uiPriority="44" w:unhideWhenUsed="0"/>
+    <w:lsdException w:name="Light Grid Accent 4" w:semiHidden="0" w:uiPriority="44" w:unhideWhenUsed="0"/>
+    <w:lsdException w:name="Medium Shading 1 Accent 4" w:semiHidden="0" w:uiPriority="44" w:unhideWhenUsed="0"/>
+    <w:lsdException w:name="Medium Shading 2 Accent 4" w:semiHidden="0" w:uiPriority="44" w:unhideWhenUsed="0"/>
+    <w:lsdException w:name="Medium List 1 Accent 4" w:semiHidden="0" w:uiPriority="44" w:unhideWhenUsed="0"/>
+    <w:lsdException w:name="Medium List 2 Accent 4" w:semiHidden="0" w:uiPriority="44" w:unhideWhenUsed="0"/>
+    <w:lsdException w:name="Medium Grid 1 Accent 4" w:semiHidden="0" w:uiPriority="44" w:unhideWhenUsed="0"/>
+    <w:lsdException w:name="Medium Grid 2 Accent 4" w:semiHidden="0" w:uiPriority="44" w:unhideWhenUsed="0"/>
+    <w:lsdException w:name="Medium Grid 3 Accent 4" w:semiHidden="0" w:uiPriority="44" w:unhideWhenUsed="0"/>
+    <w:lsdException w:name="Dark List Accent 4" w:semiHidden="0" w:uiPriority="44" w:unhideWhenUsed="0"/>
+    <w:lsdException w:name="Colorful Shading Accent 4" w:semiHidden="0" w:uiPriority="44" w:unhideWhenUsed="0"/>
+    <w:lsdException w:name="Colorful List Accent 4" w:semiHidden="0" w:uiPriority="44" w:unhideWhenUsed="0"/>
+    <w:lsdException w:name="Colorful Grid Accent 4" w:semiHidden="0" w:uiPriority="44" w:unhideWhenUsed="0"/>
+    <w:lsdException w:name="Light Shading Accent 5" w:semiHidden="0" w:uiPriority="45" w:unhideWhenUsed="0"/>
+    <w:lsdException w:name="Light List Accent 5" w:semiHidden="0" w:uiPriority="45" w:unhideWhenUsed="0"/>
+    <w:lsdException w:name="Light Grid Accent 5" w:semiHidden="0" w:uiPriority="45" w:unhideWhenUsed="0"/>
+    <w:lsdException w:name="Medium Shading 1 Accent 5" w:semiHidden="0" w:uiPriority="45" w:unhideWhenUsed="0"/>
+    <w:lsdException w:name="Medium Shading 2 Accent 5" w:semiHidden="0" w:uiPriority="45" w:unhideWhenUsed="0"/>
+    <w:lsdException w:name="Medium List 1 Accent 5" w:semiHidden="0" w:uiPriority="45" w:unhideWhenUsed="0"/>
+    <w:lsdException w:name="Medium List 2 Accent 5" w:semiHidden="0" w:uiPriority="45" w:unhideWhenUsed="0"/>
+    <w:lsdException w:name="Medium Grid 1 Accent 5" w:semiHidden="0" w:uiPriority="45" w:unhideWhenUsed="0"/>
+    <w:lsdException w:name="Medium Grid 2 Accent 5" w:semiHidden="0" w:uiPriority="45" w:unhideWhenUsed="0"/>
+    <w:lsdException w:name="Medium Grid 3 Accent 5" w:semiHidden="0" w:uiPriority="45" w:unhideWhenUsed="0"/>
+    <w:lsdException w:name="Dark List Accent 5" w:semiHidden="0" w:uiPriority="45" w:unhideWhenUsed="0"/>
+    <w:lsdException w:name="Colorful Shading Accent 5" w:semiHidden="0" w:uiPriority="45" w:unhideWhenUsed="0"/>
+    <w:lsdException w:name="Colorful List Accent 5" w:semiHidden="0" w:uiPriority="45" w:unhideWhenUsed="0"/>
+    <w:lsdException w:name="Colorful Grid Accent 5" w:semiHidden="0" w:uiPriority="45" w:unhideWhenUsed="0"/>
+    <w:lsdException w:name="Light Shading Accent 6" w:semiHidden="0" w:uiPriority="46" w:unhideWhenUsed="0"/>
+    <w:lsdException w:name="Light List Accent 6" w:semiHidden="0" w:uiPriority="46" w:unhideWhenUsed="0"/>
+    <w:lsdException w:name="Light Grid Accent 6" w:semiHidden="0" w:uiPriority="46" w:unhideWhenUsed="0"/>
+    <w:lsdException w:name="Medium Shading 1 Accent 6" w:semiHidden="0" w:uiPriority="46" w:unhideWhenUsed="0"/>
+    <w:lsdException w:name="Medium Shading 2 Accent 6" w:semiHidden="0" w:uiPriority="46" w:unhideWhenUsed="0"/>
+    <w:lsdException w:name="Medium List 1 Accent 6" w:semiHidden="0" w:uiPriority="46" w:unhideWhenUsed="0"/>
+    <w:lsdException w:name="Medium List 2 Accent 6" w:semiHidden="0" w:uiPriority="46" w:unhideWhenUsed="0"/>
+    <w:lsdException w:name="Medium Grid 1 Accent 6" w:semiHidden="0" w:uiPriority="46" w:unhideWhenUsed="0"/>
+    <w:lsdException w:name="Medium Grid 2 Accent 6" w:semiHidden="0" w:uiPriority="46" w:unhideWhenUsed="0"/>
+    <w:lsdException w:name="Medium Grid 3 Accent 6" w:semiHidden="0" w:uiPriority="46" w:unhideWhenUsed="0"/>
+    <w:lsdException w:name="Dark List Accent 6" w:semiHidden="0" w:uiPriority="46" w:unhideWhenUsed="0"/>
+    <w:lsdException w:name="Colorful Shading Accent 6" w:semiHidden="0" w:uiPriority="46" w:unhideWhenUsed="0"/>
+    <w:lsdException w:name="Colorful List Accent 6" w:semiHidden="0" w:uiPriority="46" w:unhideWhenUsed="0"/>
+    <w:lsdException w:name="Colorful Grid Accent 6" w:semiHidden="0" w:uiPriority="46" w:unhideWhenUsed="0"/>
+    <w:lsdException w:name="Subtle Emphasis" w:semiHidden="0" w:uiPriority="19" w:unhideWhenUsed="0" w:qFormat="1"/>
+    <w:lsdException w:name="Intense Emphasis" w:semiHidden="0" w:uiPriority="21" w:unhideWhenUsed="0" w:qFormat="1"/>
+    <w:lsdException w:name="Subtle Reference" w:semiHidden="0" w:uiPriority="31" w:unhideWhenUsed="0" w:qFormat="1"/>
+    <w:lsdException w:name="Intense Reference" w:semiHidden="0" w:uiPriority="32" w:unhideWhenUsed="0" w:qFormat="1"/>
+    <w:lsdException w:name="Book Title" w:semiHidden="0" w:uiPriority="33" w:unhideWhenUsed="0" w:qFormat="1"/>
+    <w:lsdException w:name="Bibliography" w:uiPriority="37"/>
+    <w:lsdException w:name="TOC Heading" w:uiPriority="39" w:qFormat="1"/>
   </w:latentStyles>
   <w:style w:type="paragraph" w:default="1" w:styleId="Normal">
     <w:name w:val="Normal"/>
@@ -3034,8 +2866,1484 @@
 </w:styles>
 </file>
 
+<file path=word/stylesWithEffects.xml><?xml version="1.0" encoding="utf-8"?>
+<w:styles xmlns:wpc="http://schemas.microsoft.com/office/word/2010/wordprocessingCanvas" xmlns:mo="http://schemas.microsoft.com/office/mac/office/2008/main" xmlns:mc="http://schemas.openxmlformats.org/markup-compatibility/2006" xmlns:mv="urn:schemas-microsoft-com:mac:vml" xmlns:o="urn:schemas-microsoft-com:office:office" xmlns:r="http://schemas.openxmlformats.org/officeDocument/2006/relationships" xmlns:m="http://schemas.openxmlformats.org/officeDocument/2006/math" xmlns:v="urn:schemas-microsoft-com:vml" xmlns:wp14="http://schemas.microsoft.com/office/word/2010/wordprocessingDrawing" xmlns:wp="http://schemas.openxmlformats.org/drawingml/2006/wordprocessingDrawing" xmlns:w10="urn:schemas-microsoft-com:office:word" xmlns:w="http://schemas.openxmlformats.org/wordprocessingml/2006/main" xmlns:w14="http://schemas.microsoft.com/office/word/2010/wordml" xmlns:wpg="http://schemas.microsoft.com/office/word/2010/wordprocessingGroup" xmlns:wpi="http://schemas.microsoft.com/office/word/2010/wordprocessingInk" xmlns:wne="http://schemas.microsoft.com/office/word/2006/wordml" xmlns:wps="http://schemas.microsoft.com/office/word/2010/wordprocessingShape" mc:Ignorable="w14 wp14">
+  <w:docDefaults>
+    <w:rPrDefault>
+      <w:rPr>
+        <w:rFonts w:asciiTheme="minorHAnsi" w:eastAsiaTheme="minorHAnsi" w:hAnsiTheme="minorHAnsi" w:cstheme="minorHAnsi"/>
+        <w:sz w:val="22"/>
+        <w:szCs w:val="22"/>
+        <w:lang w:val="en-US" w:eastAsia="en-US" w:bidi="ar-SA"/>
+      </w:rPr>
+    </w:rPrDefault>
+    <w:pPrDefault>
+      <w:pPr>
+        <w:spacing w:after="200" w:line="276" w:lineRule="auto"/>
+      </w:pPr>
+    </w:pPrDefault>
+  </w:docDefaults>
+  <w:latentStyles w:defLockedState="0" w:defUIPriority="99" w:defSemiHidden="1" w:defUnhideWhenUsed="1" w:defQFormat="0" w:count="276">
+    <w:lsdException w:name="Normal" w:semiHidden="0" w:uiPriority="0" w:unhideWhenUsed="0" w:qFormat="1"/>
+    <w:lsdException w:name="heading 1" w:semiHidden="0" w:uiPriority="9" w:unhideWhenUsed="0" w:qFormat="1"/>
+    <w:lsdException w:name="heading 2" w:semiHidden="0" w:uiPriority="9" w:unhideWhenUsed="0" w:qFormat="1"/>
+    <w:lsdException w:name="heading 3" w:semiHidden="0" w:uiPriority="9" w:unhideWhenUsed="0" w:qFormat="1"/>
+    <w:lsdException w:name="heading 4" w:uiPriority="9" w:qFormat="1"/>
+    <w:lsdException w:name="heading 5" w:uiPriority="9" w:qFormat="1"/>
+    <w:lsdException w:name="heading 6" w:uiPriority="9" w:qFormat="1"/>
+    <w:lsdException w:name="heading 7" w:uiPriority="9" w:qFormat="1"/>
+    <w:lsdException w:name="heading 8" w:uiPriority="9" w:qFormat="1"/>
+    <w:lsdException w:name="heading 9" w:uiPriority="9" w:qFormat="1"/>
+    <w:lsdException w:name="toc 1" w:qFormat="1"/>
+    <w:lsdException w:name="toc 2" w:qFormat="1"/>
+    <w:lsdException w:name="toc 3" w:qFormat="1"/>
+    <w:lsdException w:name="toc 4" w:qFormat="1"/>
+    <w:lsdException w:name="toc 5" w:qFormat="1"/>
+    <w:lsdException w:name="toc 6" w:qFormat="1"/>
+    <w:lsdException w:name="toc 7" w:qFormat="1"/>
+    <w:lsdException w:name="toc 8" w:qFormat="1"/>
+    <w:lsdException w:name="toc 9" w:qFormat="1"/>
+    <w:lsdException w:name="caption" w:semiHidden="0" w:uiPriority="35" w:unhideWhenUsed="0" w:qFormat="1"/>
+    <w:lsdException w:name="List Bullet" w:uiPriority="36" w:qFormat="1"/>
+    <w:lsdException w:name="List Bullet 2" w:uiPriority="36" w:qFormat="1"/>
+    <w:lsdException w:name="List Bullet 3" w:uiPriority="36" w:qFormat="1"/>
+    <w:lsdException w:name="List Bullet 4" w:uiPriority="36" w:qFormat="1"/>
+    <w:lsdException w:name="List Bullet 5" w:uiPriority="36" w:qFormat="1"/>
+    <w:lsdException w:name="Title" w:semiHidden="0" w:uiPriority="10" w:unhideWhenUsed="0" w:qFormat="1"/>
+    <w:lsdException w:name="Default Paragraph Font" w:uiPriority="1"/>
+    <w:lsdException w:name="Subtitle" w:semiHidden="0" w:uiPriority="11" w:unhideWhenUsed="0" w:qFormat="1"/>
+    <w:lsdException w:name="Block Text" w:uiPriority="40"/>
+    <w:lsdException w:name="Strong" w:semiHidden="0" w:uiPriority="22" w:unhideWhenUsed="0" w:qFormat="1"/>
+    <w:lsdException w:name="Emphasis" w:semiHidden="0" w:uiPriority="20" w:unhideWhenUsed="0" w:qFormat="1"/>
+    <w:lsdException w:name="Table Grid" w:semiHidden="0" w:uiPriority="1" w:unhideWhenUsed="0"/>
+    <w:lsdException w:name="Note Level 1" w:semiHidden="0" w:unhideWhenUsed="0"/>
+    <w:lsdException w:name="Note Level 2" w:semiHidden="0" w:unhideWhenUsed="0"/>
+    <w:lsdException w:name="Note Level 3" w:semiHidden="0" w:unhideWhenUsed="0"/>
+    <w:lsdException w:name="Note Level 4" w:semiHidden="0" w:unhideWhenUsed="0"/>
+    <w:lsdException w:name="Note Level 5" w:semiHidden="0" w:unhideWhenUsed="0"/>
+    <w:lsdException w:name="Note Level 6" w:semiHidden="0" w:unhideWhenUsed="0"/>
+    <w:lsdException w:name="Note Level 7" w:semiHidden="0" w:unhideWhenUsed="0"/>
+    <w:lsdException w:name="Note Level 8" w:semiHidden="0" w:unhideWhenUsed="0"/>
+    <w:lsdException w:name="Note Level 9" w:semiHidden="0" w:unhideWhenUsed="0"/>
+    <w:lsdException w:name="Placeholder Text" w:unhideWhenUsed="0"/>
+    <w:lsdException w:name="No Spacing" w:semiHidden="0" w:unhideWhenUsed="0" w:qFormat="1"/>
+    <w:lsdException w:name="Light Shading" w:semiHidden="0" w:uiPriority="40" w:unhideWhenUsed="0"/>
+    <w:lsdException w:name="Light List" w:semiHidden="0" w:uiPriority="40" w:unhideWhenUsed="0"/>
+    <w:lsdException w:name="Light Grid" w:semiHidden="0" w:uiPriority="40" w:unhideWhenUsed="0"/>
+    <w:lsdException w:name="Medium Shading 1" w:semiHidden="0" w:uiPriority="40" w:unhideWhenUsed="0"/>
+    <w:lsdException w:name="Medium Shading 2" w:semiHidden="0" w:uiPriority="40" w:unhideWhenUsed="0"/>
+    <w:lsdException w:name="Medium List 1" w:semiHidden="0" w:uiPriority="40" w:unhideWhenUsed="0"/>
+    <w:lsdException w:name="Medium List 2" w:semiHidden="0" w:uiPriority="40" w:unhideWhenUsed="0"/>
+    <w:lsdException w:name="Medium Grid 1" w:semiHidden="0" w:uiPriority="40" w:unhideWhenUsed="0"/>
+    <w:lsdException w:name="Medium Grid 2" w:semiHidden="0" w:uiPriority="40" w:unhideWhenUsed="0"/>
+    <w:lsdException w:name="Medium Grid 3" w:semiHidden="0" w:uiPriority="40" w:unhideWhenUsed="0"/>
+    <w:lsdException w:name="Dark List" w:semiHidden="0" w:uiPriority="40" w:unhideWhenUsed="0"/>
+    <w:lsdException w:name="Colorful Shading" w:semiHidden="0" w:uiPriority="40" w:unhideWhenUsed="0"/>
+    <w:lsdException w:name="Colorful List" w:semiHidden="0" w:uiPriority="40" w:unhideWhenUsed="0"/>
+    <w:lsdException w:name="Colorful Grid" w:semiHidden="0" w:uiPriority="40" w:unhideWhenUsed="0"/>
+    <w:lsdException w:name="Light Shading Accent 1" w:semiHidden="0" w:uiPriority="41" w:unhideWhenUsed="0"/>
+    <w:lsdException w:name="Light List Accent 1" w:semiHidden="0" w:uiPriority="41" w:unhideWhenUsed="0"/>
+    <w:lsdException w:name="Light Grid Accent 1" w:semiHidden="0" w:uiPriority="41" w:unhideWhenUsed="0"/>
+    <w:lsdException w:name="Medium Shading 1 Accent 1" w:semiHidden="0" w:uiPriority="41" w:unhideWhenUsed="0"/>
+    <w:lsdException w:name="Medium Shading 2 Accent 1" w:semiHidden="0" w:uiPriority="41" w:unhideWhenUsed="0"/>
+    <w:lsdException w:name="Medium List 1 Accent 1" w:semiHidden="0" w:uiPriority="41" w:unhideWhenUsed="0"/>
+    <w:lsdException w:name="Revision" w:unhideWhenUsed="0"/>
+    <w:lsdException w:name="List Paragraph" w:semiHidden="0" w:uiPriority="34" w:unhideWhenUsed="0" w:qFormat="1"/>
+    <w:lsdException w:name="Quote" w:semiHidden="0" w:uiPriority="29" w:unhideWhenUsed="0" w:qFormat="1"/>
+    <w:lsdException w:name="Intense Quote" w:semiHidden="0" w:uiPriority="30" w:unhideWhenUsed="0" w:qFormat="1"/>
+    <w:lsdException w:name="Medium List 2 Accent 1" w:semiHidden="0" w:uiPriority="41" w:unhideWhenUsed="0"/>
+    <w:lsdException w:name="Medium Grid 1 Accent 1" w:semiHidden="0" w:uiPriority="41" w:unhideWhenUsed="0"/>
+    <w:lsdException w:name="Medium Grid 2 Accent 1" w:semiHidden="0" w:uiPriority="41" w:unhideWhenUsed="0"/>
+    <w:lsdException w:name="Medium Grid 3 Accent 1" w:semiHidden="0" w:uiPriority="41" w:unhideWhenUsed="0"/>
+    <w:lsdException w:name="Dark List Accent 1" w:semiHidden="0" w:uiPriority="41" w:unhideWhenUsed="0"/>
+    <w:lsdException w:name="Colorful Shading Accent 1" w:semiHidden="0" w:uiPriority="41" w:unhideWhenUsed="0"/>
+    <w:lsdException w:name="Colorful List Accent 1" w:semiHidden="0" w:uiPriority="41" w:unhideWhenUsed="0"/>
+    <w:lsdException w:name="Colorful Grid Accent 1" w:semiHidden="0" w:uiPriority="41" w:unhideWhenUsed="0"/>
+    <w:lsdException w:name="Light Shading Accent 2" w:semiHidden="0" w:uiPriority="42" w:unhideWhenUsed="0"/>
+    <w:lsdException w:name="Light List Accent 2" w:semiHidden="0" w:uiPriority="42" w:unhideWhenUsed="0"/>
+    <w:lsdException w:name="Light Grid Accent 2" w:semiHidden="0" w:uiPriority="42" w:unhideWhenUsed="0"/>
+    <w:lsdException w:name="Medium Shading 1 Accent 2" w:semiHidden="0" w:uiPriority="42" w:unhideWhenUsed="0"/>
+    <w:lsdException w:name="Medium Shading 2 Accent 2" w:semiHidden="0" w:uiPriority="42" w:unhideWhenUsed="0"/>
+    <w:lsdException w:name="Medium List 1 Accent 2" w:semiHidden="0" w:uiPriority="42" w:unhideWhenUsed="0"/>
+    <w:lsdException w:name="Medium List 2 Accent 2" w:semiHidden="0" w:uiPriority="42" w:unhideWhenUsed="0"/>
+    <w:lsdException w:name="Medium Grid 1 Accent 2" w:semiHidden="0" w:uiPriority="42" w:unhideWhenUsed="0"/>
+    <w:lsdException w:name="Medium Grid 2 Accent 2" w:semiHidden="0" w:uiPriority="42" w:unhideWhenUsed="0"/>
+    <w:lsdException w:name="Medium Grid 3 Accent 2" w:semiHidden="0" w:uiPriority="42" w:unhideWhenUsed="0"/>
+    <w:lsdException w:name="Dark List Accent 2" w:semiHidden="0" w:uiPriority="42" w:unhideWhenUsed="0"/>
+    <w:lsdException w:name="Colorful Shading Accent 2" w:semiHidden="0" w:uiPriority="42" w:unhideWhenUsed="0"/>
+    <w:lsdException w:name="Colorful List Accent 2" w:semiHidden="0" w:uiPriority="42" w:unhideWhenUsed="0"/>
+    <w:lsdException w:name="Colorful Grid Accent 2" w:semiHidden="0" w:uiPriority="42" w:unhideWhenUsed="0"/>
+    <w:lsdException w:name="Light Shading Accent 3" w:semiHidden="0" w:uiPriority="43" w:unhideWhenUsed="0"/>
+    <w:lsdException w:name="Light List Accent 3" w:semiHidden="0" w:uiPriority="43" w:unhideWhenUsed="0"/>
+    <w:lsdException w:name="Light Grid Accent 3" w:semiHidden="0" w:uiPriority="43" w:unhideWhenUsed="0"/>
+    <w:lsdException w:name="Medium Shading 1 Accent 3" w:semiHidden="0" w:uiPriority="43" w:unhideWhenUsed="0"/>
+    <w:lsdException w:name="Medium Shading 2 Accent 3" w:semiHidden="0" w:uiPriority="43" w:unhideWhenUsed="0"/>
+    <w:lsdException w:name="Medium List 1 Accent 3" w:semiHidden="0" w:uiPriority="43" w:unhideWhenUsed="0"/>
+    <w:lsdException w:name="Medium List 2 Accent 3" w:semiHidden="0" w:uiPriority="43" w:unhideWhenUsed="0"/>
+    <w:lsdException w:name="Medium Grid 1 Accent 3" w:semiHidden="0" w:uiPriority="43" w:unhideWhenUsed="0"/>
+    <w:lsdException w:name="Medium Grid 2 Accent 3" w:semiHidden="0" w:uiPriority="43" w:unhideWhenUsed="0"/>
+    <w:lsdException w:name="Medium Grid 3 Accent 3" w:semiHidden="0" w:uiPriority="43" w:unhideWhenUsed="0"/>
+    <w:lsdException w:name="Dark List Accent 3" w:semiHidden="0" w:uiPriority="43" w:unhideWhenUsed="0"/>
+    <w:lsdException w:name="Colorful Shading Accent 3" w:semiHidden="0" w:uiPriority="43" w:unhideWhenUsed="0"/>
+    <w:lsdException w:name="Colorful List Accent 3" w:semiHidden="0" w:uiPriority="43" w:unhideWhenUsed="0"/>
+    <w:lsdException w:name="Colorful Grid Accent 3" w:semiHidden="0" w:uiPriority="43" w:unhideWhenUsed="0"/>
+    <w:lsdException w:name="Light Shading Accent 4" w:semiHidden="0" w:uiPriority="44" w:unhideWhenUsed="0"/>
+    <w:lsdException w:name="Light List Accent 4" w:semiHidden="0" w:uiPriority="44" w:unhideWhenUsed="0"/>
+    <w:lsdException w:name="Light Grid Accent 4" w:semiHidden="0" w:uiPriority="44" w:unhideWhenUsed="0"/>
+    <w:lsdException w:name="Medium Shading 1 Accent 4" w:semiHidden="0" w:uiPriority="44" w:unhideWhenUsed="0"/>
+    <w:lsdException w:name="Medium Shading 2 Accent 4" w:semiHidden="0" w:uiPriority="44" w:unhideWhenUsed="0"/>
+    <w:lsdException w:name="Medium List 1 Accent 4" w:semiHidden="0" w:uiPriority="44" w:unhideWhenUsed="0"/>
+    <w:lsdException w:name="Medium List 2 Accent 4" w:semiHidden="0" w:uiPriority="44" w:unhideWhenUsed="0"/>
+    <w:lsdException w:name="Medium Grid 1 Accent 4" w:semiHidden="0" w:uiPriority="44" w:unhideWhenUsed="0"/>
+    <w:lsdException w:name="Medium Grid 2 Accent 4" w:semiHidden="0" w:uiPriority="44" w:unhideWhenUsed="0"/>
+    <w:lsdException w:name="Medium Grid 3 Accent 4" w:semiHidden="0" w:uiPriority="44" w:unhideWhenUsed="0"/>
+    <w:lsdException w:name="Dark List Accent 4" w:semiHidden="0" w:uiPriority="44" w:unhideWhenUsed="0"/>
+    <w:lsdException w:name="Colorful Shading Accent 4" w:semiHidden="0" w:uiPriority="44" w:unhideWhenUsed="0"/>
+    <w:lsdException w:name="Colorful List Accent 4" w:semiHidden="0" w:uiPriority="44" w:unhideWhenUsed="0"/>
+    <w:lsdException w:name="Colorful Grid Accent 4" w:semiHidden="0" w:uiPriority="44" w:unhideWhenUsed="0"/>
+    <w:lsdException w:name="Light Shading Accent 5" w:semiHidden="0" w:uiPriority="45" w:unhideWhenUsed="0"/>
+    <w:lsdException w:name="Light List Accent 5" w:semiHidden="0" w:uiPriority="45" w:unhideWhenUsed="0"/>
+    <w:lsdException w:name="Light Grid Accent 5" w:semiHidden="0" w:uiPriority="45" w:unhideWhenUsed="0"/>
+    <w:lsdException w:name="Medium Shading 1 Accent 5" w:semiHidden="0" w:uiPriority="45" w:unhideWhenUsed="0"/>
+    <w:lsdException w:name="Medium Shading 2 Accent 5" w:semiHidden="0" w:uiPriority="45" w:unhideWhenUsed="0"/>
+    <w:lsdException w:name="Medium List 1 Accent 5" w:semiHidden="0" w:uiPriority="45" w:unhideWhenUsed="0"/>
+    <w:lsdException w:name="Medium List 2 Accent 5" w:semiHidden="0" w:uiPriority="45" w:unhideWhenUsed="0"/>
+    <w:lsdException w:name="Medium Grid 1 Accent 5" w:semiHidden="0" w:uiPriority="45" w:unhideWhenUsed="0"/>
+    <w:lsdException w:name="Medium Grid 2 Accent 5" w:semiHidden="0" w:uiPriority="45" w:unhideWhenUsed="0"/>
+    <w:lsdException w:name="Medium Grid 3 Accent 5" w:semiHidden="0" w:uiPriority="45" w:unhideWhenUsed="0"/>
+    <w:lsdException w:name="Dark List Accent 5" w:semiHidden="0" w:uiPriority="45" w:unhideWhenUsed="0"/>
+    <w:lsdException w:name="Colorful Shading Accent 5" w:semiHidden="0" w:uiPriority="45" w:unhideWhenUsed="0"/>
+    <w:lsdException w:name="Colorful List Accent 5" w:semiHidden="0" w:uiPriority="45" w:unhideWhenUsed="0"/>
+    <w:lsdException w:name="Colorful Grid Accent 5" w:semiHidden="0" w:uiPriority="45" w:unhideWhenUsed="0"/>
+    <w:lsdException w:name="Light Shading Accent 6" w:semiHidden="0" w:uiPriority="46" w:unhideWhenUsed="0"/>
+    <w:lsdException w:name="Light List Accent 6" w:semiHidden="0" w:uiPriority="46" w:unhideWhenUsed="0"/>
+    <w:lsdException w:name="Light Grid Accent 6" w:semiHidden="0" w:uiPriority="46" w:unhideWhenUsed="0"/>
+    <w:lsdException w:name="Medium Shading 1 Accent 6" w:semiHidden="0" w:uiPriority="46" w:unhideWhenUsed="0"/>
+    <w:lsdException w:name="Medium Shading 2 Accent 6" w:semiHidden="0" w:uiPriority="46" w:unhideWhenUsed="0"/>
+    <w:lsdException w:name="Medium List 1 Accent 6" w:semiHidden="0" w:uiPriority="46" w:unhideWhenUsed="0"/>
+    <w:lsdException w:name="Medium List 2 Accent 6" w:semiHidden="0" w:uiPriority="46" w:unhideWhenUsed="0"/>
+    <w:lsdException w:name="Medium Grid 1 Accent 6" w:semiHidden="0" w:uiPriority="46" w:unhideWhenUsed="0"/>
+    <w:lsdException w:name="Medium Grid 2 Accent 6" w:semiHidden="0" w:uiPriority="46" w:unhideWhenUsed="0"/>
+    <w:lsdException w:name="Medium Grid 3 Accent 6" w:semiHidden="0" w:uiPriority="46" w:unhideWhenUsed="0"/>
+    <w:lsdException w:name="Dark List Accent 6" w:semiHidden="0" w:uiPriority="46" w:unhideWhenUsed="0"/>
+    <w:lsdException w:name="Colorful Shading Accent 6" w:semiHidden="0" w:uiPriority="46" w:unhideWhenUsed="0"/>
+    <w:lsdException w:name="Colorful List Accent 6" w:semiHidden="0" w:uiPriority="46" w:unhideWhenUsed="0"/>
+    <w:lsdException w:name="Colorful Grid Accent 6" w:semiHidden="0" w:uiPriority="46" w:unhideWhenUsed="0"/>
+    <w:lsdException w:name="Subtle Emphasis" w:semiHidden="0" w:uiPriority="19" w:unhideWhenUsed="0" w:qFormat="1"/>
+    <w:lsdException w:name="Intense Emphasis" w:semiHidden="0" w:uiPriority="21" w:unhideWhenUsed="0" w:qFormat="1"/>
+    <w:lsdException w:name="Subtle Reference" w:semiHidden="0" w:uiPriority="31" w:unhideWhenUsed="0" w:qFormat="1"/>
+    <w:lsdException w:name="Intense Reference" w:semiHidden="0" w:uiPriority="32" w:unhideWhenUsed="0" w:qFormat="1"/>
+    <w:lsdException w:name="Book Title" w:semiHidden="0" w:uiPriority="33" w:unhideWhenUsed="0" w:qFormat="1"/>
+    <w:lsdException w:name="Bibliography" w:uiPriority="37"/>
+    <w:lsdException w:name="TOC Heading" w:uiPriority="39" w:qFormat="1"/>
+  </w:latentStyles>
+  <w:style w:type="paragraph" w:default="1" w:styleId="Normal">
+    <w:name w:val="Normal"/>
+    <w:qFormat/>
+    <w:rPr>
+      <w:rFonts w:cs="Times New Roman"/>
+      <w:color w:val="000000" w:themeColor="text1"/>
+      <w:sz w:val="20"/>
+      <w:szCs w:val="20"/>
+      <w:lang w:eastAsia="ja-JP"/>
+    </w:rPr>
+  </w:style>
+  <w:style w:type="paragraph" w:styleId="Heading1">
+    <w:name w:val="heading 1"/>
+    <w:basedOn w:val="Normal"/>
+    <w:next w:val="Normal"/>
+    <w:link w:val="Heading1Char"/>
+    <w:uiPriority w:val="9"/>
+    <w:semiHidden/>
+    <w:unhideWhenUsed/>
+    <w:pPr>
+      <w:pBdr>
+        <w:top w:val="single" w:sz="6" w:space="1" w:color="9FB8CD" w:themeColor="accent2"/>
+        <w:left w:val="single" w:sz="6" w:space="1" w:color="9FB8CD" w:themeColor="accent2"/>
+        <w:bottom w:val="single" w:sz="6" w:space="1" w:color="9FB8CD" w:themeColor="accent2"/>
+        <w:right w:val="single" w:sz="6" w:space="1" w:color="9FB8CD" w:themeColor="accent2"/>
+      </w:pBdr>
+      <w:shd w:val="clear" w:color="auto" w:fill="9FB8CD" w:themeFill="accent2"/>
+      <w:spacing w:before="300" w:after="40"/>
+      <w:outlineLvl w:val="0"/>
+    </w:pPr>
+    <w:rPr>
+      <w:rFonts w:asciiTheme="majorHAnsi" w:hAnsiTheme="majorHAnsi"/>
+      <w:color w:val="FFFFFF" w:themeColor="background1"/>
+      <w:spacing w:val="5"/>
+      <w:szCs w:val="32"/>
+    </w:rPr>
+  </w:style>
+  <w:style w:type="paragraph" w:styleId="Heading2">
+    <w:name w:val="heading 2"/>
+    <w:basedOn w:val="Normal"/>
+    <w:next w:val="Normal"/>
+    <w:link w:val="Heading2Char"/>
+    <w:uiPriority w:val="9"/>
+    <w:semiHidden/>
+    <w:unhideWhenUsed/>
+    <w:qFormat/>
+    <w:pPr>
+      <w:pBdr>
+        <w:top w:val="single" w:sz="6" w:space="1" w:color="9FB8CD" w:themeColor="accent2"/>
+        <w:left w:val="single" w:sz="48" w:space="1" w:color="9FB8CD" w:themeColor="accent2"/>
+        <w:bottom w:val="single" w:sz="6" w:space="1" w:color="9FB8CD" w:themeColor="accent2"/>
+        <w:right w:val="single" w:sz="6" w:space="1" w:color="9FB8CD" w:themeColor="accent2"/>
+      </w:pBdr>
+      <w:spacing w:before="240" w:after="80"/>
+      <w:ind w:left="144"/>
+      <w:outlineLvl w:val="1"/>
+    </w:pPr>
+    <w:rPr>
+      <w:rFonts w:asciiTheme="majorHAnsi" w:hAnsiTheme="majorHAnsi"/>
+      <w:color w:val="628BAD" w:themeColor="accent2" w:themeShade="BF"/>
+      <w:spacing w:val="5"/>
+      <w:szCs w:val="28"/>
+    </w:rPr>
+  </w:style>
+  <w:style w:type="paragraph" w:styleId="Heading3">
+    <w:name w:val="heading 3"/>
+    <w:basedOn w:val="Normal"/>
+    <w:next w:val="Normal"/>
+    <w:link w:val="Heading3Char"/>
+    <w:uiPriority w:val="9"/>
+    <w:semiHidden/>
+    <w:unhideWhenUsed/>
+    <w:qFormat/>
+    <w:pPr>
+      <w:pBdr>
+        <w:top w:val="single" w:sz="6" w:space="1" w:color="A6A6A6" w:themeColor="background1" w:themeShade="A6"/>
+        <w:left w:val="single" w:sz="48" w:space="1" w:color="A6A6A6" w:themeColor="background1" w:themeShade="A6"/>
+        <w:bottom w:val="single" w:sz="6" w:space="1" w:color="A6A6A6" w:themeColor="background1" w:themeShade="A6"/>
+        <w:right w:val="single" w:sz="6" w:space="1" w:color="A6A6A6" w:themeColor="background1" w:themeShade="A6"/>
+      </w:pBdr>
+      <w:spacing w:before="200" w:after="80"/>
+      <w:ind w:left="144"/>
+      <w:outlineLvl w:val="2"/>
+    </w:pPr>
+    <w:rPr>
+      <w:rFonts w:asciiTheme="majorHAnsi" w:hAnsiTheme="majorHAnsi"/>
+      <w:color w:val="595959" w:themeColor="text1" w:themeTint="A6"/>
+      <w:spacing w:val="5"/>
+      <w:szCs w:val="24"/>
+    </w:rPr>
+  </w:style>
+  <w:style w:type="paragraph" w:styleId="Heading4">
+    <w:name w:val="heading 4"/>
+    <w:basedOn w:val="Normal"/>
+    <w:next w:val="Normal"/>
+    <w:link w:val="Heading4Char"/>
+    <w:uiPriority w:val="9"/>
+    <w:semiHidden/>
+    <w:unhideWhenUsed/>
+    <w:qFormat/>
+    <w:pPr>
+      <w:pBdr>
+        <w:bottom w:val="single" w:sz="6" w:space="1" w:color="A6A6A6" w:themeColor="background1" w:themeShade="A6"/>
+      </w:pBdr>
+      <w:spacing w:before="200" w:after="80"/>
+      <w:outlineLvl w:val="3"/>
+    </w:pPr>
+    <w:rPr>
+      <w:rFonts w:asciiTheme="majorHAnsi" w:hAnsiTheme="majorHAnsi"/>
+      <w:color w:val="595959" w:themeColor="text1" w:themeTint="A6"/>
+      <w:szCs w:val="22"/>
+    </w:rPr>
+  </w:style>
+  <w:style w:type="paragraph" w:styleId="Heading5">
+    <w:name w:val="heading 5"/>
+    <w:basedOn w:val="Normal"/>
+    <w:next w:val="Normal"/>
+    <w:link w:val="Heading5Char"/>
+    <w:uiPriority w:val="9"/>
+    <w:semiHidden/>
+    <w:unhideWhenUsed/>
+    <w:qFormat/>
+    <w:pPr>
+      <w:pBdr>
+        <w:bottom w:val="dashed" w:sz="4" w:space="1" w:color="A6A6A6" w:themeColor="background1" w:themeShade="A6"/>
+      </w:pBdr>
+      <w:spacing w:before="200" w:after="80"/>
+      <w:outlineLvl w:val="4"/>
+    </w:pPr>
+    <w:rPr>
+      <w:rFonts w:asciiTheme="majorHAnsi" w:hAnsiTheme="majorHAnsi"/>
+      <w:color w:val="404040" w:themeColor="text1" w:themeTint="BF"/>
+      <w:szCs w:val="26"/>
+    </w:rPr>
+  </w:style>
+  <w:style w:type="paragraph" w:styleId="Heading6">
+    <w:name w:val="heading 6"/>
+    <w:basedOn w:val="Normal"/>
+    <w:next w:val="Normal"/>
+    <w:link w:val="Heading6Char"/>
+    <w:uiPriority w:val="9"/>
+    <w:semiHidden/>
+    <w:unhideWhenUsed/>
+    <w:qFormat/>
+    <w:pPr>
+      <w:spacing w:before="200" w:after="80"/>
+      <w:outlineLvl w:val="5"/>
+    </w:pPr>
+    <w:rPr>
+      <w:rFonts w:asciiTheme="majorHAnsi" w:hAnsiTheme="majorHAnsi"/>
+      <w:b/>
+      <w:color w:val="7F7F7F" w:themeColor="background1" w:themeShade="7F"/>
+      <w:sz w:val="18"/>
+    </w:rPr>
+  </w:style>
+  <w:style w:type="paragraph" w:styleId="Heading7">
+    <w:name w:val="heading 7"/>
+    <w:basedOn w:val="Normal"/>
+    <w:next w:val="Normal"/>
+    <w:link w:val="Heading7Char"/>
+    <w:uiPriority w:val="9"/>
+    <w:semiHidden/>
+    <w:unhideWhenUsed/>
+    <w:qFormat/>
+    <w:pPr>
+      <w:spacing w:before="200" w:after="80"/>
+      <w:outlineLvl w:val="6"/>
+    </w:pPr>
+    <w:rPr>
+      <w:rFonts w:asciiTheme="majorHAnsi" w:hAnsiTheme="majorHAnsi"/>
+      <w:b/>
+      <w:i/>
+      <w:color w:val="808080" w:themeColor="background1" w:themeShade="80"/>
+      <w:sz w:val="18"/>
+    </w:rPr>
+  </w:style>
+  <w:style w:type="paragraph" w:styleId="Heading8">
+    <w:name w:val="heading 8"/>
+    <w:basedOn w:val="Normal"/>
+    <w:next w:val="Normal"/>
+    <w:link w:val="Heading8Char"/>
+    <w:uiPriority w:val="9"/>
+    <w:semiHidden/>
+    <w:unhideWhenUsed/>
+    <w:qFormat/>
+    <w:pPr>
+      <w:spacing w:before="200" w:after="80"/>
+      <w:outlineLvl w:val="7"/>
+    </w:pPr>
+    <w:rPr>
+      <w:rFonts w:asciiTheme="majorHAnsi" w:hAnsiTheme="majorHAnsi"/>
+      <w:color w:val="9FB8CD" w:themeColor="accent2"/>
+      <w:sz w:val="18"/>
+    </w:rPr>
+  </w:style>
+  <w:style w:type="paragraph" w:styleId="Heading9">
+    <w:name w:val="heading 9"/>
+    <w:basedOn w:val="Normal"/>
+    <w:next w:val="Normal"/>
+    <w:link w:val="Heading9Char"/>
+    <w:uiPriority w:val="9"/>
+    <w:semiHidden/>
+    <w:unhideWhenUsed/>
+    <w:qFormat/>
+    <w:pPr>
+      <w:spacing w:before="200" w:after="80"/>
+      <w:outlineLvl w:val="8"/>
+    </w:pPr>
+    <w:rPr>
+      <w:rFonts w:asciiTheme="majorHAnsi" w:hAnsiTheme="majorHAnsi"/>
+      <w:i/>
+      <w:color w:val="9FB8CD" w:themeColor="accent2"/>
+      <w:sz w:val="18"/>
+    </w:rPr>
+  </w:style>
+  <w:style w:type="character" w:default="1" w:styleId="DefaultParagraphFont">
+    <w:name w:val="Default Paragraph Font"/>
+    <w:uiPriority w:val="1"/>
+    <w:semiHidden/>
+    <w:unhideWhenUsed/>
+  </w:style>
+  <w:style w:type="table" w:default="1" w:styleId="TableNormal">
+    <w:name w:val="Normal Table"/>
+    <w:uiPriority w:val="99"/>
+    <w:semiHidden/>
+    <w:unhideWhenUsed/>
+    <w:tblPr>
+      <w:tblInd w:w="0" w:type="dxa"/>
+      <w:tblCellMar>
+        <w:top w:w="0" w:type="dxa"/>
+        <w:left w:w="108" w:type="dxa"/>
+        <w:bottom w:w="0" w:type="dxa"/>
+        <w:right w:w="108" w:type="dxa"/>
+      </w:tblCellMar>
+    </w:tblPr>
+  </w:style>
+  <w:style w:type="numbering" w:default="1" w:styleId="NoList">
+    <w:name w:val="No List"/>
+    <w:uiPriority w:val="99"/>
+    <w:semiHidden/>
+    <w:unhideWhenUsed/>
+  </w:style>
+  <w:style w:type="table" w:styleId="TableGrid">
+    <w:name w:val="Table Grid"/>
+    <w:basedOn w:val="TableNormal"/>
+    <w:uiPriority w:val="1"/>
+    <w:pPr>
+      <w:spacing w:after="0" w:line="240" w:lineRule="auto"/>
+    </w:pPr>
+    <w:tblPr>
+      <w:tblInd w:w="0" w:type="dxa"/>
+      <w:tblBorders>
+        <w:top w:val="single" w:sz="4" w:space="0" w:color="000000" w:themeColor="text1"/>
+        <w:left w:val="single" w:sz="4" w:space="0" w:color="000000" w:themeColor="text1"/>
+        <w:bottom w:val="single" w:sz="4" w:space="0" w:color="000000" w:themeColor="text1"/>
+        <w:right w:val="single" w:sz="4" w:space="0" w:color="000000" w:themeColor="text1"/>
+        <w:insideH w:val="single" w:sz="4" w:space="0" w:color="000000" w:themeColor="text1"/>
+        <w:insideV w:val="single" w:sz="4" w:space="0" w:color="000000" w:themeColor="text1"/>
+      </w:tblBorders>
+      <w:tblCellMar>
+        <w:top w:w="0" w:type="dxa"/>
+        <w:left w:w="108" w:type="dxa"/>
+        <w:bottom w:w="0" w:type="dxa"/>
+        <w:right w:w="108" w:type="dxa"/>
+      </w:tblCellMar>
+    </w:tblPr>
+  </w:style>
+  <w:style w:type="paragraph" w:styleId="NoSpacing">
+    <w:name w:val="No Spacing"/>
+    <w:basedOn w:val="Normal"/>
+    <w:link w:val="NoSpacingChar"/>
+    <w:uiPriority w:val="99"/>
+    <w:qFormat/>
+    <w:pPr>
+      <w:spacing w:after="0" w:line="240" w:lineRule="auto"/>
+    </w:pPr>
+  </w:style>
+  <w:style w:type="paragraph" w:styleId="Header">
+    <w:name w:val="header"/>
+    <w:basedOn w:val="Normal"/>
+    <w:link w:val="HeaderChar"/>
+    <w:uiPriority w:val="99"/>
+    <w:unhideWhenUsed/>
+    <w:pPr>
+      <w:tabs>
+        <w:tab w:val="center" w:pos="4320"/>
+        <w:tab w:val="right" w:pos="8640"/>
+      </w:tabs>
+    </w:pPr>
+  </w:style>
+  <w:style w:type="character" w:customStyle="1" w:styleId="HeaderChar">
+    <w:name w:val="Header Char"/>
+    <w:basedOn w:val="DefaultParagraphFont"/>
+    <w:link w:val="Header"/>
+    <w:uiPriority w:val="99"/>
+    <w:rPr>
+      <w:rFonts w:cs="Times New Roman"/>
+      <w:color w:val="000000" w:themeColor="text1"/>
+      <w:sz w:val="20"/>
+      <w:szCs w:val="20"/>
+      <w:lang w:eastAsia="ja-JP"/>
+    </w:rPr>
+  </w:style>
+  <w:style w:type="paragraph" w:styleId="Footer">
+    <w:name w:val="footer"/>
+    <w:basedOn w:val="Normal"/>
+    <w:link w:val="FooterChar"/>
+    <w:uiPriority w:val="99"/>
+    <w:unhideWhenUsed/>
+    <w:pPr>
+      <w:tabs>
+        <w:tab w:val="center" w:pos="4320"/>
+        <w:tab w:val="right" w:pos="8640"/>
+      </w:tabs>
+    </w:pPr>
+  </w:style>
+  <w:style w:type="character" w:customStyle="1" w:styleId="FooterChar">
+    <w:name w:val="Footer Char"/>
+    <w:basedOn w:val="DefaultParagraphFont"/>
+    <w:link w:val="Footer"/>
+    <w:uiPriority w:val="99"/>
+    <w:rPr>
+      <w:rFonts w:cs="Times New Roman"/>
+      <w:color w:val="000000" w:themeColor="text1"/>
+      <w:sz w:val="20"/>
+      <w:szCs w:val="20"/>
+      <w:lang w:eastAsia="ja-JP"/>
+    </w:rPr>
+  </w:style>
+  <w:style w:type="paragraph" w:styleId="BalloonText">
+    <w:name w:val="Balloon Text"/>
+    <w:basedOn w:val="Normal"/>
+    <w:link w:val="BalloonTextChar"/>
+    <w:uiPriority w:val="99"/>
+    <w:semiHidden/>
+    <w:unhideWhenUsed/>
+    <w:rPr>
+      <w:rFonts w:ascii="Tahoma" w:hAnsi="Tahoma" w:cs="Tahoma"/>
+      <w:sz w:val="16"/>
+      <w:szCs w:val="16"/>
+    </w:rPr>
+  </w:style>
+  <w:style w:type="character" w:customStyle="1" w:styleId="BalloonTextChar">
+    <w:name w:val="Balloon Text Char"/>
+    <w:basedOn w:val="DefaultParagraphFont"/>
+    <w:link w:val="BalloonText"/>
+    <w:uiPriority w:val="99"/>
+    <w:semiHidden/>
+    <w:rPr>
+      <w:rFonts w:ascii="Tahoma" w:hAnsi="Tahoma" w:cs="Tahoma"/>
+      <w:color w:val="000000" w:themeColor="text1"/>
+      <w:sz w:val="16"/>
+      <w:szCs w:val="16"/>
+      <w:lang w:eastAsia="ja-JP"/>
+    </w:rPr>
+  </w:style>
+  <w:style w:type="paragraph" w:styleId="ListBullet">
+    <w:name w:val="List Bullet"/>
+    <w:basedOn w:val="Normal"/>
+    <w:uiPriority w:val="36"/>
+    <w:unhideWhenUsed/>
+    <w:qFormat/>
+    <w:pPr>
+      <w:numPr>
+        <w:numId w:val="26"/>
+      </w:numPr>
+      <w:spacing w:after="120"/>
+      <w:contextualSpacing/>
+    </w:pPr>
+  </w:style>
+  <w:style w:type="paragraph" w:customStyle="1" w:styleId="Section">
+    <w:name w:val="Section"/>
+    <w:basedOn w:val="Normal"/>
+    <w:next w:val="Normal"/>
+    <w:link w:val="SectionChar"/>
+    <w:uiPriority w:val="1"/>
+    <w:qFormat/>
+    <w:pPr>
+      <w:spacing w:after="120" w:line="240" w:lineRule="auto"/>
+      <w:contextualSpacing/>
+    </w:pPr>
+    <w:rPr>
+      <w:rFonts w:asciiTheme="majorHAnsi" w:hAnsiTheme="majorHAnsi"/>
+      <w:b/>
+      <w:color w:val="9FB8CD" w:themeColor="accent2"/>
+      <w:sz w:val="24"/>
+    </w:rPr>
+  </w:style>
+  <w:style w:type="paragraph" w:customStyle="1" w:styleId="Subsection">
+    <w:name w:val="Subsection"/>
+    <w:basedOn w:val="Normal"/>
+    <w:link w:val="SubsectionChar"/>
+    <w:uiPriority w:val="3"/>
+    <w:qFormat/>
+    <w:pPr>
+      <w:spacing w:before="40" w:after="80" w:line="240" w:lineRule="auto"/>
+    </w:pPr>
+    <w:rPr>
+      <w:rFonts w:asciiTheme="majorHAnsi" w:hAnsiTheme="majorHAnsi"/>
+      <w:b/>
+      <w:color w:val="727CA3" w:themeColor="accent1"/>
+      <w:sz w:val="18"/>
+    </w:rPr>
+  </w:style>
+  <w:style w:type="paragraph" w:styleId="Quote">
+    <w:name w:val="Quote"/>
+    <w:basedOn w:val="Normal"/>
+    <w:link w:val="QuoteChar"/>
+    <w:uiPriority w:val="29"/>
+    <w:qFormat/>
+    <w:rPr>
+      <w:i/>
+      <w:color w:val="7F7F7F" w:themeColor="background1" w:themeShade="7F"/>
+    </w:rPr>
+  </w:style>
+  <w:style w:type="character" w:customStyle="1" w:styleId="QuoteChar">
+    <w:name w:val="Quote Char"/>
+    <w:basedOn w:val="DefaultParagraphFont"/>
+    <w:link w:val="Quote"/>
+    <w:uiPriority w:val="29"/>
+    <w:rPr>
+      <w:rFonts w:cs="Times New Roman"/>
+      <w:i/>
+      <w:color w:val="7F7F7F" w:themeColor="background1" w:themeShade="7F"/>
+      <w:sz w:val="20"/>
+      <w:szCs w:val="20"/>
+      <w:lang w:eastAsia="ja-JP"/>
+    </w:rPr>
+  </w:style>
+  <w:style w:type="character" w:customStyle="1" w:styleId="Heading2Char">
+    <w:name w:val="Heading 2 Char"/>
+    <w:basedOn w:val="DefaultParagraphFont"/>
+    <w:link w:val="Heading2"/>
+    <w:uiPriority w:val="9"/>
+    <w:semiHidden/>
+    <w:rPr>
+      <w:rFonts w:asciiTheme="majorHAnsi" w:hAnsiTheme="majorHAnsi" w:cs="Times New Roman"/>
+      <w:color w:val="628BAD" w:themeColor="accent2" w:themeShade="BF"/>
+      <w:spacing w:val="5"/>
+      <w:sz w:val="20"/>
+      <w:szCs w:val="28"/>
+      <w:lang w:eastAsia="ja-JP"/>
+    </w:rPr>
+  </w:style>
+  <w:style w:type="paragraph" w:customStyle="1" w:styleId="PersonalName">
+    <w:name w:val="Personal Name"/>
+    <w:basedOn w:val="NoSpacing"/>
+    <w:link w:val="PersonalNameChar"/>
+    <w:uiPriority w:val="1"/>
+    <w:qFormat/>
+    <w:pPr>
+      <w:jc w:val="right"/>
+    </w:pPr>
+    <w:rPr>
+      <w:rFonts w:asciiTheme="majorHAnsi" w:hAnsiTheme="majorHAnsi"/>
+      <w:noProof/>
+      <w:color w:val="525A7D" w:themeColor="accent1" w:themeShade="BF"/>
+      <w:sz w:val="40"/>
+      <w:szCs w:val="40"/>
+    </w:rPr>
+  </w:style>
+  <w:style w:type="paragraph" w:styleId="ListBullet2">
+    <w:name w:val="List Bullet 2"/>
+    <w:basedOn w:val="Normal"/>
+    <w:uiPriority w:val="36"/>
+    <w:semiHidden/>
+    <w:unhideWhenUsed/>
+    <w:qFormat/>
+    <w:pPr>
+      <w:numPr>
+        <w:numId w:val="27"/>
+      </w:numPr>
+      <w:spacing w:after="120"/>
+      <w:contextualSpacing/>
+    </w:pPr>
+  </w:style>
+  <w:style w:type="character" w:styleId="Hyperlink">
+    <w:name w:val="Hyperlink"/>
+    <w:basedOn w:val="DefaultParagraphFont"/>
+    <w:uiPriority w:val="99"/>
+    <w:semiHidden/>
+    <w:unhideWhenUsed/>
+    <w:rPr>
+      <w:color w:val="B292CA" w:themeColor="hyperlink"/>
+      <w:u w:val="single"/>
+    </w:rPr>
+  </w:style>
+  <w:style w:type="character" w:styleId="BookTitle">
+    <w:name w:val="Book Title"/>
+    <w:basedOn w:val="DefaultParagraphFont"/>
+    <w:uiPriority w:val="33"/>
+    <w:qFormat/>
+    <w:rPr>
+      <w:rFonts w:asciiTheme="majorHAnsi" w:hAnsiTheme="majorHAnsi" w:cs="Times New Roman"/>
+      <w:i/>
+      <w:color w:val="8E736A" w:themeColor="accent6"/>
+      <w:sz w:val="20"/>
+      <w:szCs w:val="20"/>
+    </w:rPr>
+  </w:style>
+  <w:style w:type="paragraph" w:styleId="Caption">
+    <w:name w:val="caption"/>
+    <w:basedOn w:val="Normal"/>
+    <w:next w:val="Normal"/>
+    <w:uiPriority w:val="35"/>
+    <w:unhideWhenUsed/>
+    <w:pPr>
+      <w:spacing w:after="0" w:line="240" w:lineRule="auto"/>
+    </w:pPr>
+    <w:rPr>
+      <w:rFonts w:asciiTheme="majorHAnsi" w:hAnsiTheme="majorHAnsi"/>
+      <w:bCs/>
+      <w:color w:val="9FB8CD" w:themeColor="accent2"/>
+      <w:sz w:val="16"/>
+      <w:szCs w:val="18"/>
+    </w:rPr>
+  </w:style>
+  <w:style w:type="character" w:styleId="Emphasis">
+    <w:name w:val="Emphasis"/>
+    <w:uiPriority w:val="20"/>
+    <w:qFormat/>
+    <w:rPr>
+      <w:b/>
+      <w:i/>
+      <w:spacing w:val="0"/>
+    </w:rPr>
+  </w:style>
+  <w:style w:type="character" w:customStyle="1" w:styleId="NoSpacingChar">
+    <w:name w:val="No Spacing Char"/>
+    <w:basedOn w:val="DefaultParagraphFont"/>
+    <w:link w:val="NoSpacing"/>
+    <w:uiPriority w:val="99"/>
+    <w:rPr>
+      <w:rFonts w:cs="Times New Roman"/>
+      <w:color w:val="000000" w:themeColor="text1"/>
+      <w:sz w:val="20"/>
+      <w:szCs w:val="20"/>
+      <w:lang w:eastAsia="ja-JP"/>
+    </w:rPr>
+  </w:style>
+  <w:style w:type="character" w:customStyle="1" w:styleId="Heading1Char">
+    <w:name w:val="Heading 1 Char"/>
+    <w:basedOn w:val="DefaultParagraphFont"/>
+    <w:link w:val="Heading1"/>
+    <w:uiPriority w:val="9"/>
+    <w:semiHidden/>
+    <w:rPr>
+      <w:rFonts w:asciiTheme="majorHAnsi" w:hAnsiTheme="majorHAnsi" w:cs="Times New Roman"/>
+      <w:color w:val="FFFFFF" w:themeColor="background1"/>
+      <w:spacing w:val="5"/>
+      <w:sz w:val="20"/>
+      <w:szCs w:val="32"/>
+      <w:shd w:val="clear" w:color="auto" w:fill="9FB8CD" w:themeFill="accent2"/>
+      <w:lang w:eastAsia="ja-JP"/>
+    </w:rPr>
+  </w:style>
+  <w:style w:type="character" w:customStyle="1" w:styleId="Heading3Char">
+    <w:name w:val="Heading 3 Char"/>
+    <w:basedOn w:val="DefaultParagraphFont"/>
+    <w:link w:val="Heading3"/>
+    <w:uiPriority w:val="9"/>
+    <w:semiHidden/>
+    <w:rPr>
+      <w:rFonts w:asciiTheme="majorHAnsi" w:hAnsiTheme="majorHAnsi" w:cs="Times New Roman"/>
+      <w:color w:val="595959" w:themeColor="text1" w:themeTint="A6"/>
+      <w:spacing w:val="5"/>
+      <w:sz w:val="20"/>
+      <w:szCs w:val="24"/>
+      <w:lang w:eastAsia="ja-JP"/>
+    </w:rPr>
+  </w:style>
+  <w:style w:type="character" w:customStyle="1" w:styleId="Heading4Char">
+    <w:name w:val="Heading 4 Char"/>
+    <w:basedOn w:val="DefaultParagraphFont"/>
+    <w:link w:val="Heading4"/>
+    <w:uiPriority w:val="9"/>
+    <w:semiHidden/>
+    <w:rPr>
+      <w:rFonts w:asciiTheme="majorHAnsi" w:hAnsiTheme="majorHAnsi" w:cs="Times New Roman"/>
+      <w:color w:val="595959" w:themeColor="text1" w:themeTint="A6"/>
+      <w:sz w:val="20"/>
+      <w:lang w:eastAsia="ja-JP"/>
+    </w:rPr>
+  </w:style>
+  <w:style w:type="character" w:customStyle="1" w:styleId="Heading5Char">
+    <w:name w:val="Heading 5 Char"/>
+    <w:basedOn w:val="DefaultParagraphFont"/>
+    <w:link w:val="Heading5"/>
+    <w:uiPriority w:val="9"/>
+    <w:semiHidden/>
+    <w:rPr>
+      <w:rFonts w:asciiTheme="majorHAnsi" w:hAnsiTheme="majorHAnsi" w:cs="Times New Roman"/>
+      <w:color w:val="404040" w:themeColor="text1" w:themeTint="BF"/>
+      <w:sz w:val="20"/>
+      <w:szCs w:val="26"/>
+      <w:lang w:eastAsia="ja-JP"/>
+    </w:rPr>
+  </w:style>
+  <w:style w:type="character" w:customStyle="1" w:styleId="Heading6Char">
+    <w:name w:val="Heading 6 Char"/>
+    <w:basedOn w:val="DefaultParagraphFont"/>
+    <w:link w:val="Heading6"/>
+    <w:uiPriority w:val="9"/>
+    <w:semiHidden/>
+    <w:rPr>
+      <w:rFonts w:asciiTheme="majorHAnsi" w:hAnsiTheme="majorHAnsi" w:cs="Times New Roman"/>
+      <w:b/>
+      <w:color w:val="7F7F7F" w:themeColor="background1" w:themeShade="7F"/>
+      <w:sz w:val="18"/>
+      <w:szCs w:val="20"/>
+      <w:lang w:eastAsia="ja-JP"/>
+    </w:rPr>
+  </w:style>
+  <w:style w:type="character" w:customStyle="1" w:styleId="Heading7Char">
+    <w:name w:val="Heading 7 Char"/>
+    <w:basedOn w:val="DefaultParagraphFont"/>
+    <w:link w:val="Heading7"/>
+    <w:uiPriority w:val="9"/>
+    <w:semiHidden/>
+    <w:rPr>
+      <w:rFonts w:asciiTheme="majorHAnsi" w:hAnsiTheme="majorHAnsi" w:cs="Times New Roman"/>
+      <w:b/>
+      <w:i/>
+      <w:color w:val="808080" w:themeColor="background1" w:themeShade="80"/>
+      <w:sz w:val="18"/>
+      <w:szCs w:val="20"/>
+      <w:lang w:eastAsia="ja-JP"/>
+    </w:rPr>
+  </w:style>
+  <w:style w:type="character" w:customStyle="1" w:styleId="Heading8Char">
+    <w:name w:val="Heading 8 Char"/>
+    <w:basedOn w:val="DefaultParagraphFont"/>
+    <w:link w:val="Heading8"/>
+    <w:uiPriority w:val="9"/>
+    <w:semiHidden/>
+    <w:rPr>
+      <w:rFonts w:asciiTheme="majorHAnsi" w:hAnsiTheme="majorHAnsi" w:cs="Times New Roman"/>
+      <w:color w:val="9FB8CD" w:themeColor="accent2"/>
+      <w:sz w:val="18"/>
+      <w:szCs w:val="20"/>
+      <w:lang w:eastAsia="ja-JP"/>
+    </w:rPr>
+  </w:style>
+  <w:style w:type="character" w:customStyle="1" w:styleId="Heading9Char">
+    <w:name w:val="Heading 9 Char"/>
+    <w:basedOn w:val="DefaultParagraphFont"/>
+    <w:link w:val="Heading9"/>
+    <w:uiPriority w:val="9"/>
+    <w:semiHidden/>
+    <w:rPr>
+      <w:rFonts w:asciiTheme="majorHAnsi" w:hAnsiTheme="majorHAnsi" w:cs="Times New Roman"/>
+      <w:i/>
+      <w:color w:val="9FB8CD" w:themeColor="accent2"/>
+      <w:sz w:val="18"/>
+      <w:szCs w:val="20"/>
+      <w:lang w:eastAsia="ja-JP"/>
+    </w:rPr>
+  </w:style>
+  <w:style w:type="character" w:styleId="IntenseEmphasis">
+    <w:name w:val="Intense Emphasis"/>
+    <w:basedOn w:val="DefaultParagraphFont"/>
+    <w:uiPriority w:val="21"/>
+    <w:qFormat/>
+    <w:rPr>
+      <w:rFonts w:cs="Times New Roman"/>
+      <w:b/>
+      <w:i/>
+      <w:color w:val="BAC737" w:themeColor="accent3" w:themeShade="BF"/>
+      <w:sz w:val="20"/>
+      <w:szCs w:val="20"/>
+    </w:rPr>
+  </w:style>
+  <w:style w:type="paragraph" w:styleId="IntenseQuote">
+    <w:name w:val="Intense Quote"/>
+    <w:basedOn w:val="Normal"/>
+    <w:link w:val="IntenseQuoteChar"/>
+    <w:uiPriority w:val="30"/>
+    <w:qFormat/>
+    <w:pPr>
+      <w:pBdr>
+        <w:top w:val="single" w:sz="6" w:space="10" w:color="628BAD" w:themeColor="accent2" w:themeShade="BF"/>
+        <w:left w:val="single" w:sz="6" w:space="10" w:color="628BAD" w:themeColor="accent2" w:themeShade="BF"/>
+        <w:bottom w:val="single" w:sz="6" w:space="10" w:color="628BAD" w:themeColor="accent2" w:themeShade="BF"/>
+        <w:right w:val="single" w:sz="6" w:space="10" w:color="628BAD" w:themeColor="accent2" w:themeShade="BF"/>
+      </w:pBdr>
+      <w:shd w:val="clear" w:color="auto" w:fill="9FB8CD" w:themeFill="accent2"/>
+      <w:ind w:left="720" w:right="720"/>
+      <w:jc w:val="center"/>
+    </w:pPr>
+    <w:rPr>
+      <w:rFonts w:asciiTheme="majorHAnsi" w:hAnsiTheme="majorHAnsi"/>
+      <w:i/>
+      <w:color w:val="FFFFFF" w:themeColor="background1"/>
+    </w:rPr>
+  </w:style>
+  <w:style w:type="character" w:customStyle="1" w:styleId="IntenseQuoteChar">
+    <w:name w:val="Intense Quote Char"/>
+    <w:basedOn w:val="DefaultParagraphFont"/>
+    <w:link w:val="IntenseQuote"/>
+    <w:uiPriority w:val="30"/>
+    <w:rPr>
+      <w:rFonts w:asciiTheme="majorHAnsi" w:hAnsiTheme="majorHAnsi" w:cs="Times New Roman"/>
+      <w:i/>
+      <w:color w:val="FFFFFF" w:themeColor="background1"/>
+      <w:sz w:val="20"/>
+      <w:szCs w:val="20"/>
+      <w:shd w:val="clear" w:color="auto" w:fill="9FB8CD" w:themeFill="accent2"/>
+      <w:lang w:eastAsia="ja-JP"/>
+    </w:rPr>
+  </w:style>
+  <w:style w:type="character" w:styleId="IntenseReference">
+    <w:name w:val="Intense Reference"/>
+    <w:basedOn w:val="DefaultParagraphFont"/>
+    <w:uiPriority w:val="32"/>
+    <w:qFormat/>
+    <w:rPr>
+      <w:rFonts w:cs="Times New Roman"/>
+      <w:b/>
+      <w:color w:val="525A7D" w:themeColor="accent1" w:themeShade="BF"/>
+      <w:sz w:val="20"/>
+      <w:szCs w:val="20"/>
+      <w:u w:val="single"/>
+    </w:rPr>
+  </w:style>
+  <w:style w:type="paragraph" w:styleId="ListBullet3">
+    <w:name w:val="List Bullet 3"/>
+    <w:basedOn w:val="Normal"/>
+    <w:uiPriority w:val="36"/>
+    <w:semiHidden/>
+    <w:unhideWhenUsed/>
+    <w:qFormat/>
+    <w:pPr>
+      <w:numPr>
+        <w:numId w:val="28"/>
+      </w:numPr>
+      <w:spacing w:after="120"/>
+      <w:contextualSpacing/>
+    </w:pPr>
+  </w:style>
+  <w:style w:type="paragraph" w:styleId="ListBullet4">
+    <w:name w:val="List Bullet 4"/>
+    <w:basedOn w:val="Normal"/>
+    <w:uiPriority w:val="36"/>
+    <w:semiHidden/>
+    <w:unhideWhenUsed/>
+    <w:qFormat/>
+    <w:pPr>
+      <w:numPr>
+        <w:numId w:val="29"/>
+      </w:numPr>
+      <w:spacing w:after="120"/>
+      <w:contextualSpacing/>
+    </w:pPr>
+  </w:style>
+  <w:style w:type="paragraph" w:styleId="ListBullet5">
+    <w:name w:val="List Bullet 5"/>
+    <w:basedOn w:val="Normal"/>
+    <w:uiPriority w:val="36"/>
+    <w:semiHidden/>
+    <w:unhideWhenUsed/>
+    <w:qFormat/>
+    <w:pPr>
+      <w:numPr>
+        <w:numId w:val="30"/>
+      </w:numPr>
+      <w:spacing w:after="120"/>
+      <w:contextualSpacing/>
+    </w:pPr>
+  </w:style>
+  <w:style w:type="character" w:styleId="Strong">
+    <w:name w:val="Strong"/>
+    <w:uiPriority w:val="22"/>
+    <w:qFormat/>
+    <w:rPr>
+      <w:rFonts w:asciiTheme="minorHAnsi" w:hAnsiTheme="minorHAnsi"/>
+      <w:b/>
+      <w:color w:val="9FB8CD" w:themeColor="accent2"/>
+    </w:rPr>
+  </w:style>
+  <w:style w:type="character" w:styleId="SubtleEmphasis">
+    <w:name w:val="Subtle Emphasis"/>
+    <w:basedOn w:val="DefaultParagraphFont"/>
+    <w:uiPriority w:val="19"/>
+    <w:qFormat/>
+    <w:rPr>
+      <w:rFonts w:cs="Times New Roman"/>
+      <w:i/>
+      <w:color w:val="737373" w:themeColor="text1" w:themeTint="8C"/>
+      <w:kern w:val="16"/>
+      <w:sz w:val="20"/>
+      <w:szCs w:val="24"/>
+    </w:rPr>
+  </w:style>
+  <w:style w:type="character" w:styleId="SubtleReference">
+    <w:name w:val="Subtle Reference"/>
+    <w:basedOn w:val="DefaultParagraphFont"/>
+    <w:uiPriority w:val="31"/>
+    <w:qFormat/>
+    <w:rPr>
+      <w:rFonts w:cs="Times New Roman"/>
+      <w:color w:val="737373" w:themeColor="text1" w:themeTint="8C"/>
+      <w:sz w:val="20"/>
+      <w:szCs w:val="20"/>
+      <w:u w:val="single"/>
+    </w:rPr>
+  </w:style>
+  <w:style w:type="paragraph" w:styleId="TOC1">
+    <w:name w:val="toc 1"/>
+    <w:basedOn w:val="Normal"/>
+    <w:next w:val="Normal"/>
+    <w:autoRedefine/>
+    <w:uiPriority w:val="99"/>
+    <w:semiHidden/>
+    <w:unhideWhenUsed/>
+    <w:qFormat/>
+    <w:pPr>
+      <w:tabs>
+        <w:tab w:val="right" w:leader="dot" w:pos="8630"/>
+      </w:tabs>
+      <w:spacing w:after="40" w:line="240" w:lineRule="auto"/>
+    </w:pPr>
+    <w:rPr>
+      <w:smallCaps/>
+      <w:noProof/>
+      <w:color w:val="9FB8CD" w:themeColor="accent2"/>
+    </w:rPr>
+  </w:style>
+  <w:style w:type="paragraph" w:styleId="TOC2">
+    <w:name w:val="toc 2"/>
+    <w:basedOn w:val="Normal"/>
+    <w:next w:val="Normal"/>
+    <w:autoRedefine/>
+    <w:uiPriority w:val="99"/>
+    <w:semiHidden/>
+    <w:unhideWhenUsed/>
+    <w:qFormat/>
+    <w:pPr>
+      <w:tabs>
+        <w:tab w:val="right" w:leader="dot" w:pos="8630"/>
+      </w:tabs>
+      <w:spacing w:after="40" w:line="240" w:lineRule="auto"/>
+      <w:ind w:left="216"/>
+    </w:pPr>
+    <w:rPr>
+      <w:smallCaps/>
+      <w:noProof/>
+    </w:rPr>
+  </w:style>
+  <w:style w:type="paragraph" w:styleId="TOC3">
+    <w:name w:val="toc 3"/>
+    <w:basedOn w:val="Normal"/>
+    <w:next w:val="Normal"/>
+    <w:autoRedefine/>
+    <w:uiPriority w:val="99"/>
+    <w:semiHidden/>
+    <w:unhideWhenUsed/>
+    <w:qFormat/>
+    <w:pPr>
+      <w:tabs>
+        <w:tab w:val="right" w:leader="dot" w:pos="8630"/>
+      </w:tabs>
+      <w:spacing w:after="40" w:line="240" w:lineRule="auto"/>
+      <w:ind w:left="446"/>
+    </w:pPr>
+    <w:rPr>
+      <w:smallCaps/>
+      <w:noProof/>
+    </w:rPr>
+  </w:style>
+  <w:style w:type="paragraph" w:styleId="TOC4">
+    <w:name w:val="toc 4"/>
+    <w:basedOn w:val="Normal"/>
+    <w:next w:val="Normal"/>
+    <w:autoRedefine/>
+    <w:uiPriority w:val="99"/>
+    <w:semiHidden/>
+    <w:unhideWhenUsed/>
+    <w:qFormat/>
+    <w:pPr>
+      <w:tabs>
+        <w:tab w:val="right" w:leader="dot" w:pos="8630"/>
+      </w:tabs>
+      <w:spacing w:after="40" w:line="240" w:lineRule="auto"/>
+      <w:ind w:left="662"/>
+    </w:pPr>
+    <w:rPr>
+      <w:smallCaps/>
+      <w:noProof/>
+    </w:rPr>
+  </w:style>
+  <w:style w:type="paragraph" w:styleId="TOC5">
+    <w:name w:val="toc 5"/>
+    <w:basedOn w:val="Normal"/>
+    <w:next w:val="Normal"/>
+    <w:autoRedefine/>
+    <w:uiPriority w:val="99"/>
+    <w:semiHidden/>
+    <w:unhideWhenUsed/>
+    <w:qFormat/>
+    <w:pPr>
+      <w:tabs>
+        <w:tab w:val="right" w:leader="dot" w:pos="8630"/>
+      </w:tabs>
+      <w:spacing w:after="40" w:line="240" w:lineRule="auto"/>
+      <w:ind w:left="878"/>
+    </w:pPr>
+    <w:rPr>
+      <w:smallCaps/>
+      <w:noProof/>
+    </w:rPr>
+  </w:style>
+  <w:style w:type="paragraph" w:styleId="TOC6">
+    <w:name w:val="toc 6"/>
+    <w:basedOn w:val="Normal"/>
+    <w:next w:val="Normal"/>
+    <w:autoRedefine/>
+    <w:uiPriority w:val="99"/>
+    <w:semiHidden/>
+    <w:unhideWhenUsed/>
+    <w:qFormat/>
+    <w:pPr>
+      <w:tabs>
+        <w:tab w:val="right" w:leader="dot" w:pos="8630"/>
+      </w:tabs>
+      <w:spacing w:after="40" w:line="240" w:lineRule="auto"/>
+      <w:ind w:left="1094"/>
+    </w:pPr>
+    <w:rPr>
+      <w:smallCaps/>
+      <w:noProof/>
+    </w:rPr>
+  </w:style>
+  <w:style w:type="paragraph" w:styleId="TOC7">
+    <w:name w:val="toc 7"/>
+    <w:basedOn w:val="Normal"/>
+    <w:next w:val="Normal"/>
+    <w:autoRedefine/>
+    <w:uiPriority w:val="99"/>
+    <w:semiHidden/>
+    <w:unhideWhenUsed/>
+    <w:qFormat/>
+    <w:pPr>
+      <w:tabs>
+        <w:tab w:val="right" w:leader="dot" w:pos="8630"/>
+      </w:tabs>
+      <w:spacing w:after="40" w:line="240" w:lineRule="auto"/>
+      <w:ind w:left="1325"/>
+    </w:pPr>
+    <w:rPr>
+      <w:smallCaps/>
+      <w:noProof/>
+    </w:rPr>
+  </w:style>
+  <w:style w:type="paragraph" w:styleId="TOC8">
+    <w:name w:val="toc 8"/>
+    <w:basedOn w:val="Normal"/>
+    <w:next w:val="Normal"/>
+    <w:autoRedefine/>
+    <w:uiPriority w:val="99"/>
+    <w:semiHidden/>
+    <w:unhideWhenUsed/>
+    <w:qFormat/>
+    <w:pPr>
+      <w:tabs>
+        <w:tab w:val="right" w:leader="dot" w:pos="8630"/>
+      </w:tabs>
+      <w:spacing w:after="40" w:line="240" w:lineRule="auto"/>
+      <w:ind w:left="1540"/>
+    </w:pPr>
+    <w:rPr>
+      <w:smallCaps/>
+      <w:noProof/>
+    </w:rPr>
+  </w:style>
+  <w:style w:type="paragraph" w:styleId="TOC9">
+    <w:name w:val="toc 9"/>
+    <w:basedOn w:val="Normal"/>
+    <w:next w:val="Normal"/>
+    <w:autoRedefine/>
+    <w:uiPriority w:val="99"/>
+    <w:semiHidden/>
+    <w:unhideWhenUsed/>
+    <w:qFormat/>
+    <w:pPr>
+      <w:tabs>
+        <w:tab w:val="right" w:leader="dot" w:pos="8630"/>
+      </w:tabs>
+      <w:spacing w:after="40" w:line="240" w:lineRule="auto"/>
+      <w:ind w:left="1760"/>
+    </w:pPr>
+    <w:rPr>
+      <w:smallCaps/>
+      <w:noProof/>
+    </w:rPr>
+  </w:style>
+  <w:style w:type="paragraph" w:customStyle="1" w:styleId="SendersAddress">
+    <w:name w:val="Sender's Address"/>
+    <w:basedOn w:val="NoSpacing"/>
+    <w:link w:val="SendersAddressChar"/>
+    <w:uiPriority w:val="1"/>
+    <w:semiHidden/>
+    <w:unhideWhenUsed/>
+    <w:qFormat/>
+    <w:pPr>
+      <w:spacing w:before="200" w:line="276" w:lineRule="auto"/>
+      <w:contextualSpacing/>
+      <w:jc w:val="right"/>
+    </w:pPr>
+    <w:rPr>
+      <w:rFonts w:asciiTheme="majorHAnsi" w:hAnsiTheme="majorHAnsi"/>
+      <w:color w:val="9FB8CD" w:themeColor="accent2"/>
+      <w:sz w:val="18"/>
+      <w:szCs w:val="18"/>
+    </w:rPr>
+  </w:style>
+  <w:style w:type="paragraph" w:styleId="Subtitle">
+    <w:name w:val="Subtitle"/>
+    <w:basedOn w:val="Normal"/>
+    <w:link w:val="SubtitleChar"/>
+    <w:uiPriority w:val="11"/>
+    <w:semiHidden/>
+    <w:unhideWhenUsed/>
+    <w:qFormat/>
+    <w:pPr>
+      <w:spacing w:after="720" w:line="240" w:lineRule="auto"/>
+    </w:pPr>
+    <w:rPr>
+      <w:rFonts w:asciiTheme="majorHAnsi" w:hAnsiTheme="majorHAnsi" w:cstheme="minorHAnsi"/>
+      <w:color w:val="9FB8CD" w:themeColor="accent2"/>
+      <w:sz w:val="24"/>
+      <w:szCs w:val="24"/>
+    </w:rPr>
+  </w:style>
+  <w:style w:type="character" w:customStyle="1" w:styleId="SubtitleChar">
+    <w:name w:val="Subtitle Char"/>
+    <w:basedOn w:val="DefaultParagraphFont"/>
+    <w:link w:val="Subtitle"/>
+    <w:uiPriority w:val="11"/>
+    <w:semiHidden/>
+    <w:rPr>
+      <w:rFonts w:asciiTheme="majorHAnsi" w:hAnsiTheme="majorHAnsi"/>
+      <w:color w:val="9FB8CD" w:themeColor="accent2"/>
+      <w:sz w:val="24"/>
+      <w:szCs w:val="24"/>
+      <w:lang w:eastAsia="ja-JP"/>
+    </w:rPr>
+  </w:style>
+  <w:style w:type="paragraph" w:styleId="Title">
+    <w:name w:val="Title"/>
+    <w:basedOn w:val="Normal"/>
+    <w:link w:val="TitleChar"/>
+    <w:uiPriority w:val="10"/>
+    <w:semiHidden/>
+    <w:unhideWhenUsed/>
+    <w:qFormat/>
+    <w:pPr>
+      <w:spacing w:line="240" w:lineRule="auto"/>
+    </w:pPr>
+    <w:rPr>
+      <w:rFonts w:asciiTheme="majorHAnsi" w:hAnsiTheme="majorHAnsi"/>
+      <w:color w:val="9FB8CD" w:themeColor="accent2"/>
+      <w:sz w:val="52"/>
+      <w:szCs w:val="48"/>
+    </w:rPr>
+  </w:style>
+  <w:style w:type="character" w:customStyle="1" w:styleId="TitleChar">
+    <w:name w:val="Title Char"/>
+    <w:basedOn w:val="DefaultParagraphFont"/>
+    <w:link w:val="Title"/>
+    <w:uiPriority w:val="10"/>
+    <w:semiHidden/>
+    <w:rPr>
+      <w:rFonts w:asciiTheme="majorHAnsi" w:hAnsiTheme="majorHAnsi" w:cs="Times New Roman"/>
+      <w:color w:val="9FB8CD" w:themeColor="accent2"/>
+      <w:sz w:val="52"/>
+      <w:szCs w:val="48"/>
+      <w:lang w:eastAsia="ja-JP"/>
+    </w:rPr>
+  </w:style>
+  <w:style w:type="character" w:customStyle="1" w:styleId="PersonalNameChar">
+    <w:name w:val="Personal Name Char"/>
+    <w:basedOn w:val="NoSpacingChar"/>
+    <w:link w:val="PersonalName"/>
+    <w:uiPriority w:val="1"/>
+    <w:rPr>
+      <w:rFonts w:asciiTheme="majorHAnsi" w:hAnsiTheme="majorHAnsi" w:cs="Times New Roman"/>
+      <w:noProof/>
+      <w:color w:val="525A7D" w:themeColor="accent1" w:themeShade="BF"/>
+      <w:sz w:val="40"/>
+      <w:szCs w:val="40"/>
+      <w:lang w:eastAsia="ja-JP"/>
+    </w:rPr>
+  </w:style>
+  <w:style w:type="character" w:customStyle="1" w:styleId="SectionChar">
+    <w:name w:val="Section Char"/>
+    <w:basedOn w:val="DefaultParagraphFont"/>
+    <w:link w:val="Section"/>
+    <w:uiPriority w:val="1"/>
+    <w:rPr>
+      <w:rFonts w:asciiTheme="majorHAnsi" w:hAnsiTheme="majorHAnsi" w:cs="Times New Roman"/>
+      <w:b/>
+      <w:color w:val="9FB8CD" w:themeColor="accent2"/>
+      <w:sz w:val="24"/>
+      <w:szCs w:val="20"/>
+      <w:lang w:eastAsia="ja-JP"/>
+    </w:rPr>
+  </w:style>
+  <w:style w:type="character" w:customStyle="1" w:styleId="SubsectionChar">
+    <w:name w:val="Subsection Char"/>
+    <w:basedOn w:val="DefaultParagraphFont"/>
+    <w:link w:val="Subsection"/>
+    <w:uiPriority w:val="3"/>
+    <w:rPr>
+      <w:rFonts w:asciiTheme="majorHAnsi" w:hAnsiTheme="majorHAnsi" w:cs="Times New Roman"/>
+      <w:b/>
+      <w:color w:val="727CA3" w:themeColor="accent1"/>
+      <w:sz w:val="18"/>
+      <w:szCs w:val="20"/>
+      <w:lang w:eastAsia="ja-JP"/>
+    </w:rPr>
+  </w:style>
+  <w:style w:type="character" w:customStyle="1" w:styleId="SendersAddressChar">
+    <w:name w:val="Sender's Address Char"/>
+    <w:basedOn w:val="NoSpacingChar"/>
+    <w:link w:val="SendersAddress"/>
+    <w:uiPriority w:val="1"/>
+    <w:rPr>
+      <w:rFonts w:asciiTheme="majorHAnsi" w:hAnsiTheme="majorHAnsi" w:cs="Times New Roman"/>
+      <w:color w:val="9FB8CD" w:themeColor="accent2"/>
+      <w:sz w:val="18"/>
+      <w:szCs w:val="18"/>
+      <w:lang w:eastAsia="ja-JP"/>
+    </w:rPr>
+  </w:style>
+  <w:style w:type="character" w:styleId="PlaceholderText">
+    <w:name w:val="Placeholder Text"/>
+    <w:basedOn w:val="DefaultParagraphFont"/>
+    <w:uiPriority w:val="99"/>
+    <w:unhideWhenUsed/>
+    <w:rPr>
+      <w:color w:val="808080"/>
+    </w:rPr>
+  </w:style>
+  <w:style w:type="paragraph" w:customStyle="1" w:styleId="SubsectionDate">
+    <w:name w:val="Subsection Date"/>
+    <w:basedOn w:val="Section"/>
+    <w:link w:val="SubsectionDateChar"/>
+    <w:uiPriority w:val="4"/>
+    <w:qFormat/>
+    <w:rPr>
+      <w:color w:val="727CA3" w:themeColor="accent1"/>
+      <w:sz w:val="18"/>
+    </w:rPr>
+  </w:style>
+  <w:style w:type="paragraph" w:customStyle="1" w:styleId="SubsectionText">
+    <w:name w:val="Subsection Text"/>
+    <w:basedOn w:val="Normal"/>
+    <w:uiPriority w:val="5"/>
+    <w:qFormat/>
+    <w:pPr>
+      <w:spacing w:after="320"/>
+      <w:contextualSpacing/>
+    </w:pPr>
+  </w:style>
+  <w:style w:type="character" w:customStyle="1" w:styleId="SubsectionDateChar">
+    <w:name w:val="Subsection Date Char"/>
+    <w:basedOn w:val="SubsectionChar"/>
+    <w:link w:val="SubsectionDate"/>
+    <w:uiPriority w:val="4"/>
+    <w:rPr>
+      <w:rFonts w:asciiTheme="majorHAnsi" w:hAnsiTheme="majorHAnsi" w:cs="Times New Roman"/>
+      <w:b/>
+      <w:color w:val="727CA3" w:themeColor="accent1"/>
+      <w:sz w:val="18"/>
+      <w:szCs w:val="20"/>
+      <w:lang w:eastAsia="ja-JP"/>
+    </w:rPr>
+  </w:style>
+  <w:style w:type="paragraph" w:customStyle="1" w:styleId="FooterFirstPage">
+    <w:name w:val="Footer First Page"/>
+    <w:basedOn w:val="Footer"/>
+    <w:uiPriority w:val="34"/>
+    <w:pPr>
+      <w:pBdr>
+        <w:top w:val="dashed" w:sz="4" w:space="18" w:color="7F7F7F"/>
+      </w:pBdr>
+      <w:jc w:val="right"/>
+    </w:pPr>
+    <w:rPr>
+      <w:color w:val="7F7F7F" w:themeColor="text1" w:themeTint="80"/>
+      <w:szCs w:val="18"/>
+    </w:rPr>
+  </w:style>
+  <w:style w:type="paragraph" w:customStyle="1" w:styleId="HeaderFirstPage">
+    <w:name w:val="Header First Page"/>
+    <w:basedOn w:val="Header"/>
+    <w:qFormat/>
+    <w:pPr>
+      <w:pBdr>
+        <w:bottom w:val="dashed" w:sz="4" w:space="18" w:color="7F7F7F"/>
+      </w:pBdr>
+      <w:spacing w:line="396" w:lineRule="auto"/>
+    </w:pPr>
+    <w:rPr>
+      <w:color w:val="7F7F7F" w:themeColor="text1" w:themeTint="80"/>
+    </w:rPr>
+  </w:style>
+  <w:style w:type="paragraph" w:customStyle="1" w:styleId="AddressText">
+    <w:name w:val="Address Text"/>
+    <w:basedOn w:val="NoSpacing"/>
+    <w:uiPriority w:val="2"/>
+    <w:qFormat/>
+    <w:pPr>
+      <w:spacing w:before="200" w:line="276" w:lineRule="auto"/>
+      <w:contextualSpacing/>
+      <w:jc w:val="right"/>
+    </w:pPr>
+    <w:rPr>
+      <w:rFonts w:asciiTheme="majorHAnsi" w:hAnsiTheme="majorHAnsi"/>
+      <w:color w:val="9FB8CD" w:themeColor="accent2"/>
+      <w:sz w:val="18"/>
+      <w:lang w:bidi="he-IL"/>
+    </w:rPr>
+  </w:style>
+  <w:style w:type="paragraph" w:customStyle="1" w:styleId="HeaderLeft">
+    <w:name w:val="Header Left"/>
+    <w:basedOn w:val="Header"/>
+    <w:uiPriority w:val="35"/>
+    <w:semiHidden/>
+    <w:unhideWhenUsed/>
+    <w:qFormat/>
+    <w:pPr>
+      <w:pBdr>
+        <w:bottom w:val="dashed" w:sz="4" w:space="18" w:color="7F7F7F" w:themeColor="text1" w:themeTint="80"/>
+      </w:pBdr>
+      <w:spacing w:line="396" w:lineRule="auto"/>
+      <w:contextualSpacing/>
+    </w:pPr>
+    <w:rPr>
+      <w:color w:val="7F7F7F" w:themeColor="text1" w:themeTint="80"/>
+    </w:rPr>
+  </w:style>
+  <w:style w:type="paragraph" w:customStyle="1" w:styleId="FooterLeft">
+    <w:name w:val="Footer Left"/>
+    <w:basedOn w:val="Normal"/>
+    <w:next w:val="Subsection"/>
+    <w:uiPriority w:val="35"/>
+    <w:semiHidden/>
+    <w:unhideWhenUsed/>
+    <w:qFormat/>
+    <w:pPr>
+      <w:pBdr>
+        <w:top w:val="dashed" w:sz="4" w:space="18" w:color="7F7F7F" w:themeColor="text1" w:themeTint="80"/>
+      </w:pBdr>
+      <w:tabs>
+        <w:tab w:val="center" w:pos="4320"/>
+        <w:tab w:val="right" w:pos="8640"/>
+      </w:tabs>
+    </w:pPr>
+    <w:rPr>
+      <w:color w:val="7F7F7F" w:themeColor="text1" w:themeTint="80"/>
+      <w:szCs w:val="18"/>
+    </w:rPr>
+  </w:style>
+  <w:style w:type="paragraph" w:customStyle="1" w:styleId="HeaderRight">
+    <w:name w:val="Header Right"/>
+    <w:basedOn w:val="Header"/>
+    <w:uiPriority w:val="35"/>
+    <w:semiHidden/>
+    <w:unhideWhenUsed/>
+    <w:qFormat/>
+    <w:pPr>
+      <w:pBdr>
+        <w:bottom w:val="dashed" w:sz="4" w:space="18" w:color="7F7F7F"/>
+      </w:pBdr>
+      <w:spacing w:line="396" w:lineRule="auto"/>
+      <w:contextualSpacing/>
+      <w:jc w:val="right"/>
+    </w:pPr>
+    <w:rPr>
+      <w:color w:val="7F7F7F" w:themeColor="text1" w:themeTint="80"/>
+    </w:rPr>
+  </w:style>
+  <w:style w:type="paragraph" w:customStyle="1" w:styleId="FooterRight">
+    <w:name w:val="Footer Right"/>
+    <w:basedOn w:val="Footer"/>
+    <w:uiPriority w:val="35"/>
+    <w:semiHidden/>
+    <w:unhideWhenUsed/>
+    <w:qFormat/>
+    <w:pPr>
+      <w:pBdr>
+        <w:top w:val="dashed" w:sz="4" w:space="18" w:color="7F7F7F"/>
+      </w:pBdr>
+      <w:jc w:val="right"/>
+    </w:pPr>
+    <w:rPr>
+      <w:color w:val="7F7F7F" w:themeColor="text1" w:themeTint="80"/>
+      <w:szCs w:val="18"/>
+      <w:lang w:eastAsia="en-US"/>
+    </w:rPr>
+  </w:style>
+</w:styles>
+</file>
+
 <file path=word/glossary/document.xml><?xml version="1.0" encoding="utf-8"?>
-<w:glossaryDocument xmlns:wpc="http://schemas.microsoft.com/office/word/2010/wordprocessingCanvas" xmlns:mc="http://schemas.openxmlformats.org/markup-compatibility/2006" xmlns:o="urn:schemas-microsoft-com:office:office" xmlns:r="http://schemas.openxmlformats.org/officeDocument/2006/relationships" xmlns:m="http://schemas.openxmlformats.org/officeDocument/2006/math" xmlns:v="urn:schemas-microsoft-com:vml" xmlns:wp14="http://schemas.microsoft.com/office/word/2010/wordprocessingDrawing" xmlns:wp="http://schemas.openxmlformats.org/drawingml/2006/wordprocessingDrawing" xmlns:w10="urn:schemas-microsoft-com:office:word" xmlns:w="http://schemas.openxmlformats.org/wordprocessingml/2006/main" xmlns:w14="http://schemas.microsoft.com/office/word/2010/wordml" xmlns:w15="http://schemas.microsoft.com/office/word/2012/wordml" xmlns:wpg="http://schemas.microsoft.com/office/word/2010/wordprocessingGroup" xmlns:wpi="http://schemas.microsoft.com/office/word/2010/wordprocessingInk" xmlns:wne="http://schemas.microsoft.com/office/word/2006/wordml" xmlns:wps="http://schemas.microsoft.com/office/word/2010/wordprocessingShape" mc:Ignorable="w14 w15 wp14">
+<w:glossaryDocument xmlns:wpc="http://schemas.microsoft.com/office/word/2010/wordprocessingCanvas" xmlns:mo="http://schemas.microsoft.com/office/mac/office/2008/main" xmlns:mc="http://schemas.openxmlformats.org/markup-compatibility/2006" xmlns:mv="urn:schemas-microsoft-com:mac:vml" xmlns:o="urn:schemas-microsoft-com:office:office" xmlns:r="http://schemas.openxmlformats.org/officeDocument/2006/relationships" xmlns:m="http://schemas.openxmlformats.org/officeDocument/2006/math" xmlns:v="urn:schemas-microsoft-com:vml" xmlns:wp14="http://schemas.microsoft.com/office/word/2010/wordprocessingDrawing" xmlns:wp="http://schemas.openxmlformats.org/drawingml/2006/wordprocessingDrawing" xmlns:w10="urn:schemas-microsoft-com:office:word" xmlns:w="http://schemas.openxmlformats.org/wordprocessingml/2006/main" xmlns:w14="http://schemas.microsoft.com/office/word/2010/wordml" xmlns:wpg="http://schemas.microsoft.com/office/word/2010/wordprocessingGroup" xmlns:wpi="http://schemas.microsoft.com/office/word/2010/wordprocessingInk" xmlns:wne="http://schemas.microsoft.com/office/word/2006/wordml" xmlns:wps="http://schemas.microsoft.com/office/word/2010/wordprocessingShape" mc:Ignorable="w14 wp14">
   <w:docParts>
     <w:docPart>
       <w:docPartPr>
@@ -3097,113 +4405,119 @@
 </file>
 
 <file path=word/glossary/fontTable.xml><?xml version="1.0" encoding="utf-8"?>
-<w:fonts xmlns:mc="http://schemas.openxmlformats.org/markup-compatibility/2006" xmlns:r="http://schemas.openxmlformats.org/officeDocument/2006/relationships" xmlns:w="http://schemas.openxmlformats.org/wordprocessingml/2006/main" xmlns:w14="http://schemas.microsoft.com/office/word/2010/wordml" xmlns:w15="http://schemas.microsoft.com/office/word/2012/wordml" mc:Ignorable="w14 w15">
+<w:fonts xmlns:mc="http://schemas.openxmlformats.org/markup-compatibility/2006" xmlns:r="http://schemas.openxmlformats.org/officeDocument/2006/relationships" xmlns:w="http://schemas.openxmlformats.org/wordprocessingml/2006/main" xmlns:w14="http://schemas.microsoft.com/office/word/2010/wordml" mc:Ignorable="w14">
   <w:font w:name="Symbol">
-    <w:panose1 w:val="05050102010706020507"/>
+    <w:panose1 w:val="00000000000000000000"/>
     <w:charset w:val="02"/>
-    <w:family w:val="roman"/>
+    <w:family w:val="auto"/>
     <w:pitch w:val="variable"/>
     <w:sig w:usb0="00000000" w:usb1="10000000" w:usb2="00000000" w:usb3="00000000" w:csb0="80000000" w:csb1="00000000"/>
   </w:font>
   <w:font w:name="Times New Roman">
     <w:panose1 w:val="02020603050405020304"/>
     <w:charset w:val="00"/>
-    <w:family w:val="roman"/>
+    <w:family w:val="auto"/>
     <w:pitch w:val="variable"/>
-    <w:sig w:usb0="E0002AFF" w:usb1="C0007843" w:usb2="00000009" w:usb3="00000000" w:csb0="000001FF" w:csb1="00000000"/>
+    <w:sig w:usb0="00000003" w:usb1="00000000" w:usb2="00000000" w:usb3="00000000" w:csb0="00000001" w:csb1="00000000"/>
   </w:font>
   <w:font w:name="Wingdings 3">
     <w:panose1 w:val="05040102010807070707"/>
     <w:charset w:val="02"/>
-    <w:family w:val="roman"/>
+    <w:family w:val="auto"/>
     <w:pitch w:val="variable"/>
     <w:sig w:usb0="00000000" w:usb1="10000000" w:usb2="00000000" w:usb3="00000000" w:csb0="80000000" w:csb1="00000000"/>
   </w:font>
   <w:font w:name="Gill Sans MT">
     <w:panose1 w:val="020B0502020104020203"/>
     <w:charset w:val="00"/>
-    <w:family w:val="swiss"/>
+    <w:family w:val="auto"/>
     <w:pitch w:val="variable"/>
-    <w:sig w:usb0="00000007" w:usb1="00000000" w:usb2="00000000" w:usb3="00000000" w:csb0="00000003" w:csb1="00000000"/>
+    <w:sig w:usb0="00000003" w:usb1="00000000" w:usb2="00000000" w:usb3="00000000" w:csb0="00000003" w:csb1="00000000"/>
   </w:font>
   <w:font w:name="Bookman Old Style">
     <w:panose1 w:val="02050604050505020204"/>
     <w:charset w:val="00"/>
-    <w:family w:val="roman"/>
+    <w:family w:val="auto"/>
     <w:pitch w:val="variable"/>
-    <w:sig w:usb0="00000287" w:usb1="00000000" w:usb2="00000000" w:usb3="00000000" w:csb0="0000009F" w:csb1="00000000"/>
+    <w:sig w:usb0="00000003" w:usb1="00000000" w:usb2="00000000" w:usb3="00000000" w:csb0="00000001" w:csb1="00000000"/>
   </w:font>
   <w:font w:name="Tahoma">
     <w:panose1 w:val="020B0604030504040204"/>
     <w:charset w:val="00"/>
-    <w:family w:val="swiss"/>
+    <w:family w:val="auto"/>
     <w:pitch w:val="variable"/>
-    <w:sig w:usb0="E1002EFF" w:usb1="C000605B" w:usb2="00000029" w:usb3="00000000" w:csb0="000101FF" w:csb1="00000000"/>
-  </w:font>
-  <w:font w:name="Adobe Garamond Pro Bold">
-    <w:panose1 w:val="00000000000000000000"/>
-    <w:charset w:val="00"/>
-    <w:family w:val="roman"/>
-    <w:notTrueType/>
-    <w:pitch w:val="variable"/>
-    <w:sig w:usb0="00000007" w:usb1="00000001" w:usb2="00000000" w:usb3="00000000" w:csb0="00000093" w:csb1="00000000"/>
-  </w:font>
-  <w:font w:name="HGMinchoE">
-    <w:charset w:val="80"/>
-    <w:family w:val="roman"/>
-    <w:pitch w:val="fixed"/>
-    <w:sig w:usb0="80000281" w:usb1="28C76CF8" w:usb2="00000010" w:usb3="00000000" w:csb0="00020000" w:csb1="00000000"/>
-  </w:font>
-  <w:font w:name="MS PGothic">
-    <w:panose1 w:val="020B0600070205080204"/>
-    <w:charset w:val="80"/>
-    <w:family w:val="swiss"/>
-    <w:pitch w:val="variable"/>
-    <w:sig w:usb0="E00002FF" w:usb1="6AC7FDFB" w:usb2="08000012" w:usb3="00000000" w:csb0="0002009F" w:csb1="00000000"/>
+    <w:sig w:usb0="00000003" w:usb1="00000000" w:usb2="00000000" w:usb3="00000000" w:csb0="00000001" w:csb1="00000000"/>
   </w:font>
   <w:font w:name="Arial">
     <w:panose1 w:val="020B0604020202020204"/>
     <w:charset w:val="00"/>
-    <w:family w:val="swiss"/>
+    <w:family w:val="auto"/>
     <w:pitch w:val="variable"/>
-    <w:sig w:usb0="E0002AFF" w:usb1="C0007843" w:usb2="00000009" w:usb3="00000000" w:csb0="000001FF" w:csb1="00000000"/>
+    <w:sig w:usb0="00000003" w:usb1="00000000" w:usb2="00000000" w:usb3="00000000" w:csb0="00000001" w:csb1="00000000"/>
+  </w:font>
+  <w:font w:name="HG明朝E">
+    <w:panose1 w:val="00000000000000000000"/>
+    <w:charset w:val="80"/>
+    <w:family w:val="roman"/>
+    <w:notTrueType/>
+    <w:pitch w:val="default"/>
+  </w:font>
+  <w:font w:name="ＭＳ Ｐゴシック">
+    <w:charset w:val="4E"/>
+    <w:family w:val="auto"/>
+    <w:pitch w:val="variable"/>
+    <w:sig w:usb0="00000001" w:usb1="08070000" w:usb2="00000010" w:usb3="00000000" w:csb0="00020000" w:csb1="00000000"/>
+  </w:font>
+  <w:font w:name="Cambria">
+    <w:panose1 w:val="02040503050406030204"/>
+    <w:charset w:val="00"/>
+    <w:family w:val="auto"/>
+    <w:pitch w:val="variable"/>
+    <w:sig w:usb0="00000003" w:usb1="00000000" w:usb2="00000000" w:usb3="00000000" w:csb0="00000001" w:csb1="00000000"/>
+  </w:font>
+  <w:font w:name="ＭＳ 明朝">
+    <w:panose1 w:val="00000000000000000000"/>
+    <w:charset w:val="80"/>
+    <w:family w:val="roman"/>
+    <w:notTrueType/>
+    <w:pitch w:val="fixed"/>
+    <w:sig w:usb0="00000001" w:usb1="08070000" w:usb2="00000010" w:usb3="00000000" w:csb0="00020000" w:csb1="00000000"/>
   </w:font>
   <w:font w:name="Calibri">
     <w:panose1 w:val="020F0502020204030204"/>
     <w:charset w:val="00"/>
-    <w:family w:val="swiss"/>
+    <w:family w:val="auto"/>
     <w:pitch w:val="variable"/>
-    <w:sig w:usb0="E00002FF" w:usb1="4000ACFF" w:usb2="00000001" w:usb3="00000000" w:csb0="0000019F" w:csb1="00000000"/>
+    <w:sig w:usb0="00000003" w:usb1="00000000" w:usb2="00000000" w:usb3="00000000" w:csb0="00000001" w:csb1="00000000"/>
   </w:font>
-  <w:font w:name="Calibri Light">
-    <w:panose1 w:val="020F0302020204030204"/>
-    <w:charset w:val="00"/>
-    <w:family w:val="swiss"/>
-    <w:pitch w:val="variable"/>
-    <w:sig w:usb0="A00002EF" w:usb1="4000207B" w:usb2="00000000" w:usb3="00000000" w:csb0="0000019F" w:csb1="00000000"/>
+  <w:font w:name="ＭＳ ゴシック">
+    <w:panose1 w:val="00000000000000000000"/>
+    <w:charset w:val="80"/>
+    <w:family w:val="modern"/>
+    <w:notTrueType/>
+    <w:pitch w:val="fixed"/>
+    <w:sig w:usb0="00000001" w:usb1="08070000" w:usb2="00000010" w:usb3="00000000" w:csb0="00020000" w:csb1="00000000"/>
   </w:font>
 </w:fonts>
 </file>
 
 <file path=word/glossary/settings.xml><?xml version="1.0" encoding="utf-8"?>
-<w:settings xmlns:mc="http://schemas.openxmlformats.org/markup-compatibility/2006" xmlns:o="urn:schemas-microsoft-com:office:office" xmlns:r="http://schemas.openxmlformats.org/officeDocument/2006/relationships" xmlns:m="http://schemas.openxmlformats.org/officeDocument/2006/math" xmlns:v="urn:schemas-microsoft-com:vml" xmlns:w10="urn:schemas-microsoft-com:office:word" xmlns:w="http://schemas.openxmlformats.org/wordprocessingml/2006/main" xmlns:w14="http://schemas.microsoft.com/office/word/2010/wordml" xmlns:w15="http://schemas.microsoft.com/office/word/2012/wordml" xmlns:sl="http://schemas.openxmlformats.org/schemaLibrary/2006/main" mc:Ignorable="w14 w15">
+<w:settings xmlns:mc="http://schemas.openxmlformats.org/markup-compatibility/2006" xmlns:o="urn:schemas-microsoft-com:office:office" xmlns:r="http://schemas.openxmlformats.org/officeDocument/2006/relationships" xmlns:m="http://schemas.openxmlformats.org/officeDocument/2006/math" xmlns:v="urn:schemas-microsoft-com:vml" xmlns:w10="urn:schemas-microsoft-com:office:word" xmlns:w="http://schemas.openxmlformats.org/wordprocessingml/2006/main" xmlns:w14="http://schemas.microsoft.com/office/word/2010/wordml" xmlns:sl="http://schemas.openxmlformats.org/schemaLibrary/2006/main" mc:Ignorable="w14">
   <w:view w:val="normal"/>
   <w:defaultTabStop w:val="708"/>
   <w:hyphenationZone w:val="425"/>
   <w:characterSpacingControl w:val="doNotCompress"/>
   <w:compat>
     <w:useFELayout/>
-    <w:compatSetting w:name="compatibilityMode" w:uri="http://schemas.microsoft.com/office/word" w:val="15"/>
+    <w:compatSetting w:name="compatibilityMode" w:uri="http://schemas.microsoft.com/office/word" w:val="14"/>
     <w:compatSetting w:name="overrideTableStyleFontSizeAndJustification" w:uri="http://schemas.microsoft.com/office/word" w:val="1"/>
     <w:compatSetting w:name="enableOpenTypeFeatures" w:uri="http://schemas.microsoft.com/office/word" w:val="1"/>
     <w:compatSetting w:name="doNotFlipMirrorIndents" w:uri="http://schemas.microsoft.com/office/word" w:val="1"/>
-    <w:compatSetting w:name="differentiateMultirowTableHeaders" w:uri="http://schemas.microsoft.com/office/word" w:val="1"/>
   </w:compat>
   <w:rsids>
     <w:rsidRoot w:val="00CA687E"/>
-    <w:rsid w:val="005528F8"/>
     <w:rsid w:val="00CA687E"/>
-    <w:rsid w:val="00E47D26"/>
+    <w:rsid w:val="00FB6389"/>
   </w:rsids>
   <m:mathPr>
     <m:mathFont m:val="Cambria Math"/>
@@ -3218,16 +4532,16 @@
     <m:intLim m:val="subSup"/>
     <m:naryLim m:val="undOvr"/>
   </m:mathPr>
-  <w:themeFontLang w:val="pt-BR"/>
+  <w:themeFontLang w:val="pt-BR" w:eastAsia="ja-JP"/>
   <w:clrSchemeMapping w:bg1="light1" w:t1="dark1" w:bg2="light2" w:t2="dark2" w:accent1="accent1" w:accent2="accent2" w:accent3="accent3" w:accent4="accent4" w:accent5="accent5" w:accent6="accent6" w:hyperlink="hyperlink" w:followedHyperlink="followedHyperlink"/>
-  <w:decimalSymbol w:val=","/>
-  <w:listSeparator w:val=";"/>
-  <w15:chartTrackingRefBased/>
+  <w:doNotAutoCompressPictures/>
+  <w:decimalSymbol w:val="."/>
+  <w:listSeparator w:val=","/>
 </w:settings>
 </file>
 
 <file path=word/glossary/styles.xml><?xml version="1.0" encoding="utf-8"?>
-<w:styles xmlns:mc="http://schemas.openxmlformats.org/markup-compatibility/2006" xmlns:r="http://schemas.openxmlformats.org/officeDocument/2006/relationships" xmlns:w="http://schemas.openxmlformats.org/wordprocessingml/2006/main" xmlns:w14="http://schemas.microsoft.com/office/word/2010/wordml" xmlns:w15="http://schemas.microsoft.com/office/word/2012/wordml" mc:Ignorable="w14 w15">
+<w:styles xmlns:mc="http://schemas.openxmlformats.org/markup-compatibility/2006" xmlns:r="http://schemas.openxmlformats.org/officeDocument/2006/relationships" xmlns:w="http://schemas.openxmlformats.org/wordprocessingml/2006/main" xmlns:w14="http://schemas.microsoft.com/office/word/2010/wordml" mc:Ignorable="w14">
   <w:docDefaults>
     <w:rPrDefault>
       <w:rPr>
@@ -3245,378 +4559,153 @@
       </w:pPr>
     </w:pPrDefault>
   </w:docDefaults>
-  <w:latentStyles w:defLockedState="0" w:defUIPriority="99" w:defSemiHidden="0" w:defUnhideWhenUsed="0" w:defQFormat="0" w:count="371">
-    <w:lsdException w:name="Normal" w:uiPriority="0" w:qFormat="1"/>
-    <w:lsdException w:name="heading 1" w:uiPriority="9" w:qFormat="1"/>
-    <w:lsdException w:name="heading 2" w:semiHidden="1" w:uiPriority="9" w:unhideWhenUsed="1" w:qFormat="1"/>
-    <w:lsdException w:name="heading 3" w:semiHidden="1" w:uiPriority="9" w:unhideWhenUsed="1" w:qFormat="1"/>
-    <w:lsdException w:name="heading 4" w:semiHidden="1" w:uiPriority="9" w:unhideWhenUsed="1" w:qFormat="1"/>
-    <w:lsdException w:name="heading 5" w:semiHidden="1" w:uiPriority="9" w:unhideWhenUsed="1" w:qFormat="1"/>
-    <w:lsdException w:name="heading 6" w:semiHidden="1" w:uiPriority="9" w:unhideWhenUsed="1" w:qFormat="1"/>
-    <w:lsdException w:name="heading 7" w:semiHidden="1" w:uiPriority="9" w:unhideWhenUsed="1" w:qFormat="1"/>
-    <w:lsdException w:name="heading 8" w:semiHidden="1" w:uiPriority="9" w:unhideWhenUsed="1" w:qFormat="1"/>
-    <w:lsdException w:name="heading 9" w:semiHidden="1" w:uiPriority="9" w:unhideWhenUsed="1" w:qFormat="1"/>
-    <w:lsdException w:name="index 1" w:semiHidden="1" w:unhideWhenUsed="1"/>
-    <w:lsdException w:name="index 2" w:semiHidden="1" w:unhideWhenUsed="1"/>
-    <w:lsdException w:name="index 3" w:semiHidden="1" w:unhideWhenUsed="1"/>
-    <w:lsdException w:name="index 4" w:semiHidden="1" w:unhideWhenUsed="1"/>
-    <w:lsdException w:name="index 5" w:semiHidden="1" w:unhideWhenUsed="1"/>
-    <w:lsdException w:name="index 6" w:semiHidden="1" w:unhideWhenUsed="1"/>
-    <w:lsdException w:name="index 7" w:semiHidden="1" w:unhideWhenUsed="1"/>
-    <w:lsdException w:name="index 8" w:semiHidden="1" w:unhideWhenUsed="1"/>
-    <w:lsdException w:name="index 9" w:semiHidden="1" w:unhideWhenUsed="1"/>
-    <w:lsdException w:name="toc 1" w:semiHidden="1" w:uiPriority="39" w:unhideWhenUsed="1"/>
-    <w:lsdException w:name="toc 2" w:semiHidden="1" w:uiPriority="39" w:unhideWhenUsed="1"/>
-    <w:lsdException w:name="toc 3" w:semiHidden="1" w:uiPriority="39" w:unhideWhenUsed="1"/>
-    <w:lsdException w:name="toc 4" w:semiHidden="1" w:uiPriority="39" w:unhideWhenUsed="1"/>
-    <w:lsdException w:name="toc 5" w:semiHidden="1" w:uiPriority="39" w:unhideWhenUsed="1"/>
-    <w:lsdException w:name="toc 6" w:semiHidden="1" w:uiPriority="39" w:unhideWhenUsed="1"/>
-    <w:lsdException w:name="toc 7" w:semiHidden="1" w:uiPriority="39" w:unhideWhenUsed="1"/>
-    <w:lsdException w:name="toc 8" w:semiHidden="1" w:uiPriority="39" w:unhideWhenUsed="1"/>
-    <w:lsdException w:name="toc 9" w:semiHidden="1" w:uiPriority="39" w:unhideWhenUsed="1"/>
-    <w:lsdException w:name="Normal Indent" w:semiHidden="1" w:unhideWhenUsed="1"/>
-    <w:lsdException w:name="footnote text" w:semiHidden="1" w:unhideWhenUsed="1"/>
-    <w:lsdException w:name="annotation text" w:semiHidden="1" w:unhideWhenUsed="1"/>
-    <w:lsdException w:name="header" w:semiHidden="1" w:unhideWhenUsed="1"/>
-    <w:lsdException w:name="footer" w:semiHidden="1" w:unhideWhenUsed="1"/>
-    <w:lsdException w:name="index heading" w:semiHidden="1" w:unhideWhenUsed="1"/>
-    <w:lsdException w:name="caption" w:semiHidden="1" w:uiPriority="35" w:unhideWhenUsed="1" w:qFormat="1"/>
-    <w:lsdException w:name="table of figures" w:semiHidden="1" w:unhideWhenUsed="1"/>
-    <w:lsdException w:name="envelope address" w:semiHidden="1" w:unhideWhenUsed="1"/>
-    <w:lsdException w:name="envelope return" w:semiHidden="1" w:unhideWhenUsed="1"/>
-    <w:lsdException w:name="footnote reference" w:semiHidden="1" w:unhideWhenUsed="1"/>
-    <w:lsdException w:name="annotation reference" w:semiHidden="1" w:unhideWhenUsed="1"/>
-    <w:lsdException w:name="line number" w:semiHidden="1" w:unhideWhenUsed="1"/>
-    <w:lsdException w:name="page number" w:semiHidden="1" w:unhideWhenUsed="1"/>
-    <w:lsdException w:name="endnote reference" w:semiHidden="1" w:unhideWhenUsed="1"/>
-    <w:lsdException w:name="endnote text" w:semiHidden="1" w:unhideWhenUsed="1"/>
-    <w:lsdException w:name="table of authorities" w:semiHidden="1" w:unhideWhenUsed="1"/>
-    <w:lsdException w:name="macro" w:semiHidden="1" w:unhideWhenUsed="1"/>
-    <w:lsdException w:name="toa heading" w:semiHidden="1" w:unhideWhenUsed="1"/>
-    <w:lsdException w:name="List" w:semiHidden="1" w:unhideWhenUsed="1"/>
-    <w:lsdException w:name="List Bullet" w:semiHidden="1" w:unhideWhenUsed="1"/>
-    <w:lsdException w:name="List Number" w:semiHidden="1" w:unhideWhenUsed="1"/>
-    <w:lsdException w:name="List 2" w:semiHidden="1" w:unhideWhenUsed="1"/>
-    <w:lsdException w:name="List 3" w:semiHidden="1" w:unhideWhenUsed="1"/>
-    <w:lsdException w:name="List 4" w:semiHidden="1" w:unhideWhenUsed="1"/>
-    <w:lsdException w:name="List 5" w:semiHidden="1" w:unhideWhenUsed="1"/>
-    <w:lsdException w:name="List Bullet 2" w:semiHidden="1" w:unhideWhenUsed="1"/>
-    <w:lsdException w:name="List Bullet 3" w:semiHidden="1" w:unhideWhenUsed="1"/>
-    <w:lsdException w:name="List Bullet 4" w:semiHidden="1" w:unhideWhenUsed="1"/>
-    <w:lsdException w:name="List Bullet 5" w:semiHidden="1" w:unhideWhenUsed="1"/>
-    <w:lsdException w:name="List Number 2" w:semiHidden="1" w:unhideWhenUsed="1"/>
-    <w:lsdException w:name="List Number 3" w:semiHidden="1" w:unhideWhenUsed="1"/>
-    <w:lsdException w:name="List Number 4" w:semiHidden="1" w:unhideWhenUsed="1"/>
-    <w:lsdException w:name="List Number 5" w:semiHidden="1" w:unhideWhenUsed="1"/>
-    <w:lsdException w:name="Title" w:uiPriority="10" w:qFormat="1"/>
-    <w:lsdException w:name="Closing" w:semiHidden="1" w:unhideWhenUsed="1"/>
-    <w:lsdException w:name="Signature" w:semiHidden="1" w:unhideWhenUsed="1"/>
-    <w:lsdException w:name="Default Paragraph Font" w:semiHidden="1" w:uiPriority="1" w:unhideWhenUsed="1"/>
-    <w:lsdException w:name="Body Text" w:semiHidden="1" w:unhideWhenUsed="1"/>
-    <w:lsdException w:name="Body Text Indent" w:semiHidden="1" w:unhideWhenUsed="1"/>
-    <w:lsdException w:name="List Continue" w:semiHidden="1" w:unhideWhenUsed="1"/>
-    <w:lsdException w:name="List Continue 2" w:semiHidden="1" w:unhideWhenUsed="1"/>
-    <w:lsdException w:name="List Continue 3" w:semiHidden="1" w:unhideWhenUsed="1"/>
-    <w:lsdException w:name="List Continue 4" w:semiHidden="1" w:unhideWhenUsed="1"/>
-    <w:lsdException w:name="List Continue 5" w:semiHidden="1" w:unhideWhenUsed="1"/>
-    <w:lsdException w:name="Message Header" w:semiHidden="1" w:unhideWhenUsed="1"/>
-    <w:lsdException w:name="Subtitle" w:uiPriority="11" w:qFormat="1"/>
-    <w:lsdException w:name="Salutation" w:semiHidden="1" w:unhideWhenUsed="1"/>
-    <w:lsdException w:name="Date" w:semiHidden="1" w:unhideWhenUsed="1"/>
-    <w:lsdException w:name="Body Text First Indent" w:semiHidden="1" w:unhideWhenUsed="1"/>
-    <w:lsdException w:name="Body Text First Indent 2" w:semiHidden="1" w:unhideWhenUsed="1"/>
-    <w:lsdException w:name="Note Heading" w:semiHidden="1" w:unhideWhenUsed="1"/>
-    <w:lsdException w:name="Body Text 2" w:semiHidden="1" w:unhideWhenUsed="1"/>
-    <w:lsdException w:name="Body Text 3" w:semiHidden="1" w:unhideWhenUsed="1"/>
-    <w:lsdException w:name="Body Text Indent 2" w:semiHidden="1" w:unhideWhenUsed="1"/>
-    <w:lsdException w:name="Body Text Indent 3" w:semiHidden="1" w:unhideWhenUsed="1"/>
-    <w:lsdException w:name="Block Text" w:semiHidden="1" w:unhideWhenUsed="1"/>
-    <w:lsdException w:name="Hyperlink" w:semiHidden="1" w:unhideWhenUsed="1"/>
-    <w:lsdException w:name="FollowedHyperlink" w:semiHidden="1" w:unhideWhenUsed="1"/>
-    <w:lsdException w:name="Strong" w:uiPriority="22" w:qFormat="1"/>
-    <w:lsdException w:name="Emphasis" w:uiPriority="20" w:qFormat="1"/>
-    <w:lsdException w:name="Document Map" w:semiHidden="1" w:unhideWhenUsed="1"/>
-    <w:lsdException w:name="Plain Text" w:semiHidden="1" w:unhideWhenUsed="1"/>
-    <w:lsdException w:name="E-mail Signature" w:semiHidden="1" w:unhideWhenUsed="1"/>
-    <w:lsdException w:name="HTML Top of Form" w:semiHidden="1" w:unhideWhenUsed="1"/>
-    <w:lsdException w:name="HTML Bottom of Form" w:semiHidden="1" w:unhideWhenUsed="1"/>
-    <w:lsdException w:name="Normal (Web)" w:semiHidden="1" w:unhideWhenUsed="1"/>
-    <w:lsdException w:name="HTML Acronym" w:semiHidden="1" w:unhideWhenUsed="1"/>
-    <w:lsdException w:name="HTML Address" w:semiHidden="1" w:unhideWhenUsed="1"/>
-    <w:lsdException w:name="HTML Cite" w:semiHidden="1" w:unhideWhenUsed="1"/>
-    <w:lsdException w:name="HTML Code" w:semiHidden="1" w:unhideWhenUsed="1"/>
-    <w:lsdException w:name="HTML Definition" w:semiHidden="1" w:unhideWhenUsed="1"/>
-    <w:lsdException w:name="HTML Keyboard" w:semiHidden="1" w:unhideWhenUsed="1"/>
-    <w:lsdException w:name="HTML Preformatted" w:semiHidden="1" w:unhideWhenUsed="1"/>
-    <w:lsdException w:name="HTML Sample" w:semiHidden="1" w:unhideWhenUsed="1"/>
-    <w:lsdException w:name="HTML Typewriter" w:semiHidden="1" w:unhideWhenUsed="1"/>
-    <w:lsdException w:name="HTML Variable" w:semiHidden="1" w:unhideWhenUsed="1"/>
-    <w:lsdException w:name="Normal Table" w:semiHidden="1" w:unhideWhenUsed="1"/>
-    <w:lsdException w:name="annotation subject" w:semiHidden="1" w:unhideWhenUsed="1"/>
-    <w:lsdException w:name="No List" w:semiHidden="1" w:unhideWhenUsed="1"/>
-    <w:lsdException w:name="Outline List 1" w:semiHidden="1" w:unhideWhenUsed="1"/>
-    <w:lsdException w:name="Outline List 2" w:semiHidden="1" w:unhideWhenUsed="1"/>
-    <w:lsdException w:name="Outline List 3" w:semiHidden="1" w:unhideWhenUsed="1"/>
-    <w:lsdException w:name="Table Simple 1" w:semiHidden="1" w:unhideWhenUsed="1"/>
-    <w:lsdException w:name="Table Simple 2" w:semiHidden="1" w:unhideWhenUsed="1"/>
-    <w:lsdException w:name="Table Simple 3" w:semiHidden="1" w:unhideWhenUsed="1"/>
-    <w:lsdException w:name="Table Classic 1" w:semiHidden="1" w:unhideWhenUsed="1"/>
-    <w:lsdException w:name="Table Classic 2" w:semiHidden="1" w:unhideWhenUsed="1"/>
-    <w:lsdException w:name="Table Classic 3" w:semiHidden="1" w:unhideWhenUsed="1"/>
-    <w:lsdException w:name="Table Classic 4" w:semiHidden="1" w:unhideWhenUsed="1"/>
-    <w:lsdException w:name="Table Colorful 1" w:semiHidden="1" w:unhideWhenUsed="1"/>
-    <w:lsdException w:name="Table Colorful 2" w:semiHidden="1" w:unhideWhenUsed="1"/>
-    <w:lsdException w:name="Table Colorful 3" w:semiHidden="1" w:unhideWhenUsed="1"/>
-    <w:lsdException w:name="Table Columns 1" w:semiHidden="1" w:unhideWhenUsed="1"/>
-    <w:lsdException w:name="Table Columns 2" w:semiHidden="1" w:unhideWhenUsed="1"/>
-    <w:lsdException w:name="Table Columns 3" w:semiHidden="1" w:unhideWhenUsed="1"/>
-    <w:lsdException w:name="Table Columns 4" w:semiHidden="1" w:unhideWhenUsed="1"/>
-    <w:lsdException w:name="Table Columns 5" w:semiHidden="1" w:unhideWhenUsed="1"/>
-    <w:lsdException w:name="Table Grid 1" w:semiHidden="1" w:unhideWhenUsed="1"/>
-    <w:lsdException w:name="Table Grid 2" w:semiHidden="1" w:unhideWhenUsed="1"/>
-    <w:lsdException w:name="Table Grid 3" w:semiHidden="1" w:unhideWhenUsed="1"/>
-    <w:lsdException w:name="Table Grid 4" w:semiHidden="1" w:unhideWhenUsed="1"/>
-    <w:lsdException w:name="Table Grid 5" w:semiHidden="1" w:unhideWhenUsed="1"/>
-    <w:lsdException w:name="Table Grid 6" w:semiHidden="1" w:unhideWhenUsed="1"/>
-    <w:lsdException w:name="Table Grid 7" w:semiHidden="1" w:unhideWhenUsed="1"/>
-    <w:lsdException w:name="Table Grid 8" w:semiHidden="1" w:unhideWhenUsed="1"/>
-    <w:lsdException w:name="Table List 1" w:semiHidden="1" w:unhideWhenUsed="1"/>
-    <w:lsdException w:name="Table List 2" w:semiHidden="1" w:unhideWhenUsed="1"/>
-    <w:lsdException w:name="Table List 3" w:semiHidden="1" w:unhideWhenUsed="1"/>
-    <w:lsdException w:name="Table List 4" w:semiHidden="1" w:unhideWhenUsed="1"/>
-    <w:lsdException w:name="Table List 5" w:semiHidden="1" w:unhideWhenUsed="1"/>
-    <w:lsdException w:name="Table List 6" w:semiHidden="1" w:unhideWhenUsed="1"/>
-    <w:lsdException w:name="Table List 7" w:semiHidden="1" w:unhideWhenUsed="1"/>
-    <w:lsdException w:name="Table List 8" w:semiHidden="1" w:unhideWhenUsed="1"/>
-    <w:lsdException w:name="Table 3D effects 1" w:semiHidden="1" w:unhideWhenUsed="1"/>
-    <w:lsdException w:name="Table 3D effects 2" w:semiHidden="1" w:unhideWhenUsed="1"/>
-    <w:lsdException w:name="Table 3D effects 3" w:semiHidden="1" w:unhideWhenUsed="1"/>
-    <w:lsdException w:name="Table Contemporary" w:semiHidden="1" w:unhideWhenUsed="1"/>
-    <w:lsdException w:name="Table Elegant" w:semiHidden="1" w:unhideWhenUsed="1"/>
-    <w:lsdException w:name="Table Professional" w:semiHidden="1" w:unhideWhenUsed="1"/>
-    <w:lsdException w:name="Table Subtle 1" w:semiHidden="1" w:unhideWhenUsed="1"/>
-    <w:lsdException w:name="Table Subtle 2" w:semiHidden="1" w:unhideWhenUsed="1"/>
-    <w:lsdException w:name="Table Web 1" w:semiHidden="1" w:unhideWhenUsed="1"/>
-    <w:lsdException w:name="Table Web 2" w:semiHidden="1" w:unhideWhenUsed="1"/>
-    <w:lsdException w:name="Table Web 3" w:semiHidden="1" w:unhideWhenUsed="1"/>
-    <w:lsdException w:name="Balloon Text" w:semiHidden="1" w:unhideWhenUsed="1"/>
-    <w:lsdException w:name="Table Grid" w:uiPriority="39"/>
-    <w:lsdException w:name="Table Theme" w:semiHidden="1" w:unhideWhenUsed="1"/>
-    <w:lsdException w:name="Placeholder Text" w:semiHidden="1"/>
-    <w:lsdException w:name="No Spacing" w:uiPriority="1" w:qFormat="1"/>
-    <w:lsdException w:name="Light Shading" w:uiPriority="60"/>
-    <w:lsdException w:name="Light List" w:uiPriority="61"/>
-    <w:lsdException w:name="Light Grid" w:uiPriority="62"/>
-    <w:lsdException w:name="Medium Shading 1" w:uiPriority="63"/>
-    <w:lsdException w:name="Medium Shading 2" w:uiPriority="64"/>
-    <w:lsdException w:name="Medium List 1" w:uiPriority="65"/>
-    <w:lsdException w:name="Medium List 2" w:uiPriority="66"/>
-    <w:lsdException w:name="Medium Grid 1" w:uiPriority="67"/>
-    <w:lsdException w:name="Medium Grid 2" w:uiPriority="68"/>
-    <w:lsdException w:name="Medium Grid 3" w:uiPriority="69"/>
-    <w:lsdException w:name="Dark List" w:uiPriority="70"/>
-    <w:lsdException w:name="Colorful Shading" w:uiPriority="71"/>
-    <w:lsdException w:name="Colorful List" w:uiPriority="72"/>
-    <w:lsdException w:name="Colorful Grid" w:uiPriority="73"/>
-    <w:lsdException w:name="Light Shading Accent 1" w:uiPriority="60"/>
-    <w:lsdException w:name="Light List Accent 1" w:uiPriority="61"/>
-    <w:lsdException w:name="Light Grid Accent 1" w:uiPriority="62"/>
-    <w:lsdException w:name="Medium Shading 1 Accent 1" w:uiPriority="63"/>
-    <w:lsdException w:name="Medium Shading 2 Accent 1" w:uiPriority="64"/>
-    <w:lsdException w:name="Medium List 1 Accent 1" w:uiPriority="65"/>
-    <w:lsdException w:name="Revision" w:semiHidden="1"/>
-    <w:lsdException w:name="List Paragraph" w:uiPriority="34" w:qFormat="1"/>
-    <w:lsdException w:name="Quote" w:uiPriority="29" w:qFormat="1"/>
-    <w:lsdException w:name="Intense Quote" w:uiPriority="30" w:qFormat="1"/>
-    <w:lsdException w:name="Medium List 2 Accent 1" w:uiPriority="66"/>
-    <w:lsdException w:name="Medium Grid 1 Accent 1" w:uiPriority="67"/>
-    <w:lsdException w:name="Medium Grid 2 Accent 1" w:uiPriority="68"/>
-    <w:lsdException w:name="Medium Grid 3 Accent 1" w:uiPriority="69"/>
-    <w:lsdException w:name="Dark List Accent 1" w:uiPriority="70"/>
-    <w:lsdException w:name="Colorful Shading Accent 1" w:uiPriority="71"/>
-    <w:lsdException w:name="Colorful List Accent 1" w:uiPriority="72"/>
-    <w:lsdException w:name="Colorful Grid Accent 1" w:uiPriority="73"/>
-    <w:lsdException w:name="Light Shading Accent 2" w:uiPriority="60"/>
-    <w:lsdException w:name="Light List Accent 2" w:uiPriority="61"/>
-    <w:lsdException w:name="Light Grid Accent 2" w:uiPriority="62"/>
-    <w:lsdException w:name="Medium Shading 1 Accent 2" w:uiPriority="63"/>
-    <w:lsdException w:name="Medium Shading 2 Accent 2" w:uiPriority="64"/>
-    <w:lsdException w:name="Medium List 1 Accent 2" w:uiPriority="65"/>
-    <w:lsdException w:name="Medium List 2 Accent 2" w:uiPriority="66"/>
-    <w:lsdException w:name="Medium Grid 1 Accent 2" w:uiPriority="67"/>
-    <w:lsdException w:name="Medium Grid 2 Accent 2" w:uiPriority="68"/>
-    <w:lsdException w:name="Medium Grid 3 Accent 2" w:uiPriority="69"/>
-    <w:lsdException w:name="Dark List Accent 2" w:uiPriority="70"/>
-    <w:lsdException w:name="Colorful Shading Accent 2" w:uiPriority="71"/>
-    <w:lsdException w:name="Colorful List Accent 2" w:uiPriority="72"/>
-    <w:lsdException w:name="Colorful Grid Accent 2" w:uiPriority="73"/>
-    <w:lsdException w:name="Light Shading Accent 3" w:uiPriority="60"/>
-    <w:lsdException w:name="Light List Accent 3" w:uiPriority="61"/>
-    <w:lsdException w:name="Light Grid Accent 3" w:uiPriority="62"/>
-    <w:lsdException w:name="Medium Shading 1 Accent 3" w:uiPriority="63"/>
-    <w:lsdException w:name="Medium Shading 2 Accent 3" w:uiPriority="64"/>
-    <w:lsdException w:name="Medium List 1 Accent 3" w:uiPriority="65"/>
-    <w:lsdException w:name="Medium List 2 Accent 3" w:uiPriority="66"/>
-    <w:lsdException w:name="Medium Grid 1 Accent 3" w:uiPriority="67"/>
-    <w:lsdException w:name="Medium Grid 2 Accent 3" w:uiPriority="68"/>
-    <w:lsdException w:name="Medium Grid 3 Accent 3" w:uiPriority="69"/>
-    <w:lsdException w:name="Dark List Accent 3" w:uiPriority="70"/>
-    <w:lsdException w:name="Colorful Shading Accent 3" w:uiPriority="71"/>
-    <w:lsdException w:name="Colorful List Accent 3" w:uiPriority="72"/>
-    <w:lsdException w:name="Colorful Grid Accent 3" w:uiPriority="73"/>
-    <w:lsdException w:name="Light Shading Accent 4" w:uiPriority="60"/>
-    <w:lsdException w:name="Light List Accent 4" w:uiPriority="61"/>
-    <w:lsdException w:name="Light Grid Accent 4" w:uiPriority="62"/>
-    <w:lsdException w:name="Medium Shading 1 Accent 4" w:uiPriority="63"/>
-    <w:lsdException w:name="Medium Shading 2 Accent 4" w:uiPriority="64"/>
-    <w:lsdException w:name="Medium List 1 Accent 4" w:uiPriority="65"/>
-    <w:lsdException w:name="Medium List 2 Accent 4" w:uiPriority="66"/>
-    <w:lsdException w:name="Medium Grid 1 Accent 4" w:uiPriority="67"/>
-    <w:lsdException w:name="Medium Grid 2 Accent 4" w:uiPriority="68"/>
-    <w:lsdException w:name="Medium Grid 3 Accent 4" w:uiPriority="69"/>
-    <w:lsdException w:name="Dark List Accent 4" w:uiPriority="70"/>
-    <w:lsdException w:name="Colorful Shading Accent 4" w:uiPriority="71"/>
-    <w:lsdException w:name="Colorful List Accent 4" w:uiPriority="72"/>
-    <w:lsdException w:name="Colorful Grid Accent 4" w:uiPriority="73"/>
-    <w:lsdException w:name="Light Shading Accent 5" w:uiPriority="60"/>
-    <w:lsdException w:name="Light List Accent 5" w:uiPriority="61"/>
-    <w:lsdException w:name="Light Grid Accent 5" w:uiPriority="62"/>
-    <w:lsdException w:name="Medium Shading 1 Accent 5" w:uiPriority="63"/>
-    <w:lsdException w:name="Medium Shading 2 Accent 5" w:uiPriority="64"/>
-    <w:lsdException w:name="Medium List 1 Accent 5" w:uiPriority="65"/>
-    <w:lsdException w:name="Medium List 2 Accent 5" w:uiPriority="66"/>
-    <w:lsdException w:name="Medium Grid 1 Accent 5" w:uiPriority="67"/>
-    <w:lsdException w:name="Medium Grid 2 Accent 5" w:uiPriority="68"/>
-    <w:lsdException w:name="Medium Grid 3 Accent 5" w:uiPriority="69"/>
-    <w:lsdException w:name="Dark List Accent 5" w:uiPriority="70"/>
-    <w:lsdException w:name="Colorful Shading Accent 5" w:uiPriority="71"/>
-    <w:lsdException w:name="Colorful List Accent 5" w:uiPriority="72"/>
-    <w:lsdException w:name="Colorful Grid Accent 5" w:uiPriority="73"/>
-    <w:lsdException w:name="Light Shading Accent 6" w:uiPriority="60"/>
-    <w:lsdException w:name="Light List Accent 6" w:uiPriority="61"/>
-    <w:lsdException w:name="Light Grid Accent 6" w:uiPriority="62"/>
-    <w:lsdException w:name="Medium Shading 1 Accent 6" w:uiPriority="63"/>
-    <w:lsdException w:name="Medium Shading 2 Accent 6" w:uiPriority="64"/>
-    <w:lsdException w:name="Medium List 1 Accent 6" w:uiPriority="65"/>
-    <w:lsdException w:name="Medium List 2 Accent 6" w:uiPriority="66"/>
-    <w:lsdException w:name="Medium Grid 1 Accent 6" w:uiPriority="67"/>
-    <w:lsdException w:name="Medium Grid 2 Accent 6" w:uiPriority="68"/>
-    <w:lsdException w:name="Medium Grid 3 Accent 6" w:uiPriority="69"/>
-    <w:lsdException w:name="Dark List Accent 6" w:uiPriority="70"/>
-    <w:lsdException w:name="Colorful Shading Accent 6" w:uiPriority="71"/>
-    <w:lsdException w:name="Colorful List Accent 6" w:uiPriority="72"/>
-    <w:lsdException w:name="Colorful Grid Accent 6" w:uiPriority="73"/>
-    <w:lsdException w:name="Subtle Emphasis" w:uiPriority="19" w:qFormat="1"/>
-    <w:lsdException w:name="Intense Emphasis" w:uiPriority="21" w:qFormat="1"/>
-    <w:lsdException w:name="Subtle Reference" w:uiPriority="31" w:qFormat="1"/>
-    <w:lsdException w:name="Intense Reference" w:uiPriority="32" w:qFormat="1"/>
-    <w:lsdException w:name="Book Title" w:uiPriority="33" w:qFormat="1"/>
-    <w:lsdException w:name="Bibliography" w:semiHidden="1" w:uiPriority="37" w:unhideWhenUsed="1"/>
-    <w:lsdException w:name="TOC Heading" w:semiHidden="1" w:uiPriority="39" w:unhideWhenUsed="1" w:qFormat="1"/>
-    <w:lsdException w:name="Plain Table 1" w:uiPriority="41"/>
-    <w:lsdException w:name="Plain Table 2" w:uiPriority="42"/>
-    <w:lsdException w:name="Plain Table 3" w:uiPriority="43"/>
-    <w:lsdException w:name="Plain Table 4" w:uiPriority="44"/>
-    <w:lsdException w:name="Plain Table 5" w:uiPriority="45"/>
-    <w:lsdException w:name="Grid Table Light" w:uiPriority="40"/>
-    <w:lsdException w:name="Grid Table 1 Light" w:uiPriority="46"/>
-    <w:lsdException w:name="Grid Table 2" w:uiPriority="47"/>
-    <w:lsdException w:name="Grid Table 3" w:uiPriority="48"/>
-    <w:lsdException w:name="Grid Table 4" w:uiPriority="49"/>
-    <w:lsdException w:name="Grid Table 5 Dark" w:uiPriority="50"/>
-    <w:lsdException w:name="Grid Table 6 Colorful" w:uiPriority="51"/>
-    <w:lsdException w:name="Grid Table 7 Colorful" w:uiPriority="52"/>
-    <w:lsdException w:name="Grid Table 1 Light Accent 1" w:uiPriority="46"/>
-    <w:lsdException w:name="Grid Table 2 Accent 1" w:uiPriority="47"/>
-    <w:lsdException w:name="Grid Table 3 Accent 1" w:uiPriority="48"/>
-    <w:lsdException w:name="Grid Table 4 Accent 1" w:uiPriority="49"/>
-    <w:lsdException w:name="Grid Table 5 Dark Accent 1" w:uiPriority="50"/>
-    <w:lsdException w:name="Grid Table 6 Colorful Accent 1" w:uiPriority="51"/>
-    <w:lsdException w:name="Grid Table 7 Colorful Accent 1" w:uiPriority="52"/>
-    <w:lsdException w:name="Grid Table 1 Light Accent 2" w:uiPriority="46"/>
-    <w:lsdException w:name="Grid Table 2 Accent 2" w:uiPriority="47"/>
-    <w:lsdException w:name="Grid Table 3 Accent 2" w:uiPriority="48"/>
-    <w:lsdException w:name="Grid Table 4 Accent 2" w:uiPriority="49"/>
-    <w:lsdException w:name="Grid Table 5 Dark Accent 2" w:uiPriority="50"/>
-    <w:lsdException w:name="Grid Table 6 Colorful Accent 2" w:uiPriority="51"/>
-    <w:lsdException w:name="Grid Table 7 Colorful Accent 2" w:uiPriority="52"/>
-    <w:lsdException w:name="Grid Table 1 Light Accent 3" w:uiPriority="46"/>
-    <w:lsdException w:name="Grid Table 2 Accent 3" w:uiPriority="47"/>
-    <w:lsdException w:name="Grid Table 3 Accent 3" w:uiPriority="48"/>
-    <w:lsdException w:name="Grid Table 4 Accent 3" w:uiPriority="49"/>
-    <w:lsdException w:name="Grid Table 5 Dark Accent 3" w:uiPriority="50"/>
-    <w:lsdException w:name="Grid Table 6 Colorful Accent 3" w:uiPriority="51"/>
-    <w:lsdException w:name="Grid Table 7 Colorful Accent 3" w:uiPriority="52"/>
-    <w:lsdException w:name="Grid Table 1 Light Accent 4" w:uiPriority="46"/>
-    <w:lsdException w:name="Grid Table 2 Accent 4" w:uiPriority="47"/>
-    <w:lsdException w:name="Grid Table 3 Accent 4" w:uiPriority="48"/>
-    <w:lsdException w:name="Grid Table 4 Accent 4" w:uiPriority="49"/>
-    <w:lsdException w:name="Grid Table 5 Dark Accent 4" w:uiPriority="50"/>
-    <w:lsdException w:name="Grid Table 6 Colorful Accent 4" w:uiPriority="51"/>
-    <w:lsdException w:name="Grid Table 7 Colorful Accent 4" w:uiPriority="52"/>
-    <w:lsdException w:name="Grid Table 1 Light Accent 5" w:uiPriority="46"/>
-    <w:lsdException w:name="Grid Table 2 Accent 5" w:uiPriority="47"/>
-    <w:lsdException w:name="Grid Table 3 Accent 5" w:uiPriority="48"/>
-    <w:lsdException w:name="Grid Table 4 Accent 5" w:uiPriority="49"/>
-    <w:lsdException w:name="Grid Table 5 Dark Accent 5" w:uiPriority="50"/>
-    <w:lsdException w:name="Grid Table 6 Colorful Accent 5" w:uiPriority="51"/>
-    <w:lsdException w:name="Grid Table 7 Colorful Accent 5" w:uiPriority="52"/>
-    <w:lsdException w:name="Grid Table 1 Light Accent 6" w:uiPriority="46"/>
-    <w:lsdException w:name="Grid Table 2 Accent 6" w:uiPriority="47"/>
-    <w:lsdException w:name="Grid Table 3 Accent 6" w:uiPriority="48"/>
-    <w:lsdException w:name="Grid Table 4 Accent 6" w:uiPriority="49"/>
-    <w:lsdException w:name="Grid Table 5 Dark Accent 6" w:uiPriority="50"/>
-    <w:lsdException w:name="Grid Table 6 Colorful Accent 6" w:uiPriority="51"/>
-    <w:lsdException w:name="Grid Table 7 Colorful Accent 6" w:uiPriority="52"/>
-    <w:lsdException w:name="List Table 1 Light" w:uiPriority="46"/>
-    <w:lsdException w:name="List Table 2" w:uiPriority="47"/>
-    <w:lsdException w:name="List Table 3" w:uiPriority="48"/>
-    <w:lsdException w:name="List Table 4" w:uiPriority="49"/>
-    <w:lsdException w:name="List Table 5 Dark" w:uiPriority="50"/>
-    <w:lsdException w:name="List Table 6 Colorful" w:uiPriority="51"/>
-    <w:lsdException w:name="List Table 7 Colorful" w:uiPriority="52"/>
-    <w:lsdException w:name="List Table 1 Light Accent 1" w:uiPriority="46"/>
-    <w:lsdException w:name="List Table 2 Accent 1" w:uiPriority="47"/>
-    <w:lsdException w:name="List Table 3 Accent 1" w:uiPriority="48"/>
-    <w:lsdException w:name="List Table 4 Accent 1" w:uiPriority="49"/>
-    <w:lsdException w:name="List Table 5 Dark Accent 1" w:uiPriority="50"/>
-    <w:lsdException w:name="List Table 6 Colorful Accent 1" w:uiPriority="51"/>
-    <w:lsdException w:name="List Table 7 Colorful Accent 1" w:uiPriority="52"/>
-    <w:lsdException w:name="List Table 1 Light Accent 2" w:uiPriority="46"/>
-    <w:lsdException w:name="List Table 2 Accent 2" w:uiPriority="47"/>
-    <w:lsdException w:name="List Table 3 Accent 2" w:uiPriority="48"/>
-    <w:lsdException w:name="List Table 4 Accent 2" w:uiPriority="49"/>
-    <w:lsdException w:name="List Table 5 Dark Accent 2" w:uiPriority="50"/>
-    <w:lsdException w:name="List Table 6 Colorful Accent 2" w:uiPriority="51"/>
-    <w:lsdException w:name="List Table 7 Colorful Accent 2" w:uiPriority="52"/>
-    <w:lsdException w:name="List Table 1 Light Accent 3" w:uiPriority="46"/>
-    <w:lsdException w:name="List Table 2 Accent 3" w:uiPriority="47"/>
-    <w:lsdException w:name="List Table 3 Accent 3" w:uiPriority="48"/>
-    <w:lsdException w:name="List Table 4 Accent 3" w:uiPriority="49"/>
-    <w:lsdException w:name="List Table 5 Dark Accent 3" w:uiPriority="50"/>
-    <w:lsdException w:name="List Table 6 Colorful Accent 3" w:uiPriority="51"/>
-    <w:lsdException w:name="List Table 7 Colorful Accent 3" w:uiPriority="52"/>
-    <w:lsdException w:name="List Table 1 Light Accent 4" w:uiPriority="46"/>
-    <w:lsdException w:name="List Table 2 Accent 4" w:uiPriority="47"/>
-    <w:lsdException w:name="List Table 3 Accent 4" w:uiPriority="48"/>
-    <w:lsdException w:name="List Table 4 Accent 4" w:uiPriority="49"/>
-    <w:lsdException w:name="List Table 5 Dark Accent 4" w:uiPriority="50"/>
-    <w:lsdException w:name="List Table 6 Colorful Accent 4" w:uiPriority="51"/>
-    <w:lsdException w:name="List Table 7 Colorful Accent 4" w:uiPriority="52"/>
-    <w:lsdException w:name="List Table 1 Light Accent 5" w:uiPriority="46"/>
-    <w:lsdException w:name="List Table 2 Accent 5" w:uiPriority="47"/>
-    <w:lsdException w:name="List Table 3 Accent 5" w:uiPriority="48"/>
-    <w:lsdException w:name="List Table 4 Accent 5" w:uiPriority="49"/>
-    <w:lsdException w:name="List Table 5 Dark Accent 5" w:uiPriority="50"/>
-    <w:lsdException w:name="List Table 6 Colorful Accent 5" w:uiPriority="51"/>
-    <w:lsdException w:name="List Table 7 Colorful Accent 5" w:uiPriority="52"/>
-    <w:lsdException w:name="List Table 1 Light Accent 6" w:uiPriority="46"/>
-    <w:lsdException w:name="List Table 2 Accent 6" w:uiPriority="47"/>
-    <w:lsdException w:name="List Table 3 Accent 6" w:uiPriority="48"/>
-    <w:lsdException w:name="List Table 4 Accent 6" w:uiPriority="49"/>
-    <w:lsdException w:name="List Table 5 Dark Accent 6" w:uiPriority="50"/>
-    <w:lsdException w:name="List Table 6 Colorful Accent 6" w:uiPriority="51"/>
-    <w:lsdException w:name="List Table 7 Colorful Accent 6" w:uiPriority="52"/>
+  <w:latentStyles w:defLockedState="0" w:defUIPriority="99" w:defSemiHidden="1" w:defUnhideWhenUsed="1" w:defQFormat="0" w:count="276">
+    <w:lsdException w:name="Normal" w:semiHidden="0" w:uiPriority="0" w:unhideWhenUsed="0" w:qFormat="1"/>
+    <w:lsdException w:name="heading 1" w:semiHidden="0" w:uiPriority="9" w:unhideWhenUsed="0" w:qFormat="1"/>
+    <w:lsdException w:name="heading 2" w:uiPriority="9" w:qFormat="1"/>
+    <w:lsdException w:name="heading 3" w:uiPriority="9" w:qFormat="1"/>
+    <w:lsdException w:name="heading 4" w:uiPriority="9" w:qFormat="1"/>
+    <w:lsdException w:name="heading 5" w:uiPriority="9" w:qFormat="1"/>
+    <w:lsdException w:name="heading 6" w:uiPriority="9" w:qFormat="1"/>
+    <w:lsdException w:name="heading 7" w:uiPriority="9" w:qFormat="1"/>
+    <w:lsdException w:name="heading 8" w:uiPriority="9" w:qFormat="1"/>
+    <w:lsdException w:name="heading 9" w:uiPriority="9" w:qFormat="1"/>
+    <w:lsdException w:name="toc 1" w:uiPriority="39"/>
+    <w:lsdException w:name="toc 2" w:uiPriority="39"/>
+    <w:lsdException w:name="toc 3" w:uiPriority="39"/>
+    <w:lsdException w:name="toc 4" w:uiPriority="39"/>
+    <w:lsdException w:name="toc 5" w:uiPriority="39"/>
+    <w:lsdException w:name="toc 6" w:uiPriority="39"/>
+    <w:lsdException w:name="toc 7" w:uiPriority="39"/>
+    <w:lsdException w:name="toc 8" w:uiPriority="39"/>
+    <w:lsdException w:name="toc 9" w:uiPriority="39"/>
+    <w:lsdException w:name="caption" w:uiPriority="35" w:qFormat="1"/>
+    <w:lsdException w:name="Title" w:semiHidden="0" w:uiPriority="10" w:unhideWhenUsed="0" w:qFormat="1"/>
+    <w:lsdException w:name="Default Paragraph Font" w:uiPriority="1"/>
+    <w:lsdException w:name="Subtitle" w:semiHidden="0" w:uiPriority="11" w:unhideWhenUsed="0" w:qFormat="1"/>
+    <w:lsdException w:name="Strong" w:semiHidden="0" w:uiPriority="22" w:unhideWhenUsed="0" w:qFormat="1"/>
+    <w:lsdException w:name="Emphasis" w:semiHidden="0" w:uiPriority="20" w:unhideWhenUsed="0" w:qFormat="1"/>
+    <w:lsdException w:name="Table Grid" w:semiHidden="0" w:uiPriority="39" w:unhideWhenUsed="0"/>
+    <w:lsdException w:name="Note Level 1" w:semiHidden="0" w:unhideWhenUsed="0"/>
+    <w:lsdException w:name="Note Level 2" w:semiHidden="0" w:unhideWhenUsed="0"/>
+    <w:lsdException w:name="Note Level 3" w:semiHidden="0" w:unhideWhenUsed="0"/>
+    <w:lsdException w:name="Note Level 4" w:semiHidden="0" w:unhideWhenUsed="0"/>
+    <w:lsdException w:name="Note Level 5" w:semiHidden="0" w:unhideWhenUsed="0"/>
+    <w:lsdException w:name="Note Level 6" w:semiHidden="0" w:unhideWhenUsed="0"/>
+    <w:lsdException w:name="Note Level 7" w:semiHidden="0" w:unhideWhenUsed="0"/>
+    <w:lsdException w:name="Note Level 8" w:semiHidden="0" w:unhideWhenUsed="0"/>
+    <w:lsdException w:name="Note Level 9" w:semiHidden="0" w:unhideWhenUsed="0"/>
+    <w:lsdException w:name="Placeholder Text" w:unhideWhenUsed="0"/>
+    <w:lsdException w:name="No Spacing" w:semiHidden="0" w:uiPriority="1" w:unhideWhenUsed="0" w:qFormat="1"/>
+    <w:lsdException w:name="Light Shading" w:semiHidden="0" w:uiPriority="60" w:unhideWhenUsed="0"/>
+    <w:lsdException w:name="Light List" w:semiHidden="0" w:uiPriority="61" w:unhideWhenUsed="0"/>
+    <w:lsdException w:name="Light Grid" w:semiHidden="0" w:uiPriority="62" w:unhideWhenUsed="0"/>
+    <w:lsdException w:name="Medium Shading 1" w:semiHidden="0" w:uiPriority="63" w:unhideWhenUsed="0"/>
+    <w:lsdException w:name="Medium Shading 2" w:semiHidden="0" w:uiPriority="64" w:unhideWhenUsed="0"/>
+    <w:lsdException w:name="Medium List 1" w:semiHidden="0" w:uiPriority="65" w:unhideWhenUsed="0"/>
+    <w:lsdException w:name="Medium List 2" w:semiHidden="0" w:uiPriority="66" w:unhideWhenUsed="0"/>
+    <w:lsdException w:name="Medium Grid 1" w:semiHidden="0" w:uiPriority="67" w:unhideWhenUsed="0"/>
+    <w:lsdException w:name="Medium Grid 2" w:semiHidden="0" w:uiPriority="68" w:unhideWhenUsed="0"/>
+    <w:lsdException w:name="Medium Grid 3" w:semiHidden="0" w:uiPriority="69" w:unhideWhenUsed="0"/>
+    <w:lsdException w:name="Dark List" w:semiHidden="0" w:uiPriority="70" w:unhideWhenUsed="0"/>
+    <w:lsdException w:name="Colorful Shading" w:semiHidden="0" w:uiPriority="71" w:unhideWhenUsed="0"/>
+    <w:lsdException w:name="Colorful List" w:semiHidden="0" w:uiPriority="72" w:unhideWhenUsed="0"/>
+    <w:lsdException w:name="Colorful Grid" w:semiHidden="0" w:uiPriority="73" w:unhideWhenUsed="0"/>
+    <w:lsdException w:name="Light Shading Accent 1" w:semiHidden="0" w:uiPriority="60" w:unhideWhenUsed="0"/>
+    <w:lsdException w:name="Light List Accent 1" w:semiHidden="0" w:uiPriority="61" w:unhideWhenUsed="0"/>
+    <w:lsdException w:name="Light Grid Accent 1" w:semiHidden="0" w:uiPriority="62" w:unhideWhenUsed="0"/>
+    <w:lsdException w:name="Medium Shading 1 Accent 1" w:semiHidden="0" w:uiPriority="63" w:unhideWhenUsed="0"/>
+    <w:lsdException w:name="Medium Shading 2 Accent 1" w:semiHidden="0" w:uiPriority="64" w:unhideWhenUsed="0"/>
+    <w:lsdException w:name="Medium List 1 Accent 1" w:semiHidden="0" w:uiPriority="65" w:unhideWhenUsed="0"/>
+    <w:lsdException w:name="Revision" w:unhideWhenUsed="0"/>
+    <w:lsdException w:name="List Paragraph" w:semiHidden="0" w:uiPriority="34" w:unhideWhenUsed="0" w:qFormat="1"/>
+    <w:lsdException w:name="Quote" w:semiHidden="0" w:uiPriority="29" w:unhideWhenUsed="0" w:qFormat="1"/>
+    <w:lsdException w:name="Intense Quote" w:semiHidden="0" w:uiPriority="30" w:unhideWhenUsed="0" w:qFormat="1"/>
+    <w:lsdException w:name="Medium List 2 Accent 1" w:semiHidden="0" w:uiPriority="66" w:unhideWhenUsed="0"/>
+    <w:lsdException w:name="Medium Grid 1 Accent 1" w:semiHidden="0" w:uiPriority="67" w:unhideWhenUsed="0"/>
+    <w:lsdException w:name="Medium Grid 2 Accent 1" w:semiHidden="0" w:uiPriority="68" w:unhideWhenUsed="0"/>
+    <w:lsdException w:name="Medium Grid 3 Accent 1" w:semiHidden="0" w:uiPriority="69" w:unhideWhenUsed="0"/>
+    <w:lsdException w:name="Dark List Accent 1" w:semiHidden="0" w:uiPriority="70" w:unhideWhenUsed="0"/>
+    <w:lsdException w:name="Colorful Shading Accent 1" w:semiHidden="0" w:uiPriority="71" w:unhideWhenUsed="0"/>
+    <w:lsdException w:name="Colorful List Accent 1" w:semiHidden="0" w:uiPriority="72" w:unhideWhenUsed="0"/>
+    <w:lsdException w:name="Colorful Grid Accent 1" w:semiHidden="0" w:uiPriority="73" w:unhideWhenUsed="0"/>
+    <w:lsdException w:name="Light Shading Accent 2" w:semiHidden="0" w:uiPriority="60" w:unhideWhenUsed="0"/>
+    <w:lsdException w:name="Light List Accent 2" w:semiHidden="0" w:uiPriority="61" w:unhideWhenUsed="0"/>
+    <w:lsdException w:name="Light Grid Accent 2" w:semiHidden="0" w:uiPriority="62" w:unhideWhenUsed="0"/>
+    <w:lsdException w:name="Medium Shading 1 Accent 2" w:semiHidden="0" w:uiPriority="63" w:unhideWhenUsed="0"/>
+    <w:lsdException w:name="Medium Shading 2 Accent 2" w:semiHidden="0" w:uiPriority="64" w:unhideWhenUsed="0"/>
+    <w:lsdException w:name="Medium List 1 Accent 2" w:semiHidden="0" w:uiPriority="65" w:unhideWhenUsed="0"/>
+    <w:lsdException w:name="Medium List 2 Accent 2" w:semiHidden="0" w:uiPriority="66" w:unhideWhenUsed="0"/>
+    <w:lsdException w:name="Medium Grid 1 Accent 2" w:semiHidden="0" w:uiPriority="67" w:unhideWhenUsed="0"/>
+    <w:lsdException w:name="Medium Grid 2 Accent 2" w:semiHidden="0" w:uiPriority="68" w:unhideWhenUsed="0"/>
+    <w:lsdException w:name="Medium Grid 3 Accent 2" w:semiHidden="0" w:uiPriority="69" w:unhideWhenUsed="0"/>
+    <w:lsdException w:name="Dark List Accent 2" w:semiHidden="0" w:uiPriority="70" w:unhideWhenUsed="0"/>
+    <w:lsdException w:name="Colorful Shading Accent 2" w:semiHidden="0" w:uiPriority="71" w:unhideWhenUsed="0"/>
+    <w:lsdException w:name="Colorful List Accent 2" w:semiHidden="0" w:uiPriority="72" w:unhideWhenUsed="0"/>
+    <w:lsdException w:name="Colorful Grid Accent 2" w:semiHidden="0" w:uiPriority="73" w:unhideWhenUsed="0"/>
+    <w:lsdException w:name="Light Shading Accent 3" w:semiHidden="0" w:uiPriority="60" w:unhideWhenUsed="0"/>
+    <w:lsdException w:name="Light List Accent 3" w:semiHidden="0" w:uiPriority="61" w:unhideWhenUsed="0"/>
+    <w:lsdException w:name="Light Grid Accent 3" w:semiHidden="0" w:uiPriority="62" w:unhideWhenUsed="0"/>
+    <w:lsdException w:name="Medium Shading 1 Accent 3" w:semiHidden="0" w:uiPriority="63" w:unhideWhenUsed="0"/>
+    <w:lsdException w:name="Medium Shading 2 Accent 3" w:semiHidden="0" w:uiPriority="64" w:unhideWhenUsed="0"/>
+    <w:lsdException w:name="Medium List 1 Accent 3" w:semiHidden="0" w:uiPriority="65" w:unhideWhenUsed="0"/>
+    <w:lsdException w:name="Medium List 2 Accent 3" w:semiHidden="0" w:uiPriority="66" w:unhideWhenUsed="0"/>
+    <w:lsdException w:name="Medium Grid 1 Accent 3" w:semiHidden="0" w:uiPriority="67" w:unhideWhenUsed="0"/>
+    <w:lsdException w:name="Medium Grid 2 Accent 3" w:semiHidden="0" w:uiPriority="68" w:unhideWhenUsed="0"/>
+    <w:lsdException w:name="Medium Grid 3 Accent 3" w:semiHidden="0" w:uiPriority="69" w:unhideWhenUsed="0"/>
+    <w:lsdException w:name="Dark List Accent 3" w:semiHidden="0" w:uiPriority="70" w:unhideWhenUsed="0"/>
+    <w:lsdException w:name="Colorful Shading Accent 3" w:semiHidden="0" w:uiPriority="71" w:unhideWhenUsed="0"/>
+    <w:lsdException w:name="Colorful List Accent 3" w:semiHidden="0" w:uiPriority="72" w:unhideWhenUsed="0"/>
+    <w:lsdException w:name="Colorful Grid Accent 3" w:semiHidden="0" w:uiPriority="73" w:unhideWhenUsed="0"/>
+    <w:lsdException w:name="Light Shading Accent 4" w:semiHidden="0" w:uiPriority="60" w:unhideWhenUsed="0"/>
+    <w:lsdException w:name="Light List Accent 4" w:semiHidden="0" w:uiPriority="61" w:unhideWhenUsed="0"/>
+    <w:lsdException w:name="Light Grid Accent 4" w:semiHidden="0" w:uiPriority="62" w:unhideWhenUsed="0"/>
+    <w:lsdException w:name="Medium Shading 1 Accent 4" w:semiHidden="0" w:uiPriority="63" w:unhideWhenUsed="0"/>
+    <w:lsdException w:name="Medium Shading 2 Accent 4" w:semiHidden="0" w:uiPriority="64" w:unhideWhenUsed="0"/>
+    <w:lsdException w:name="Medium List 1 Accent 4" w:semiHidden="0" w:uiPriority="65" w:unhideWhenUsed="0"/>
+    <w:lsdException w:name="Medium List 2 Accent 4" w:semiHidden="0" w:uiPriority="66" w:unhideWhenUsed="0"/>
+    <w:lsdException w:name="Medium Grid 1 Accent 4" w:semiHidden="0" w:uiPriority="67" w:unhideWhenUsed="0"/>
+    <w:lsdException w:name="Medium Grid 2 Accent 4" w:semiHidden="0" w:uiPriority="68" w:unhideWhenUsed="0"/>
+    <w:lsdException w:name="Medium Grid 3 Accent 4" w:semiHidden="0" w:uiPriority="69" w:unhideWhenUsed="0"/>
+    <w:lsdException w:name="Dark List Accent 4" w:semiHidden="0" w:uiPriority="70" w:unhideWhenUsed="0"/>
+    <w:lsdException w:name="Colorful Shading Accent 4" w:semiHidden="0" w:uiPriority="71" w:unhideWhenUsed="0"/>
+    <w:lsdException w:name="Colorful List Accent 4" w:semiHidden="0" w:uiPriority="72" w:unhideWhenUsed="0"/>
+    <w:lsdException w:name="Colorful Grid Accent 4" w:semiHidden="0" w:uiPriority="73" w:unhideWhenUsed="0"/>
+    <w:lsdException w:name="Light Shading Accent 5" w:semiHidden="0" w:uiPriority="60" w:unhideWhenUsed="0"/>
+    <w:lsdException w:name="Light List Accent 5" w:semiHidden="0" w:uiPriority="61" w:unhideWhenUsed="0"/>
+    <w:lsdException w:name="Light Grid Accent 5" w:semiHidden="0" w:uiPriority="62" w:unhideWhenUsed="0"/>
+    <w:lsdException w:name="Medium Shading 1 Accent 5" w:semiHidden="0" w:uiPriority="63" w:unhideWhenUsed="0"/>
+    <w:lsdException w:name="Medium Shading 2 Accent 5" w:semiHidden="0" w:uiPriority="64" w:unhideWhenUsed="0"/>
+    <w:lsdException w:name="Medium List 1 Accent 5" w:semiHidden="0" w:uiPriority="65" w:unhideWhenUsed="0"/>
+    <w:lsdException w:name="Medium List 2 Accent 5" w:semiHidden="0" w:uiPriority="66" w:unhideWhenUsed="0"/>
+    <w:lsdException w:name="Medium Grid 1 Accent 5" w:semiHidden="0" w:uiPriority="67" w:unhideWhenUsed="0"/>
+    <w:lsdException w:name="Medium Grid 2 Accent 5" w:semiHidden="0" w:uiPriority="68" w:unhideWhenUsed="0"/>
+    <w:lsdException w:name="Medium Grid 3 Accent 5" w:semiHidden="0" w:uiPriority="69" w:unhideWhenUsed="0"/>
+    <w:lsdException w:name="Dark List Accent 5" w:semiHidden="0" w:uiPriority="70" w:unhideWhenUsed="0"/>
+    <w:lsdException w:name="Colorful Shading Accent 5" w:semiHidden="0" w:uiPriority="71" w:unhideWhenUsed="0"/>
+    <w:lsdException w:name="Colorful List Accent 5" w:semiHidden="0" w:uiPriority="72" w:unhideWhenUsed="0"/>
+    <w:lsdException w:name="Colorful Grid Accent 5" w:semiHidden="0" w:uiPriority="73" w:unhideWhenUsed="0"/>
+    <w:lsdException w:name="Light Shading Accent 6" w:semiHidden="0" w:uiPriority="60" w:unhideWhenUsed="0"/>
+    <w:lsdException w:name="Light List Accent 6" w:semiHidden="0" w:uiPriority="61" w:unhideWhenUsed="0"/>
+    <w:lsdException w:name="Light Grid Accent 6" w:semiHidden="0" w:uiPriority="62" w:unhideWhenUsed="0"/>
+    <w:lsdException w:name="Medium Shading 1 Accent 6" w:semiHidden="0" w:uiPriority="63" w:unhideWhenUsed="0"/>
+    <w:lsdException w:name="Medium Shading 2 Accent 6" w:semiHidden="0" w:uiPriority="64" w:unhideWhenUsed="0"/>
+    <w:lsdException w:name="Medium List 1 Accent 6" w:semiHidden="0" w:uiPriority="65" w:unhideWhenUsed="0"/>
+    <w:lsdException w:name="Medium List 2 Accent 6" w:semiHidden="0" w:uiPriority="66" w:unhideWhenUsed="0"/>
+    <w:lsdException w:name="Medium Grid 1 Accent 6" w:semiHidden="0" w:uiPriority="67" w:unhideWhenUsed="0"/>
+    <w:lsdException w:name="Medium Grid 2 Accent 6" w:semiHidden="0" w:uiPriority="68" w:unhideWhenUsed="0"/>
+    <w:lsdException w:name="Medium Grid 3 Accent 6" w:semiHidden="0" w:uiPriority="69" w:unhideWhenUsed="0"/>
+    <w:lsdException w:name="Dark List Accent 6" w:semiHidden="0" w:uiPriority="70" w:unhideWhenUsed="0"/>
+    <w:lsdException w:name="Colorful Shading Accent 6" w:semiHidden="0" w:uiPriority="71" w:unhideWhenUsed="0"/>
+    <w:lsdException w:name="Colorful List Accent 6" w:semiHidden="0" w:uiPriority="72" w:unhideWhenUsed="0"/>
+    <w:lsdException w:name="Colorful Grid Accent 6" w:semiHidden="0" w:uiPriority="73" w:unhideWhenUsed="0"/>
+    <w:lsdException w:name="Subtle Emphasis" w:semiHidden="0" w:uiPriority="19" w:unhideWhenUsed="0" w:qFormat="1"/>
+    <w:lsdException w:name="Intense Emphasis" w:semiHidden="0" w:uiPriority="21" w:unhideWhenUsed="0" w:qFormat="1"/>
+    <w:lsdException w:name="Subtle Reference" w:semiHidden="0" w:uiPriority="31" w:unhideWhenUsed="0" w:qFormat="1"/>
+    <w:lsdException w:name="Intense Reference" w:semiHidden="0" w:uiPriority="32" w:unhideWhenUsed="0" w:qFormat="1"/>
+    <w:lsdException w:name="Book Title" w:semiHidden="0" w:uiPriority="33" w:unhideWhenUsed="0" w:qFormat="1"/>
+    <w:lsdException w:name="Bibliography" w:uiPriority="37"/>
+    <w:lsdException w:name="TOC Heading" w:uiPriority="39" w:qFormat="1"/>
   </w:latentStyles>
   <w:style w:type="paragraph" w:default="1" w:styleId="Normal">
     <w:name w:val="Normal"/>
@@ -3694,7 +4783,7 @@
     </w:pPr>
     <w:rPr>
       <w:rFonts w:asciiTheme="majorHAnsi" w:eastAsiaTheme="minorHAnsi" w:hAnsiTheme="majorHAnsi" w:cs="Times New Roman"/>
-      <w:color w:val="5B9BD5" w:themeColor="accent1"/>
+      <w:color w:val="4F81BD" w:themeColor="accent1"/>
       <w:kern w:val="0"/>
       <w:sz w:val="18"/>
       <w:szCs w:val="20"/>
@@ -3709,7 +4798,7 @@
     <w:uiPriority w:val="4"/>
     <w:rPr>
       <w:rFonts w:asciiTheme="majorHAnsi" w:eastAsiaTheme="minorHAnsi" w:hAnsiTheme="majorHAnsi" w:cs="Times New Roman"/>
-      <w:color w:val="5B9BD5" w:themeColor="accent1"/>
+      <w:color w:val="4F81BD" w:themeColor="accent1"/>
       <w:kern w:val="0"/>
       <w:sz w:val="18"/>
       <w:szCs w:val="20"/>
@@ -3747,10 +4836,307 @@
 </w:styles>
 </file>
 
+<file path=word/glossary/stylesWithEffects.xml><?xml version="1.0" encoding="utf-8"?>
+<w:styles xmlns:wpc="http://schemas.microsoft.com/office/word/2010/wordprocessingCanvas" xmlns:mo="http://schemas.microsoft.com/office/mac/office/2008/main" xmlns:mc="http://schemas.openxmlformats.org/markup-compatibility/2006" xmlns:mv="urn:schemas-microsoft-com:mac:vml" xmlns:o="urn:schemas-microsoft-com:office:office" xmlns:r="http://schemas.openxmlformats.org/officeDocument/2006/relationships" xmlns:m="http://schemas.openxmlformats.org/officeDocument/2006/math" xmlns:v="urn:schemas-microsoft-com:vml" xmlns:wp14="http://schemas.microsoft.com/office/word/2010/wordprocessingDrawing" xmlns:wp="http://schemas.openxmlformats.org/drawingml/2006/wordprocessingDrawing" xmlns:w10="urn:schemas-microsoft-com:office:word" xmlns:w="http://schemas.openxmlformats.org/wordprocessingml/2006/main" xmlns:w14="http://schemas.microsoft.com/office/word/2010/wordml" xmlns:wpg="http://schemas.microsoft.com/office/word/2010/wordprocessingGroup" xmlns:wpi="http://schemas.microsoft.com/office/word/2010/wordprocessingInk" xmlns:wne="http://schemas.microsoft.com/office/word/2006/wordml" xmlns:wps="http://schemas.microsoft.com/office/word/2010/wordprocessingShape" mc:Ignorable="w14 wp14">
+  <w:docDefaults>
+    <w:rPrDefault>
+      <w:rPr>
+        <w:rFonts w:asciiTheme="minorHAnsi" w:eastAsiaTheme="minorEastAsia" w:hAnsiTheme="minorHAnsi" w:cstheme="minorBidi"/>
+        <w:kern w:val="2"/>
+        <w:sz w:val="22"/>
+        <w:szCs w:val="22"/>
+        <w:lang w:val="pt-BR" w:eastAsia="pt-BR" w:bidi="ar-SA"/>
+        <w14:ligatures w14:val="standard"/>
+      </w:rPr>
+    </w:rPrDefault>
+    <w:pPrDefault>
+      <w:pPr>
+        <w:spacing w:after="160" w:line="259" w:lineRule="auto"/>
+      </w:pPr>
+    </w:pPrDefault>
+  </w:docDefaults>
+  <w:latentStyles w:defLockedState="0" w:defUIPriority="99" w:defSemiHidden="1" w:defUnhideWhenUsed="1" w:defQFormat="0" w:count="276">
+    <w:lsdException w:name="Normal" w:semiHidden="0" w:uiPriority="0" w:unhideWhenUsed="0" w:qFormat="1"/>
+    <w:lsdException w:name="heading 1" w:semiHidden="0" w:uiPriority="9" w:unhideWhenUsed="0" w:qFormat="1"/>
+    <w:lsdException w:name="heading 2" w:uiPriority="9" w:qFormat="1"/>
+    <w:lsdException w:name="heading 3" w:uiPriority="9" w:qFormat="1"/>
+    <w:lsdException w:name="heading 4" w:uiPriority="9" w:qFormat="1"/>
+    <w:lsdException w:name="heading 5" w:uiPriority="9" w:qFormat="1"/>
+    <w:lsdException w:name="heading 6" w:uiPriority="9" w:qFormat="1"/>
+    <w:lsdException w:name="heading 7" w:uiPriority="9" w:qFormat="1"/>
+    <w:lsdException w:name="heading 8" w:uiPriority="9" w:qFormat="1"/>
+    <w:lsdException w:name="heading 9" w:uiPriority="9" w:qFormat="1"/>
+    <w:lsdException w:name="toc 1" w:uiPriority="39"/>
+    <w:lsdException w:name="toc 2" w:uiPriority="39"/>
+    <w:lsdException w:name="toc 3" w:uiPriority="39"/>
+    <w:lsdException w:name="toc 4" w:uiPriority="39"/>
+    <w:lsdException w:name="toc 5" w:uiPriority="39"/>
+    <w:lsdException w:name="toc 6" w:uiPriority="39"/>
+    <w:lsdException w:name="toc 7" w:uiPriority="39"/>
+    <w:lsdException w:name="toc 8" w:uiPriority="39"/>
+    <w:lsdException w:name="toc 9" w:uiPriority="39"/>
+    <w:lsdException w:name="caption" w:uiPriority="35" w:qFormat="1"/>
+    <w:lsdException w:name="Title" w:semiHidden="0" w:uiPriority="10" w:unhideWhenUsed="0" w:qFormat="1"/>
+    <w:lsdException w:name="Default Paragraph Font" w:uiPriority="1"/>
+    <w:lsdException w:name="Subtitle" w:semiHidden="0" w:uiPriority="11" w:unhideWhenUsed="0" w:qFormat="1"/>
+    <w:lsdException w:name="Strong" w:semiHidden="0" w:uiPriority="22" w:unhideWhenUsed="0" w:qFormat="1"/>
+    <w:lsdException w:name="Emphasis" w:semiHidden="0" w:uiPriority="20" w:unhideWhenUsed="0" w:qFormat="1"/>
+    <w:lsdException w:name="Table Grid" w:semiHidden="0" w:uiPriority="39" w:unhideWhenUsed="0"/>
+    <w:lsdException w:name="Note Level 1" w:semiHidden="0" w:unhideWhenUsed="0"/>
+    <w:lsdException w:name="Note Level 2" w:semiHidden="0" w:unhideWhenUsed="0"/>
+    <w:lsdException w:name="Note Level 3" w:semiHidden="0" w:unhideWhenUsed="0"/>
+    <w:lsdException w:name="Note Level 4" w:semiHidden="0" w:unhideWhenUsed="0"/>
+    <w:lsdException w:name="Note Level 5" w:semiHidden="0" w:unhideWhenUsed="0"/>
+    <w:lsdException w:name="Note Level 6" w:semiHidden="0" w:unhideWhenUsed="0"/>
+    <w:lsdException w:name="Note Level 7" w:semiHidden="0" w:unhideWhenUsed="0"/>
+    <w:lsdException w:name="Note Level 8" w:semiHidden="0" w:unhideWhenUsed="0"/>
+    <w:lsdException w:name="Note Level 9" w:semiHidden="0" w:unhideWhenUsed="0"/>
+    <w:lsdException w:name="Placeholder Text" w:unhideWhenUsed="0"/>
+    <w:lsdException w:name="No Spacing" w:semiHidden="0" w:uiPriority="1" w:unhideWhenUsed="0" w:qFormat="1"/>
+    <w:lsdException w:name="Light Shading" w:semiHidden="0" w:uiPriority="60" w:unhideWhenUsed="0"/>
+    <w:lsdException w:name="Light List" w:semiHidden="0" w:uiPriority="61" w:unhideWhenUsed="0"/>
+    <w:lsdException w:name="Light Grid" w:semiHidden="0" w:uiPriority="62" w:unhideWhenUsed="0"/>
+    <w:lsdException w:name="Medium Shading 1" w:semiHidden="0" w:uiPriority="63" w:unhideWhenUsed="0"/>
+    <w:lsdException w:name="Medium Shading 2" w:semiHidden="0" w:uiPriority="64" w:unhideWhenUsed="0"/>
+    <w:lsdException w:name="Medium List 1" w:semiHidden="0" w:uiPriority="65" w:unhideWhenUsed="0"/>
+    <w:lsdException w:name="Medium List 2" w:semiHidden="0" w:uiPriority="66" w:unhideWhenUsed="0"/>
+    <w:lsdException w:name="Medium Grid 1" w:semiHidden="0" w:uiPriority="67" w:unhideWhenUsed="0"/>
+    <w:lsdException w:name="Medium Grid 2" w:semiHidden="0" w:uiPriority="68" w:unhideWhenUsed="0"/>
+    <w:lsdException w:name="Medium Grid 3" w:semiHidden="0" w:uiPriority="69" w:unhideWhenUsed="0"/>
+    <w:lsdException w:name="Dark List" w:semiHidden="0" w:uiPriority="70" w:unhideWhenUsed="0"/>
+    <w:lsdException w:name="Colorful Shading" w:semiHidden="0" w:uiPriority="71" w:unhideWhenUsed="0"/>
+    <w:lsdException w:name="Colorful List" w:semiHidden="0" w:uiPriority="72" w:unhideWhenUsed="0"/>
+    <w:lsdException w:name="Colorful Grid" w:semiHidden="0" w:uiPriority="73" w:unhideWhenUsed="0"/>
+    <w:lsdException w:name="Light Shading Accent 1" w:semiHidden="0" w:uiPriority="60" w:unhideWhenUsed="0"/>
+    <w:lsdException w:name="Light List Accent 1" w:semiHidden="0" w:uiPriority="61" w:unhideWhenUsed="0"/>
+    <w:lsdException w:name="Light Grid Accent 1" w:semiHidden="0" w:uiPriority="62" w:unhideWhenUsed="0"/>
+    <w:lsdException w:name="Medium Shading 1 Accent 1" w:semiHidden="0" w:uiPriority="63" w:unhideWhenUsed="0"/>
+    <w:lsdException w:name="Medium Shading 2 Accent 1" w:semiHidden="0" w:uiPriority="64" w:unhideWhenUsed="0"/>
+    <w:lsdException w:name="Medium List 1 Accent 1" w:semiHidden="0" w:uiPriority="65" w:unhideWhenUsed="0"/>
+    <w:lsdException w:name="Revision" w:unhideWhenUsed="0"/>
+    <w:lsdException w:name="List Paragraph" w:semiHidden="0" w:uiPriority="34" w:unhideWhenUsed="0" w:qFormat="1"/>
+    <w:lsdException w:name="Quote" w:semiHidden="0" w:uiPriority="29" w:unhideWhenUsed="0" w:qFormat="1"/>
+    <w:lsdException w:name="Intense Quote" w:semiHidden="0" w:uiPriority="30" w:unhideWhenUsed="0" w:qFormat="1"/>
+    <w:lsdException w:name="Medium List 2 Accent 1" w:semiHidden="0" w:uiPriority="66" w:unhideWhenUsed="0"/>
+    <w:lsdException w:name="Medium Grid 1 Accent 1" w:semiHidden="0" w:uiPriority="67" w:unhideWhenUsed="0"/>
+    <w:lsdException w:name="Medium Grid 2 Accent 1" w:semiHidden="0" w:uiPriority="68" w:unhideWhenUsed="0"/>
+    <w:lsdException w:name="Medium Grid 3 Accent 1" w:semiHidden="0" w:uiPriority="69" w:unhideWhenUsed="0"/>
+    <w:lsdException w:name="Dark List Accent 1" w:semiHidden="0" w:uiPriority="70" w:unhideWhenUsed="0"/>
+    <w:lsdException w:name="Colorful Shading Accent 1" w:semiHidden="0" w:uiPriority="71" w:unhideWhenUsed="0"/>
+    <w:lsdException w:name="Colorful List Accent 1" w:semiHidden="0" w:uiPriority="72" w:unhideWhenUsed="0"/>
+    <w:lsdException w:name="Colorful Grid Accent 1" w:semiHidden="0" w:uiPriority="73" w:unhideWhenUsed="0"/>
+    <w:lsdException w:name="Light Shading Accent 2" w:semiHidden="0" w:uiPriority="60" w:unhideWhenUsed="0"/>
+    <w:lsdException w:name="Light List Accent 2" w:semiHidden="0" w:uiPriority="61" w:unhideWhenUsed="0"/>
+    <w:lsdException w:name="Light Grid Accent 2" w:semiHidden="0" w:uiPriority="62" w:unhideWhenUsed="0"/>
+    <w:lsdException w:name="Medium Shading 1 Accent 2" w:semiHidden="0" w:uiPriority="63" w:unhideWhenUsed="0"/>
+    <w:lsdException w:name="Medium Shading 2 Accent 2" w:semiHidden="0" w:uiPriority="64" w:unhideWhenUsed="0"/>
+    <w:lsdException w:name="Medium List 1 Accent 2" w:semiHidden="0" w:uiPriority="65" w:unhideWhenUsed="0"/>
+    <w:lsdException w:name="Medium List 2 Accent 2" w:semiHidden="0" w:uiPriority="66" w:unhideWhenUsed="0"/>
+    <w:lsdException w:name="Medium Grid 1 Accent 2" w:semiHidden="0" w:uiPriority="67" w:unhideWhenUsed="0"/>
+    <w:lsdException w:name="Medium Grid 2 Accent 2" w:semiHidden="0" w:uiPriority="68" w:unhideWhenUsed="0"/>
+    <w:lsdException w:name="Medium Grid 3 Accent 2" w:semiHidden="0" w:uiPriority="69" w:unhideWhenUsed="0"/>
+    <w:lsdException w:name="Dark List Accent 2" w:semiHidden="0" w:uiPriority="70" w:unhideWhenUsed="0"/>
+    <w:lsdException w:name="Colorful Shading Accent 2" w:semiHidden="0" w:uiPriority="71" w:unhideWhenUsed="0"/>
+    <w:lsdException w:name="Colorful List Accent 2" w:semiHidden="0" w:uiPriority="72" w:unhideWhenUsed="0"/>
+    <w:lsdException w:name="Colorful Grid Accent 2" w:semiHidden="0" w:uiPriority="73" w:unhideWhenUsed="0"/>
+    <w:lsdException w:name="Light Shading Accent 3" w:semiHidden="0" w:uiPriority="60" w:unhideWhenUsed="0"/>
+    <w:lsdException w:name="Light List Accent 3" w:semiHidden="0" w:uiPriority="61" w:unhideWhenUsed="0"/>
+    <w:lsdException w:name="Light Grid Accent 3" w:semiHidden="0" w:uiPriority="62" w:unhideWhenUsed="0"/>
+    <w:lsdException w:name="Medium Shading 1 Accent 3" w:semiHidden="0" w:uiPriority="63" w:unhideWhenUsed="0"/>
+    <w:lsdException w:name="Medium Shading 2 Accent 3" w:semiHidden="0" w:uiPriority="64" w:unhideWhenUsed="0"/>
+    <w:lsdException w:name="Medium List 1 Accent 3" w:semiHidden="0" w:uiPriority="65" w:unhideWhenUsed="0"/>
+    <w:lsdException w:name="Medium List 2 Accent 3" w:semiHidden="0" w:uiPriority="66" w:unhideWhenUsed="0"/>
+    <w:lsdException w:name="Medium Grid 1 Accent 3" w:semiHidden="0" w:uiPriority="67" w:unhideWhenUsed="0"/>
+    <w:lsdException w:name="Medium Grid 2 Accent 3" w:semiHidden="0" w:uiPriority="68" w:unhideWhenUsed="0"/>
+    <w:lsdException w:name="Medium Grid 3 Accent 3" w:semiHidden="0" w:uiPriority="69" w:unhideWhenUsed="0"/>
+    <w:lsdException w:name="Dark List Accent 3" w:semiHidden="0" w:uiPriority="70" w:unhideWhenUsed="0"/>
+    <w:lsdException w:name="Colorful Shading Accent 3" w:semiHidden="0" w:uiPriority="71" w:unhideWhenUsed="0"/>
+    <w:lsdException w:name="Colorful List Accent 3" w:semiHidden="0" w:uiPriority="72" w:unhideWhenUsed="0"/>
+    <w:lsdException w:name="Colorful Grid Accent 3" w:semiHidden="0" w:uiPriority="73" w:unhideWhenUsed="0"/>
+    <w:lsdException w:name="Light Shading Accent 4" w:semiHidden="0" w:uiPriority="60" w:unhideWhenUsed="0"/>
+    <w:lsdException w:name="Light List Accent 4" w:semiHidden="0" w:uiPriority="61" w:unhideWhenUsed="0"/>
+    <w:lsdException w:name="Light Grid Accent 4" w:semiHidden="0" w:uiPriority="62" w:unhideWhenUsed="0"/>
+    <w:lsdException w:name="Medium Shading 1 Accent 4" w:semiHidden="0" w:uiPriority="63" w:unhideWhenUsed="0"/>
+    <w:lsdException w:name="Medium Shading 2 Accent 4" w:semiHidden="0" w:uiPriority="64" w:unhideWhenUsed="0"/>
+    <w:lsdException w:name="Medium List 1 Accent 4" w:semiHidden="0" w:uiPriority="65" w:unhideWhenUsed="0"/>
+    <w:lsdException w:name="Medium List 2 Accent 4" w:semiHidden="0" w:uiPriority="66" w:unhideWhenUsed="0"/>
+    <w:lsdException w:name="Medium Grid 1 Accent 4" w:semiHidden="0" w:uiPriority="67" w:unhideWhenUsed="0"/>
+    <w:lsdException w:name="Medium Grid 2 Accent 4" w:semiHidden="0" w:uiPriority="68" w:unhideWhenUsed="0"/>
+    <w:lsdException w:name="Medium Grid 3 Accent 4" w:semiHidden="0" w:uiPriority="69" w:unhideWhenUsed="0"/>
+    <w:lsdException w:name="Dark List Accent 4" w:semiHidden="0" w:uiPriority="70" w:unhideWhenUsed="0"/>
+    <w:lsdException w:name="Colorful Shading Accent 4" w:semiHidden="0" w:uiPriority="71" w:unhideWhenUsed="0"/>
+    <w:lsdException w:name="Colorful List Accent 4" w:semiHidden="0" w:uiPriority="72" w:unhideWhenUsed="0"/>
+    <w:lsdException w:name="Colorful Grid Accent 4" w:semiHidden="0" w:uiPriority="73" w:unhideWhenUsed="0"/>
+    <w:lsdException w:name="Light Shading Accent 5" w:semiHidden="0" w:uiPriority="60" w:unhideWhenUsed="0"/>
+    <w:lsdException w:name="Light List Accent 5" w:semiHidden="0" w:uiPriority="61" w:unhideWhenUsed="0"/>
+    <w:lsdException w:name="Light Grid Accent 5" w:semiHidden="0" w:uiPriority="62" w:unhideWhenUsed="0"/>
+    <w:lsdException w:name="Medium Shading 1 Accent 5" w:semiHidden="0" w:uiPriority="63" w:unhideWhenUsed="0"/>
+    <w:lsdException w:name="Medium Shading 2 Accent 5" w:semiHidden="0" w:uiPriority="64" w:unhideWhenUsed="0"/>
+    <w:lsdException w:name="Medium List 1 Accent 5" w:semiHidden="0" w:uiPriority="65" w:unhideWhenUsed="0"/>
+    <w:lsdException w:name="Medium List 2 Accent 5" w:semiHidden="0" w:uiPriority="66" w:unhideWhenUsed="0"/>
+    <w:lsdException w:name="Medium Grid 1 Accent 5" w:semiHidden="0" w:uiPriority="67" w:unhideWhenUsed="0"/>
+    <w:lsdException w:name="Medium Grid 2 Accent 5" w:semiHidden="0" w:uiPriority="68" w:unhideWhenUsed="0"/>
+    <w:lsdException w:name="Medium Grid 3 Accent 5" w:semiHidden="0" w:uiPriority="69" w:unhideWhenUsed="0"/>
+    <w:lsdException w:name="Dark List Accent 5" w:semiHidden="0" w:uiPriority="70" w:unhideWhenUsed="0"/>
+    <w:lsdException w:name="Colorful Shading Accent 5" w:semiHidden="0" w:uiPriority="71" w:unhideWhenUsed="0"/>
+    <w:lsdException w:name="Colorful List Accent 5" w:semiHidden="0" w:uiPriority="72" w:unhideWhenUsed="0"/>
+    <w:lsdException w:name="Colorful Grid Accent 5" w:semiHidden="0" w:uiPriority="73" w:unhideWhenUsed="0"/>
+    <w:lsdException w:name="Light Shading Accent 6" w:semiHidden="0" w:uiPriority="60" w:unhideWhenUsed="0"/>
+    <w:lsdException w:name="Light List Accent 6" w:semiHidden="0" w:uiPriority="61" w:unhideWhenUsed="0"/>
+    <w:lsdException w:name="Light Grid Accent 6" w:semiHidden="0" w:uiPriority="62" w:unhideWhenUsed="0"/>
+    <w:lsdException w:name="Medium Shading 1 Accent 6" w:semiHidden="0" w:uiPriority="63" w:unhideWhenUsed="0"/>
+    <w:lsdException w:name="Medium Shading 2 Accent 6" w:semiHidden="0" w:uiPriority="64" w:unhideWhenUsed="0"/>
+    <w:lsdException w:name="Medium List 1 Accent 6" w:semiHidden="0" w:uiPriority="65" w:unhideWhenUsed="0"/>
+    <w:lsdException w:name="Medium List 2 Accent 6" w:semiHidden="0" w:uiPriority="66" w:unhideWhenUsed="0"/>
+    <w:lsdException w:name="Medium Grid 1 Accent 6" w:semiHidden="0" w:uiPriority="67" w:unhideWhenUsed="0"/>
+    <w:lsdException w:name="Medium Grid 2 Accent 6" w:semiHidden="0" w:uiPriority="68" w:unhideWhenUsed="0"/>
+    <w:lsdException w:name="Medium Grid 3 Accent 6" w:semiHidden="0" w:uiPriority="69" w:unhideWhenUsed="0"/>
+    <w:lsdException w:name="Dark List Accent 6" w:semiHidden="0" w:uiPriority="70" w:unhideWhenUsed="0"/>
+    <w:lsdException w:name="Colorful Shading Accent 6" w:semiHidden="0" w:uiPriority="71" w:unhideWhenUsed="0"/>
+    <w:lsdException w:name="Colorful List Accent 6" w:semiHidden="0" w:uiPriority="72" w:unhideWhenUsed="0"/>
+    <w:lsdException w:name="Colorful Grid Accent 6" w:semiHidden="0" w:uiPriority="73" w:unhideWhenUsed="0"/>
+    <w:lsdException w:name="Subtle Emphasis" w:semiHidden="0" w:uiPriority="19" w:unhideWhenUsed="0" w:qFormat="1"/>
+    <w:lsdException w:name="Intense Emphasis" w:semiHidden="0" w:uiPriority="21" w:unhideWhenUsed="0" w:qFormat="1"/>
+    <w:lsdException w:name="Subtle Reference" w:semiHidden="0" w:uiPriority="31" w:unhideWhenUsed="0" w:qFormat="1"/>
+    <w:lsdException w:name="Intense Reference" w:semiHidden="0" w:uiPriority="32" w:unhideWhenUsed="0" w:qFormat="1"/>
+    <w:lsdException w:name="Book Title" w:semiHidden="0" w:uiPriority="33" w:unhideWhenUsed="0" w:qFormat="1"/>
+    <w:lsdException w:name="Bibliography" w:uiPriority="37"/>
+    <w:lsdException w:name="TOC Heading" w:uiPriority="39" w:qFormat="1"/>
+  </w:latentStyles>
+  <w:style w:type="paragraph" w:default="1" w:styleId="Normal">
+    <w:name w:val="Normal"/>
+    <w:qFormat/>
+  </w:style>
+  <w:style w:type="character" w:default="1" w:styleId="DefaultParagraphFont">
+    <w:name w:val="Default Paragraph Font"/>
+    <w:uiPriority w:val="1"/>
+    <w:semiHidden/>
+    <w:unhideWhenUsed/>
+  </w:style>
+  <w:style w:type="table" w:default="1" w:styleId="TableNormal">
+    <w:name w:val="Normal Table"/>
+    <w:uiPriority w:val="99"/>
+    <w:semiHidden/>
+    <w:unhideWhenUsed/>
+    <w:tblPr>
+      <w:tblInd w:w="0" w:type="dxa"/>
+      <w:tblCellMar>
+        <w:top w:w="0" w:type="dxa"/>
+        <w:left w:w="108" w:type="dxa"/>
+        <w:bottom w:w="0" w:type="dxa"/>
+        <w:right w:w="108" w:type="dxa"/>
+      </w:tblCellMar>
+    </w:tblPr>
+  </w:style>
+  <w:style w:type="numbering" w:default="1" w:styleId="NoList">
+    <w:name w:val="No List"/>
+    <w:uiPriority w:val="99"/>
+    <w:semiHidden/>
+    <w:unhideWhenUsed/>
+  </w:style>
+  <w:style w:type="character" w:styleId="PlaceholderText">
+    <w:name w:val="Placeholder Text"/>
+    <w:basedOn w:val="DefaultParagraphFont"/>
+    <w:uiPriority w:val="99"/>
+    <w:unhideWhenUsed/>
+    <w:rPr>
+      <w:color w:val="808080"/>
+    </w:rPr>
+  </w:style>
+  <w:style w:type="paragraph" w:customStyle="1" w:styleId="15888A024E67421AAE359EE1ED466C9E">
+    <w:name w:val="15888A024E67421AAE359EE1ED466C9E"/>
+  </w:style>
+  <w:style w:type="paragraph" w:customStyle="1" w:styleId="58E3C37C218842AC9B2009DADAC9BB1A">
+    <w:name w:val="58E3C37C218842AC9B2009DADAC9BB1A"/>
+  </w:style>
+  <w:style w:type="paragraph" w:customStyle="1" w:styleId="1A1DCA0B6A754888822A652DEBE88074">
+    <w:name w:val="1A1DCA0B6A754888822A652DEBE88074"/>
+  </w:style>
+  <w:style w:type="paragraph" w:customStyle="1" w:styleId="68D6E73682AB42F694E386A0BEE7C1B8">
+    <w:name w:val="68D6E73682AB42F694E386A0BEE7C1B8"/>
+  </w:style>
+  <w:style w:type="paragraph" w:customStyle="1" w:styleId="DB81DA2D924D4513B67E3729FD9938E8">
+    <w:name w:val="DB81DA2D924D4513B67E3729FD9938E8"/>
+  </w:style>
+  <w:style w:type="paragraph" w:customStyle="1" w:styleId="4A80D9B904384AB6BE3E8403E75CDC8F">
+    <w:name w:val="4A80D9B904384AB6BE3E8403E75CDC8F"/>
+  </w:style>
+  <w:style w:type="paragraph" w:customStyle="1" w:styleId="495C213DC594450B880B44D2B04E7B33">
+    <w:name w:val="495C213DC594450B880B44D2B04E7B33"/>
+  </w:style>
+  <w:style w:type="paragraph" w:customStyle="1" w:styleId="61557F0989344296B76B40F2A7A2B593">
+    <w:name w:val="61557F0989344296B76B40F2A7A2B593"/>
+  </w:style>
+  <w:style w:type="paragraph" w:customStyle="1" w:styleId="SubsectionDate">
+    <w:name w:val="Subsection Date"/>
+    <w:basedOn w:val="Normal"/>
+    <w:link w:val="SubsectionDateChar"/>
+    <w:uiPriority w:val="4"/>
+    <w:qFormat/>
+    <w:pPr>
+      <w:spacing w:after="120" w:line="240" w:lineRule="auto"/>
+      <w:contextualSpacing/>
+    </w:pPr>
+    <w:rPr>
+      <w:rFonts w:asciiTheme="majorHAnsi" w:eastAsiaTheme="minorHAnsi" w:hAnsiTheme="majorHAnsi" w:cs="Times New Roman"/>
+      <w:color w:val="4F81BD" w:themeColor="accent1"/>
+      <w:kern w:val="0"/>
+      <w:sz w:val="18"/>
+      <w:szCs w:val="20"/>
+      <w:lang w:val="en-US" w:eastAsia="ja-JP"/>
+      <w14:ligatures w14:val="none"/>
+    </w:rPr>
+  </w:style>
+  <w:style w:type="character" w:customStyle="1" w:styleId="SubsectionDateChar">
+    <w:name w:val="Subsection Date Char"/>
+    <w:basedOn w:val="DefaultParagraphFont"/>
+    <w:link w:val="SubsectionDate"/>
+    <w:uiPriority w:val="4"/>
+    <w:rPr>
+      <w:rFonts w:asciiTheme="majorHAnsi" w:eastAsiaTheme="minorHAnsi" w:hAnsiTheme="majorHAnsi" w:cs="Times New Roman"/>
+      <w:color w:val="4F81BD" w:themeColor="accent1"/>
+      <w:kern w:val="0"/>
+      <w:sz w:val="18"/>
+      <w:szCs w:val="20"/>
+      <w:lang w:val="en-US" w:eastAsia="ja-JP"/>
+      <w14:ligatures w14:val="none"/>
+    </w:rPr>
+  </w:style>
+  <w:style w:type="paragraph" w:customStyle="1" w:styleId="677EA5C3E08643B1A1DFE46E44E5F267">
+    <w:name w:val="677EA5C3E08643B1A1DFE46E44E5F267"/>
+  </w:style>
+  <w:style w:type="paragraph" w:customStyle="1" w:styleId="A5353CB3A5B3485D9C79626B434BAE1D">
+    <w:name w:val="A5353CB3A5B3485D9C79626B434BAE1D"/>
+  </w:style>
+  <w:style w:type="paragraph" w:customStyle="1" w:styleId="C29ACAD49A1244ABA14B14A4C90D861A">
+    <w:name w:val="C29ACAD49A1244ABA14B14A4C90D861A"/>
+  </w:style>
+  <w:style w:type="paragraph" w:customStyle="1" w:styleId="7165BA6CE3824F4B8813C82A4ADBA8EE">
+    <w:name w:val="7165BA6CE3824F4B8813C82A4ADBA8EE"/>
+  </w:style>
+  <w:style w:type="paragraph" w:customStyle="1" w:styleId="869E85F4A9E04716B243411A57097AD4">
+    <w:name w:val="869E85F4A9E04716B243411A57097AD4"/>
+  </w:style>
+  <w:style w:type="paragraph" w:customStyle="1" w:styleId="41F5E1B1FFEF40929E1174C6FE5146B8">
+    <w:name w:val="41F5E1B1FFEF40929E1174C6FE5146B8"/>
+  </w:style>
+  <w:style w:type="paragraph" w:customStyle="1" w:styleId="86D0FE434F07442EB6DA45794AAD08FE">
+    <w:name w:val="86D0FE434F07442EB6DA45794AAD08FE"/>
+  </w:style>
+  <w:style w:type="paragraph" w:customStyle="1" w:styleId="862706B5C4D5449D824C0D5FB87C58CA">
+    <w:name w:val="862706B5C4D5449D824C0D5FB87C58CA"/>
+  </w:style>
+  <w:style w:type="paragraph" w:customStyle="1" w:styleId="4E32B9B964EA4331B9296242D959CE06">
+    <w:name w:val="4E32B9B964EA4331B9296242D959CE06"/>
+  </w:style>
+</w:styles>
+</file>
+
 <file path=word/glossary/webSettings.xml><?xml version="1.0" encoding="utf-8"?>
-<w:webSettings xmlns:mc="http://schemas.openxmlformats.org/markup-compatibility/2006" xmlns:r="http://schemas.openxmlformats.org/officeDocument/2006/relationships" xmlns:w="http://schemas.openxmlformats.org/wordprocessingml/2006/main" xmlns:w14="http://schemas.microsoft.com/office/word/2010/wordml" xmlns:w15="http://schemas.microsoft.com/office/word/2012/wordml" mc:Ignorable="w14 w15">
+<w:webSettings xmlns:mc="http://schemas.openxmlformats.org/markup-compatibility/2006" xmlns:r="http://schemas.openxmlformats.org/officeDocument/2006/relationships" xmlns:w="http://schemas.openxmlformats.org/wordprocessingml/2006/main" xmlns:w14="http://schemas.microsoft.com/office/word/2010/wordml" mc:Ignorable="w14">
   <w:optimizeForBrowser/>
   <w:allowPNG/>
+  <w:doNotSaveAsSingleFile/>
 </w:webSettings>
 </file>
 

</xml_diff>